<commit_message>
📑 Fix conclusion O(1)
</commit_message>
<xml_diff>
--- a/docs/documentation.docx
+++ b/docs/documentation.docx
@@ -1,6 +1,6 @@
 
 <file path=word/document.xml><?xml version="1.0" encoding="utf-8"?>
-<w:document xmlns:wpc="http://schemas.microsoft.com/office/word/2010/wordprocessingCanvas" xmlns:cx="http://schemas.microsoft.com/office/drawing/2014/chartex" xmlns:cx1="http://schemas.microsoft.com/office/drawing/2015/9/8/chartex" xmlns:cx2="http://schemas.microsoft.com/office/drawing/2015/10/21/chartex" xmlns:cx3="http://schemas.microsoft.com/office/drawing/2016/5/9/chartex" xmlns:cx4="http://schemas.microsoft.com/office/drawing/2016/5/10/chartex" xmlns:cx5="http://schemas.microsoft.com/office/drawing/2016/5/11/chartex" xmlns:cx6="http://schemas.microsoft.com/office/drawing/2016/5/12/chartex" xmlns:cx7="http://schemas.microsoft.com/office/drawing/2016/5/13/chartex" xmlns:cx8="http://schemas.microsoft.com/office/drawing/2016/5/14/chartex" xmlns:mc="http://schemas.openxmlformats.org/markup-compatibility/2006" xmlns:aink="http://schemas.microsoft.com/office/drawing/2016/ink" xmlns:am3d="http://schemas.microsoft.com/office/drawing/2017/model3d" xmlns:o="urn:schemas-microsoft-com:office:office" xmlns:oel="http://schemas.microsoft.com/office/2019/extlst" xmlns:r="http://schemas.openxmlformats.org/officeDocument/2006/relationships" xmlns:m="http://schemas.openxmlformats.org/officeDocument/2006/math" xmlns:v="urn:schemas-microsoft-com:vml" xmlns:wp14="http://schemas.microsoft.com/office/word/2010/wordprocessingDrawing" xmlns:wp="http://schemas.openxmlformats.org/drawingml/2006/wordprocessingDrawing" xmlns:w10="urn:schemas-microsoft-com:office:word" xmlns:w="http://schemas.openxmlformats.org/wordprocessingml/2006/main" xmlns:w14="http://schemas.microsoft.com/office/word/2010/wordml" xmlns:w15="http://schemas.microsoft.com/office/word/2012/wordml" xmlns:w16cex="http://schemas.microsoft.com/office/word/2018/wordml/cex" xmlns:w16cid="http://schemas.microsoft.com/office/word/2016/wordml/cid" xmlns:w16="http://schemas.microsoft.com/office/word/2018/wordml" xmlns:w16sdtdh="http://schemas.microsoft.com/office/word/2020/wordml/sdtdatahash" xmlns:w16se="http://schemas.microsoft.com/office/word/2015/wordml/symex" xmlns:wpg="http://schemas.microsoft.com/office/word/2010/wordprocessingGroup" xmlns:wpi="http://schemas.microsoft.com/office/word/2010/wordprocessingInk" xmlns:wne="http://schemas.microsoft.com/office/word/2006/wordml" xmlns:wps="http://schemas.microsoft.com/office/word/2010/wordprocessingShape" mc:Ignorable="w14 w15 w16se w16cid w16 w16cex w16sdtdh wp14">
+<w:document xmlns:wpc="http://schemas.microsoft.com/office/word/2010/wordprocessingCanvas" xmlns:cx="http://schemas.microsoft.com/office/drawing/2014/chartex" xmlns:cx1="http://schemas.microsoft.com/office/drawing/2015/9/8/chartex" xmlns:cx2="http://schemas.microsoft.com/office/drawing/2015/10/21/chartex" xmlns:cx3="http://schemas.microsoft.com/office/drawing/2016/5/9/chartex" xmlns:cx4="http://schemas.microsoft.com/office/drawing/2016/5/10/chartex" xmlns:cx5="http://schemas.microsoft.com/office/drawing/2016/5/11/chartex" xmlns:cx6="http://schemas.microsoft.com/office/drawing/2016/5/12/chartex" xmlns:cx7="http://schemas.microsoft.com/office/drawing/2016/5/13/chartex" xmlns:cx8="http://schemas.microsoft.com/office/drawing/2016/5/14/chartex" xmlns:mc="http://schemas.openxmlformats.org/markup-compatibility/2006" xmlns:aink="http://schemas.microsoft.com/office/drawing/2016/ink" xmlns:am3d="http://schemas.microsoft.com/office/drawing/2017/model3d" xmlns:o="urn:schemas-microsoft-com:office:office" xmlns:r="http://schemas.openxmlformats.org/officeDocument/2006/relationships" xmlns:m="http://schemas.openxmlformats.org/officeDocument/2006/math" xmlns:v="urn:schemas-microsoft-com:vml" xmlns:wp14="http://schemas.microsoft.com/office/word/2010/wordprocessingDrawing" xmlns:wp="http://schemas.openxmlformats.org/drawingml/2006/wordprocessingDrawing" xmlns:w10="urn:schemas-microsoft-com:office:word" xmlns:w="http://schemas.openxmlformats.org/wordprocessingml/2006/main" xmlns:w14="http://schemas.microsoft.com/office/word/2010/wordml" xmlns:w15="http://schemas.microsoft.com/office/word/2012/wordml" xmlns:w16cid="http://schemas.microsoft.com/office/word/2016/wordml/cid" xmlns:w16se="http://schemas.microsoft.com/office/word/2015/wordml/symex" xmlns:wpg="http://schemas.microsoft.com/office/word/2010/wordprocessingGroup" xmlns:wpi="http://schemas.microsoft.com/office/word/2010/wordprocessingInk" xmlns:wne="http://schemas.microsoft.com/office/word/2006/wordml" xmlns:wps="http://schemas.microsoft.com/office/word/2010/wordprocessingShape" mc:Ignorable="w14 w15 w16se w16cid wp14">
   <w:body>
     <w:p>
       <w:pPr>
@@ -1311,7 +1311,7 @@
     </w:p>
     <w:p>
       <w:pPr>
-        <w:pStyle w:val="Legenda"/>
+        <w:pStyle w:val="Caption"/>
         <w:keepNext/>
         <w:rPr>
           <w:lang w:val="pt-BR"/>
@@ -1325,6 +1325,9 @@
         <w:t xml:space="preserve">Figura </w:t>
       </w:r>
       <w:r>
+        <w:rPr>
+          <w:lang w:val="pt-BR"/>
+        </w:rPr>
         <w:fldChar w:fldCharType="begin"/>
       </w:r>
       <w:r>
@@ -1334,6 +1337,9 @@
         <w:instrText xml:space="preserve"> SEQ Figura \* ARABIC </w:instrText>
       </w:r>
       <w:r>
+        <w:rPr>
+          <w:lang w:val="pt-BR"/>
+        </w:rPr>
         <w:fldChar w:fldCharType="separate"/>
       </w:r>
       <w:r>
@@ -1344,6 +1350,9 @@
         <w:t>1</w:t>
       </w:r>
       <w:r>
+        <w:rPr>
+          <w:lang w:val="pt-BR"/>
+        </w:rPr>
         <w:fldChar w:fldCharType="end"/>
       </w:r>
       <w:bookmarkEnd w:id="0"/>
@@ -1399,7 +1408,7 @@
     </w:p>
     <w:p>
       <w:pPr>
-        <w:pStyle w:val="Legenda"/>
+        <w:pStyle w:val="Caption"/>
         <w:rPr>
           <w:lang w:val="pt-BR"/>
         </w:rPr>
@@ -1588,7 +1597,7 @@
     </w:p>
     <w:p>
       <w:pPr>
-        <w:pStyle w:val="Legenda"/>
+        <w:pStyle w:val="Caption"/>
         <w:keepNext/>
         <w:rPr>
           <w:lang w:val="pt-BR"/>
@@ -1603,6 +1612,9 @@
         <w:t xml:space="preserve">Figura </w:t>
       </w:r>
       <w:r>
+        <w:rPr>
+          <w:lang w:val="pt-BR"/>
+        </w:rPr>
         <w:fldChar w:fldCharType="begin"/>
       </w:r>
       <w:r>
@@ -1612,6 +1624,9 @@
         <w:instrText xml:space="preserve"> SEQ Figura \* ARABIC </w:instrText>
       </w:r>
       <w:r>
+        <w:rPr>
+          <w:lang w:val="pt-BR"/>
+        </w:rPr>
         <w:fldChar w:fldCharType="separate"/>
       </w:r>
       <w:r>
@@ -1623,7 +1638,7 @@
       </w:r>
       <w:r>
         <w:rPr>
-          <w:noProof/>
+          <w:lang w:val="pt-BR"/>
         </w:rPr>
         <w:fldChar w:fldCharType="end"/>
       </w:r>
@@ -1680,7 +1695,7 @@
     </w:p>
     <w:p>
       <w:pPr>
-        <w:pStyle w:val="Legenda"/>
+        <w:pStyle w:val="Caption"/>
         <w:rPr>
           <w:lang w:val="pt-BR"/>
         </w:rPr>
@@ -2014,12 +2029,14 @@
         </w:rPr>
         <w:t xml:space="preserve"> </w:t>
       </w:r>
+      <w:proofErr w:type="spellStart"/>
       <w:r>
         <w:rPr>
           <w:color w:val="FFFFFF"/>
         </w:rPr>
         <w:t>p_prox</w:t>
       </w:r>
+      <w:proofErr w:type="spellEnd"/>
       <w:r>
         <w:rPr>
           <w:color w:val="BFC9D7"/>
@@ -2041,12 +2058,14 @@
         </w:rPr>
         <w:t xml:space="preserve">} </w:t>
       </w:r>
+      <w:proofErr w:type="spellStart"/>
       <w:r>
         <w:rPr>
           <w:color w:val="E8E8E8"/>
         </w:rPr>
         <w:t>occurrence_t</w:t>
       </w:r>
+      <w:proofErr w:type="spellEnd"/>
       <w:r>
         <w:rPr>
           <w:color w:val="BFC9D7"/>
@@ -2110,6 +2129,7 @@
         </w:rPr>
         <w:t xml:space="preserve"> </w:t>
       </w:r>
+      <w:proofErr w:type="gramStart"/>
       <w:r>
         <w:rPr>
           <w:color w:val="FFFFFF"/>
@@ -2122,6 +2142,7 @@
         </w:rPr>
         <w:t>[</w:t>
       </w:r>
+      <w:proofErr w:type="gramEnd"/>
       <w:r>
         <w:rPr>
           <w:color w:val="5EFFA8"/>
@@ -2206,12 +2227,14 @@
         </w:rPr>
         <w:t xml:space="preserve">    </w:t>
       </w:r>
+      <w:proofErr w:type="spellStart"/>
       <w:r>
         <w:rPr>
           <w:color w:val="E8E8E8"/>
         </w:rPr>
         <w:t>occurrence_t</w:t>
       </w:r>
+      <w:proofErr w:type="spellEnd"/>
       <w:r>
         <w:t>*</w:t>
       </w:r>
@@ -2277,7 +2300,7 @@
     </w:p>
     <w:p>
       <w:pPr>
-        <w:pStyle w:val="Legenda"/>
+        <w:pStyle w:val="Caption"/>
         <w:keepNext/>
         <w:rPr>
           <w:lang w:val="pt-BR"/>
@@ -2290,6 +2313,9 @@
         <w:t xml:space="preserve">Figura </w:t>
       </w:r>
       <w:r>
+        <w:rPr>
+          <w:lang w:val="pt-BR"/>
+        </w:rPr>
         <w:fldChar w:fldCharType="begin"/>
       </w:r>
       <w:r>
@@ -2299,6 +2325,9 @@
         <w:instrText xml:space="preserve"> SEQ Figura \* ARABIC </w:instrText>
       </w:r>
       <w:r>
+        <w:rPr>
+          <w:lang w:val="pt-BR"/>
+        </w:rPr>
         <w:fldChar w:fldCharType="separate"/>
       </w:r>
       <w:r>
@@ -2310,7 +2339,7 @@
       </w:r>
       <w:r>
         <w:rPr>
-          <w:noProof/>
+          <w:lang w:val="pt-BR"/>
         </w:rPr>
         <w:fldChar w:fldCharType="end"/>
       </w:r>
@@ -2374,7 +2403,7 @@
     </w:p>
     <w:p>
       <w:pPr>
-        <w:pStyle w:val="Legenda"/>
+        <w:pStyle w:val="Caption"/>
         <w:rPr>
           <w:lang w:val="pt-BR"/>
         </w:rPr>
@@ -2470,7 +2499,25 @@
           <w:iCs/>
           <w:color w:val="6B7A84"/>
         </w:rPr>
-        <w:t>// Create hashTable and assign EMPTY for all words</w:t>
+        <w:t xml:space="preserve">// Create </w:t>
+      </w:r>
+      <w:proofErr w:type="spellStart"/>
+      <w:r>
+        <w:rPr>
+          <w:i/>
+          <w:iCs/>
+          <w:color w:val="6B7A84"/>
+        </w:rPr>
+        <w:t>hashTable</w:t>
+      </w:r>
+      <w:proofErr w:type="spellEnd"/>
+      <w:r>
+        <w:rPr>
+          <w:i/>
+          <w:iCs/>
+          <w:color w:val="6B7A84"/>
+        </w:rPr>
+        <w:t xml:space="preserve"> and assign EMPTY for all words</w:t>
       </w:r>
     </w:p>
     <w:p>
@@ -2496,17 +2543,27 @@
         </w:rPr>
         <w:t xml:space="preserve"> </w:t>
       </w:r>
+      <w:proofErr w:type="spellStart"/>
+      <w:proofErr w:type="gramStart"/>
       <w:r>
         <w:rPr>
           <w:color w:val="5EFFA8"/>
         </w:rPr>
         <w:t>createHashTable</w:t>
       </w:r>
-      <w:r>
-        <w:rPr>
-          <w:color w:val="BFC9D7"/>
-        </w:rPr>
-        <w:t>() {</w:t>
+      <w:proofErr w:type="spellEnd"/>
+      <w:r>
+        <w:rPr>
+          <w:color w:val="BFC9D7"/>
+        </w:rPr>
+        <w:t>(</w:t>
+      </w:r>
+      <w:proofErr w:type="gramEnd"/>
+      <w:r>
+        <w:rPr>
+          <w:color w:val="BFC9D7"/>
+        </w:rPr>
+        <w:t>) {</w:t>
       </w:r>
     </w:p>
     <w:p>
@@ -2538,12 +2595,14 @@
         </w:rPr>
         <w:t xml:space="preserve"> </w:t>
       </w:r>
+      <w:proofErr w:type="spellStart"/>
       <w:r>
         <w:rPr>
           <w:color w:val="FFFFFF"/>
         </w:rPr>
         <w:t>newHashTable</w:t>
       </w:r>
+      <w:proofErr w:type="spellEnd"/>
       <w:r>
         <w:rPr>
           <w:color w:val="BFC9D7"/>
@@ -2565,6 +2624,7 @@
         </w:rPr>
         <w:t>hash</w:t>
       </w:r>
+      <w:proofErr w:type="gramStart"/>
       <w:r>
         <w:t>*</w:t>
       </w:r>
@@ -2574,6 +2634,7 @@
         </w:rPr>
         <w:t>)(</w:t>
       </w:r>
+      <w:proofErr w:type="gramEnd"/>
       <w:r>
         <w:rPr>
           <w:color w:val="5EFFA8"/>
@@ -2607,9 +2668,11 @@
         </w:rPr>
         <w:t xml:space="preserve"> </w:t>
       </w:r>
+      <w:proofErr w:type="spellStart"/>
       <w:r>
         <w:t>sizeof</w:t>
       </w:r>
+      <w:proofErr w:type="spellEnd"/>
       <w:r>
         <w:rPr>
           <w:color w:val="BFC9D7"/>
@@ -2661,12 +2724,14 @@
         </w:rPr>
         <w:t xml:space="preserve"> </w:t>
       </w:r>
+      <w:proofErr w:type="spellStart"/>
       <w:r>
         <w:rPr>
           <w:color w:val="FFFFFF"/>
         </w:rPr>
         <w:t>i</w:t>
       </w:r>
+      <w:proofErr w:type="spellEnd"/>
       <w:r>
         <w:rPr>
           <w:color w:val="BFC9D7"/>
@@ -2694,12 +2759,14 @@
         </w:rPr>
         <w:t xml:space="preserve">; </w:t>
       </w:r>
+      <w:proofErr w:type="spellStart"/>
       <w:r>
         <w:rPr>
           <w:color w:val="FFFFFF"/>
         </w:rPr>
         <w:t>i</w:t>
       </w:r>
+      <w:proofErr w:type="spellEnd"/>
       <w:r>
         <w:rPr>
           <w:color w:val="BFC9D7"/>
@@ -2727,12 +2794,14 @@
         </w:rPr>
         <w:t xml:space="preserve">; </w:t>
       </w:r>
+      <w:proofErr w:type="spellStart"/>
       <w:r>
         <w:rPr>
           <w:color w:val="FFFFFF"/>
         </w:rPr>
         <w:t>i</w:t>
       </w:r>
+      <w:proofErr w:type="spellEnd"/>
       <w:r>
         <w:t>++</w:t>
       </w:r>
@@ -2757,36 +2826,43 @@
         </w:rPr>
         <w:t xml:space="preserve">        </w:t>
       </w:r>
+      <w:proofErr w:type="spellStart"/>
       <w:r>
         <w:rPr>
           <w:color w:val="5EFFA8"/>
         </w:rPr>
         <w:t>strcpy</w:t>
       </w:r>
+      <w:proofErr w:type="spellEnd"/>
       <w:r>
         <w:rPr>
           <w:color w:val="BFC9D7"/>
         </w:rPr>
         <w:t>(</w:t>
       </w:r>
+      <w:proofErr w:type="spellStart"/>
       <w:r>
         <w:rPr>
           <w:color w:val="FFFFFF"/>
         </w:rPr>
         <w:t>newHashTable</w:t>
       </w:r>
+      <w:proofErr w:type="spellEnd"/>
       <w:r>
         <w:rPr>
           <w:color w:val="BFC9D7"/>
         </w:rPr>
         <w:t>[</w:t>
       </w:r>
+      <w:proofErr w:type="spellStart"/>
       <w:r>
         <w:rPr>
           <w:color w:val="FFFFFF"/>
         </w:rPr>
         <w:t>i</w:t>
       </w:r>
+      <w:proofErr w:type="spellEnd"/>
+      <w:proofErr w:type="gramStart"/>
       <w:r>
         <w:rPr>
           <w:color w:val="BFC9D7"/>
@@ -2799,6 +2875,7 @@
         </w:rPr>
         <w:t>word</w:t>
       </w:r>
+      <w:proofErr w:type="gramEnd"/>
       <w:r>
         <w:rPr>
           <w:color w:val="BFC9D7"/>
@@ -2832,24 +2909,29 @@
         </w:rPr>
         <w:t xml:space="preserve">        </w:t>
       </w:r>
+      <w:proofErr w:type="spellStart"/>
       <w:r>
         <w:rPr>
           <w:color w:val="FFFFFF"/>
         </w:rPr>
         <w:t>newHashTable</w:t>
       </w:r>
+      <w:proofErr w:type="spellEnd"/>
       <w:r>
         <w:rPr>
           <w:color w:val="BFC9D7"/>
         </w:rPr>
         <w:t>[</w:t>
       </w:r>
+      <w:proofErr w:type="spellStart"/>
       <w:r>
         <w:rPr>
           <w:color w:val="FFFFFF"/>
         </w:rPr>
         <w:t>i</w:t>
       </w:r>
+      <w:proofErr w:type="spellEnd"/>
+      <w:proofErr w:type="gramStart"/>
       <w:r>
         <w:rPr>
           <w:color w:val="BFC9D7"/>
@@ -2862,6 +2944,7 @@
         </w:rPr>
         <w:t>first</w:t>
       </w:r>
+      <w:proofErr w:type="gramEnd"/>
       <w:r>
         <w:rPr>
           <w:color w:val="BFC9D7"/>
@@ -2928,12 +3011,14 @@
         </w:rPr>
         <w:t xml:space="preserve"> </w:t>
       </w:r>
+      <w:proofErr w:type="spellStart"/>
       <w:r>
         <w:rPr>
           <w:color w:val="FFFFFF"/>
         </w:rPr>
         <w:t>newHashTable</w:t>
       </w:r>
+      <w:proofErr w:type="spellEnd"/>
       <w:r>
         <w:rPr>
           <w:color w:val="BFC9D7"/>
@@ -3043,13 +3128,18 @@
     </w:p>
     <w:p>
       <w:pPr>
-        <w:pStyle w:val="Legenda"/>
+        <w:pStyle w:val="Caption"/>
         <w:keepNext/>
       </w:pPr>
       <w:bookmarkStart w:id="2" w:name="_Ref118491457"/>
       <w:bookmarkStart w:id="3" w:name="_Ref118491447"/>
-      <w:r>
-        <w:t xml:space="preserve">Figura </w:t>
+      <w:proofErr w:type="spellStart"/>
+      <w:r>
+        <w:t>Figura</w:t>
+      </w:r>
+      <w:proofErr w:type="spellEnd"/>
+      <w:r>
+        <w:t xml:space="preserve"> </w:t>
       </w:r>
       <w:fldSimple w:instr=" SEQ Figura \* ARABIC ">
         <w:r>
@@ -3061,7 +3151,15 @@
       </w:fldSimple>
       <w:bookmarkEnd w:id="2"/>
       <w:r>
-        <w:t xml:space="preserve"> - Tabela ASCII</w:t>
+        <w:t xml:space="preserve"> - </w:t>
+      </w:r>
+      <w:proofErr w:type="spellStart"/>
+      <w:r>
+        <w:t>Tabela</w:t>
+      </w:r>
+      <w:proofErr w:type="spellEnd"/>
+      <w:r>
+        <w:t xml:space="preserve"> ASCII</w:t>
       </w:r>
       <w:bookmarkEnd w:id="3"/>
     </w:p>
@@ -3122,7 +3220,7 @@
     </w:p>
     <w:p>
       <w:pPr>
-        <w:pStyle w:val="Legenda"/>
+        <w:pStyle w:val="Caption"/>
         <w:rPr>
           <w:lang w:val="pt-BR"/>
         </w:rPr>
@@ -3204,18 +3302,22 @@
         </w:rPr>
         <w:t xml:space="preserve"> </w:t>
       </w:r>
+      <w:proofErr w:type="spellStart"/>
+      <w:proofErr w:type="gramStart"/>
       <w:r>
         <w:rPr>
           <w:color w:val="5EFFA8"/>
         </w:rPr>
         <w:t>hashGenerator</w:t>
       </w:r>
+      <w:proofErr w:type="spellEnd"/>
       <w:r>
         <w:rPr>
           <w:color w:val="BFC9D7"/>
         </w:rPr>
         <w:t>(</w:t>
       </w:r>
+      <w:proofErr w:type="gramEnd"/>
       <w:r>
         <w:t>char*</w:t>
       </w:r>
@@ -3321,12 +3423,14 @@
         </w:rPr>
         <w:t xml:space="preserve"> </w:t>
       </w:r>
+      <w:proofErr w:type="spellStart"/>
       <w:r>
         <w:rPr>
           <w:color w:val="FFFFFF"/>
         </w:rPr>
         <w:t>i</w:t>
       </w:r>
+      <w:proofErr w:type="spellEnd"/>
       <w:r>
         <w:rPr>
           <w:color w:val="BFC9D7"/>
@@ -3354,12 +3458,14 @@
         </w:rPr>
         <w:t xml:space="preserve">; </w:t>
       </w:r>
+      <w:proofErr w:type="spellStart"/>
       <w:r>
         <w:rPr>
           <w:color w:val="FFFFFF"/>
         </w:rPr>
         <w:t>i</w:t>
       </w:r>
+      <w:proofErr w:type="spellEnd"/>
       <w:r>
         <w:rPr>
           <w:color w:val="BFC9D7"/>
@@ -3375,12 +3481,14 @@
         </w:rPr>
         <w:t xml:space="preserve"> </w:t>
       </w:r>
+      <w:proofErr w:type="spellStart"/>
       <w:r>
         <w:rPr>
           <w:color w:val="5EFFA8"/>
         </w:rPr>
         <w:t>strlen</w:t>
       </w:r>
+      <w:proofErr w:type="spellEnd"/>
       <w:r>
         <w:rPr>
           <w:color w:val="BFC9D7"/>
@@ -3399,12 +3507,14 @@
         </w:rPr>
         <w:t xml:space="preserve">); </w:t>
       </w:r>
+      <w:proofErr w:type="spellStart"/>
       <w:r>
         <w:rPr>
           <w:color w:val="FFFFFF"/>
         </w:rPr>
         <w:t>i</w:t>
       </w:r>
+      <w:proofErr w:type="spellEnd"/>
       <w:r>
         <w:t>++</w:t>
       </w:r>
@@ -3450,12 +3560,14 @@
         </w:rPr>
         <w:t xml:space="preserve"> ((</w:t>
       </w:r>
+      <w:proofErr w:type="spellStart"/>
       <w:r>
         <w:rPr>
           <w:color w:val="FFFFFF"/>
         </w:rPr>
         <w:t>i</w:t>
       </w:r>
+      <w:proofErr w:type="spellEnd"/>
       <w:r>
         <w:rPr>
           <w:color w:val="BFC9D7"/>
@@ -3504,12 +3616,14 @@
         </w:rPr>
         <w:t>[</w:t>
       </w:r>
+      <w:proofErr w:type="spellStart"/>
       <w:r>
         <w:rPr>
           <w:color w:val="FFFFFF"/>
         </w:rPr>
         <w:t>i</w:t>
       </w:r>
+      <w:proofErr w:type="spellEnd"/>
       <w:r>
         <w:rPr>
           <w:color w:val="BFC9D7"/>
@@ -3837,7 +3951,7 @@
     </w:p>
     <w:p>
       <w:pPr>
-        <w:pStyle w:val="Legenda"/>
+        <w:pStyle w:val="Caption"/>
         <w:keepNext/>
         <w:rPr>
           <w:lang w:val="pt-BR"/>
@@ -3850,6 +3964,9 @@
         <w:t xml:space="preserve">Figura </w:t>
       </w:r>
       <w:r>
+        <w:rPr>
+          <w:lang w:val="pt-BR"/>
+        </w:rPr>
         <w:fldChar w:fldCharType="begin"/>
       </w:r>
       <w:r>
@@ -3859,6 +3976,9 @@
         <w:instrText xml:space="preserve"> SEQ Figura \* ARABIC </w:instrText>
       </w:r>
       <w:r>
+        <w:rPr>
+          <w:lang w:val="pt-BR"/>
+        </w:rPr>
         <w:fldChar w:fldCharType="separate"/>
       </w:r>
       <w:r>
@@ -3869,6 +3989,9 @@
         <w:t>5</w:t>
       </w:r>
       <w:r>
+        <w:rPr>
+          <w:lang w:val="pt-BR"/>
+        </w:rPr>
         <w:fldChar w:fldCharType="end"/>
       </w:r>
       <w:r>
@@ -3923,7 +4046,7 @@
     </w:p>
     <w:p>
       <w:pPr>
-        <w:pStyle w:val="Legenda"/>
+        <w:pStyle w:val="Caption"/>
         <w:rPr>
           <w:lang w:val="pt-BR"/>
         </w:rPr>
@@ -3993,7 +4116,31 @@
           <w:sz w:val="21"/>
           <w:szCs w:val="21"/>
         </w:rPr>
-        <w:t>// Add new occurrence to hashCell (same line or another)</w:t>
+        <w:t xml:space="preserve">// Add new occurrence to </w:t>
+      </w:r>
+      <w:proofErr w:type="spellStart"/>
+      <w:r>
+        <w:rPr>
+          <w:rFonts w:ascii="Consolas" w:eastAsia="Times New Roman" w:hAnsi="Consolas" w:cs="Times New Roman"/>
+          <w:i/>
+          <w:iCs/>
+          <w:color w:val="6B7A84"/>
+          <w:sz w:val="21"/>
+          <w:szCs w:val="21"/>
+        </w:rPr>
+        <w:t>hashCell</w:t>
+      </w:r>
+      <w:proofErr w:type="spellEnd"/>
+      <w:r>
+        <w:rPr>
+          <w:rFonts w:ascii="Consolas" w:eastAsia="Times New Roman" w:hAnsi="Consolas" w:cs="Times New Roman"/>
+          <w:i/>
+          <w:iCs/>
+          <w:color w:val="6B7A84"/>
+          <w:sz w:val="21"/>
+          <w:szCs w:val="21"/>
+        </w:rPr>
+        <w:t xml:space="preserve"> (same line or another)</w:t>
       </w:r>
     </w:p>
     <w:p>
@@ -4026,6 +4173,8 @@
         </w:rPr>
         <w:t xml:space="preserve"> </w:t>
       </w:r>
+      <w:proofErr w:type="spellStart"/>
+      <w:proofErr w:type="gramStart"/>
       <w:r>
         <w:rPr>
           <w:rFonts w:ascii="Consolas" w:eastAsia="Times New Roman" w:hAnsi="Consolas" w:cs="Times New Roman"/>
@@ -4035,6 +4184,7 @@
         </w:rPr>
         <w:t>addOccurrence</w:t>
       </w:r>
+      <w:proofErr w:type="spellEnd"/>
       <w:r>
         <w:rPr>
           <w:rFonts w:ascii="Consolas" w:eastAsia="Times New Roman" w:hAnsi="Consolas" w:cs="Times New Roman"/>
@@ -4044,6 +4194,7 @@
         </w:rPr>
         <w:t>(</w:t>
       </w:r>
+      <w:proofErr w:type="gramEnd"/>
       <w:r>
         <w:rPr>
           <w:rFonts w:ascii="Consolas" w:eastAsia="Times New Roman" w:hAnsi="Consolas" w:cs="Times New Roman"/>
@@ -4071,6 +4222,7 @@
         </w:rPr>
         <w:t xml:space="preserve"> </w:t>
       </w:r>
+      <w:proofErr w:type="spellStart"/>
       <w:r>
         <w:rPr>
           <w:rFonts w:ascii="Consolas" w:eastAsia="Times New Roman" w:hAnsi="Consolas" w:cs="Times New Roman"/>
@@ -4082,6 +4234,7 @@
         </w:rPr>
         <w:t>hashCell</w:t>
       </w:r>
+      <w:proofErr w:type="spellEnd"/>
       <w:r>
         <w:rPr>
           <w:rFonts w:ascii="Consolas" w:eastAsia="Times New Roman" w:hAnsi="Consolas" w:cs="Times New Roman"/>
@@ -4160,6 +4313,7 @@
         </w:rPr>
         <w:t xml:space="preserve">    </w:t>
       </w:r>
+      <w:proofErr w:type="spellStart"/>
       <w:r>
         <w:rPr>
           <w:rFonts w:ascii="Consolas" w:eastAsia="Times New Roman" w:hAnsi="Consolas" w:cs="Times New Roman"/>
@@ -4169,6 +4323,7 @@
         </w:rPr>
         <w:t>occurrence_t</w:t>
       </w:r>
+      <w:proofErr w:type="spellEnd"/>
       <w:r>
         <w:rPr>
           <w:rFonts w:ascii="Consolas" w:eastAsia="Times New Roman" w:hAnsi="Consolas" w:cs="Times New Roman"/>
@@ -4232,6 +4387,7 @@
         </w:rPr>
         <w:t>&amp;</w:t>
       </w:r>
+      <w:proofErr w:type="spellStart"/>
       <w:r>
         <w:rPr>
           <w:rFonts w:ascii="Consolas" w:eastAsia="Times New Roman" w:hAnsi="Consolas" w:cs="Times New Roman"/>
@@ -4243,6 +4399,7 @@
         </w:rPr>
         <w:t>hashCell</w:t>
       </w:r>
+      <w:proofErr w:type="spellEnd"/>
       <w:r>
         <w:rPr>
           <w:rFonts w:ascii="Consolas" w:eastAsia="Times New Roman" w:hAnsi="Consolas" w:cs="Times New Roman"/>
@@ -4384,7 +4541,17 @@
           <w:sz w:val="21"/>
           <w:szCs w:val="21"/>
         </w:rPr>
-        <w:t>) {</w:t>
+        <w:t xml:space="preserve">) </w:t>
+      </w:r>
+      <w:proofErr w:type="gramStart"/>
+      <w:r>
+        <w:rPr>
+          <w:rFonts w:ascii="Consolas" w:eastAsia="Times New Roman" w:hAnsi="Consolas" w:cs="Times New Roman"/>
+          <w:color w:val="BFC9D7"/>
+          <w:sz w:val="21"/>
+          <w:szCs w:val="21"/>
+        </w:rPr>
+        <w:t>{</w:t>
       </w:r>
       <w:r>
         <w:rPr>
@@ -4395,7 +4562,19 @@
           <w:sz w:val="21"/>
           <w:szCs w:val="21"/>
         </w:rPr>
-        <w:t xml:space="preserve">  // First occurrence is NULL</w:t>
+        <w:t xml:space="preserve">  /</w:t>
+      </w:r>
+      <w:proofErr w:type="gramEnd"/>
+      <w:r>
+        <w:rPr>
+          <w:rFonts w:ascii="Consolas" w:eastAsia="Times New Roman" w:hAnsi="Consolas" w:cs="Times New Roman"/>
+          <w:i/>
+          <w:iCs/>
+          <w:color w:val="6B7A84"/>
+          <w:sz w:val="21"/>
+          <w:szCs w:val="21"/>
+        </w:rPr>
+        <w:t>/ First occurrence is NULL</w:t>
       </w:r>
     </w:p>
     <w:p>
@@ -4464,6 +4643,7 @@
         </w:rPr>
         <w:t xml:space="preserve"> </w:t>
       </w:r>
+      <w:proofErr w:type="spellStart"/>
       <w:r>
         <w:rPr>
           <w:rFonts w:ascii="Consolas" w:eastAsia="Times New Roman" w:hAnsi="Consolas" w:cs="Times New Roman"/>
@@ -4473,6 +4653,7 @@
         </w:rPr>
         <w:t>createOccurrence</w:t>
       </w:r>
+      <w:proofErr w:type="spellEnd"/>
       <w:r>
         <w:rPr>
           <w:rFonts w:ascii="Consolas" w:eastAsia="Times New Roman" w:hAnsi="Consolas" w:cs="Times New Roman"/>
@@ -4524,6 +4705,7 @@
         </w:rPr>
         <w:t xml:space="preserve">        </w:t>
       </w:r>
+      <w:proofErr w:type="spellStart"/>
       <w:r>
         <w:rPr>
           <w:rFonts w:ascii="Consolas" w:eastAsia="Times New Roman" w:hAnsi="Consolas" w:cs="Times New Roman"/>
@@ -4535,6 +4717,7 @@
         </w:rPr>
         <w:t>hashCell</w:t>
       </w:r>
+      <w:proofErr w:type="spellEnd"/>
       <w:r>
         <w:rPr>
           <w:rFonts w:ascii="Consolas" w:eastAsia="Times New Roman" w:hAnsi="Consolas" w:cs="Times New Roman"/>
@@ -4705,6 +4888,7 @@
         </w:rPr>
         <w:t>)-&gt;</w:t>
       </w:r>
+      <w:proofErr w:type="spellStart"/>
       <w:r>
         <w:rPr>
           <w:rFonts w:ascii="Consolas" w:eastAsia="Times New Roman" w:hAnsi="Consolas" w:cs="Times New Roman"/>
@@ -4712,8 +4896,19 @@
           <w:sz w:val="21"/>
           <w:szCs w:val="21"/>
         </w:rPr>
-        <w:t>p_prox</w:t>
-      </w:r>
+        <w:t>p_</w:t>
+      </w:r>
+      <w:proofErr w:type="gramStart"/>
+      <w:r>
+        <w:rPr>
+          <w:rFonts w:ascii="Consolas" w:eastAsia="Times New Roman" w:hAnsi="Consolas" w:cs="Times New Roman"/>
+          <w:color w:val="FFFFFF"/>
+          <w:sz w:val="21"/>
+          <w:szCs w:val="21"/>
+        </w:rPr>
+        <w:t>prox</w:t>
+      </w:r>
+      <w:proofErr w:type="spellEnd"/>
       <w:r>
         <w:rPr>
           <w:rFonts w:ascii="Consolas" w:eastAsia="Times New Roman" w:hAnsi="Consolas" w:cs="Times New Roman"/>
@@ -4730,7 +4925,17 @@
           <w:sz w:val="21"/>
           <w:szCs w:val="21"/>
         </w:rPr>
-        <w:t>!=</w:t>
+        <w:t>!</w:t>
+      </w:r>
+      <w:proofErr w:type="gramEnd"/>
+      <w:r>
+        <w:rPr>
+          <w:rFonts w:ascii="Consolas" w:eastAsia="Times New Roman" w:hAnsi="Consolas" w:cs="Times New Roman"/>
+          <w:color w:val="FF8479"/>
+          <w:sz w:val="21"/>
+          <w:szCs w:val="21"/>
+        </w:rPr>
+        <w:t>=</w:t>
       </w:r>
       <w:r>
         <w:rPr>
@@ -4862,6 +5067,7 @@
         </w:rPr>
         <w:t>)-&gt;</w:t>
       </w:r>
+      <w:proofErr w:type="spellStart"/>
       <w:r>
         <w:rPr>
           <w:rFonts w:ascii="Consolas" w:eastAsia="Times New Roman" w:hAnsi="Consolas" w:cs="Times New Roman"/>
@@ -4871,6 +5077,8 @@
         </w:rPr>
         <w:t>p_prox</w:t>
       </w:r>
+      <w:proofErr w:type="spellEnd"/>
+      <w:proofErr w:type="gramStart"/>
       <w:r>
         <w:rPr>
           <w:rFonts w:ascii="Consolas" w:eastAsia="Times New Roman" w:hAnsi="Consolas" w:cs="Times New Roman"/>
@@ -4889,8 +5097,9 @@
           <w:sz w:val="21"/>
           <w:szCs w:val="21"/>
         </w:rPr>
-        <w:t xml:space="preserve">  // Browse the</w:t>
-      </w:r>
+        <w:t xml:space="preserve">  /</w:t>
+      </w:r>
+      <w:proofErr w:type="gramEnd"/>
       <w:r>
         <w:rPr>
           <w:rFonts w:ascii="Consolas" w:eastAsia="Times New Roman" w:hAnsi="Consolas" w:cs="Times New Roman"/>
@@ -4900,6 +5109,17 @@
           <w:sz w:val="21"/>
           <w:szCs w:val="21"/>
         </w:rPr>
+        <w:t>/ Browse the</w:t>
+      </w:r>
+      <w:r>
+        <w:rPr>
+          <w:rFonts w:ascii="Consolas" w:eastAsia="Times New Roman" w:hAnsi="Consolas" w:cs="Times New Roman"/>
+          <w:i/>
+          <w:iCs/>
+          <w:color w:val="6B7A84"/>
+          <w:sz w:val="21"/>
+          <w:szCs w:val="21"/>
+        </w:rPr>
         <w:t xml:space="preserve"> list until last line</w:t>
       </w:r>
     </w:p>
@@ -4964,6 +5184,7 @@
         </w:rPr>
         <w:t xml:space="preserve"> (</w:t>
       </w:r>
+      <w:proofErr w:type="gramStart"/>
       <w:r>
         <w:rPr>
           <w:rFonts w:ascii="Consolas" w:eastAsia="Times New Roman" w:hAnsi="Consolas" w:cs="Times New Roman"/>
@@ -4991,7 +5212,17 @@
           <w:sz w:val="21"/>
           <w:szCs w:val="21"/>
         </w:rPr>
-        <w:t>!=</w:t>
+        <w:t>!</w:t>
+      </w:r>
+      <w:proofErr w:type="gramEnd"/>
+      <w:r>
+        <w:rPr>
+          <w:rFonts w:ascii="Consolas" w:eastAsia="Times New Roman" w:hAnsi="Consolas" w:cs="Times New Roman"/>
+          <w:color w:val="FF8479"/>
+          <w:sz w:val="21"/>
+          <w:szCs w:val="21"/>
+        </w:rPr>
+        <w:t>=</w:t>
       </w:r>
       <w:r>
         <w:rPr>
@@ -5074,6 +5305,7 @@
         </w:rPr>
         <w:t>)-&gt;</w:t>
       </w:r>
+      <w:proofErr w:type="spellStart"/>
       <w:r>
         <w:rPr>
           <w:rFonts w:ascii="Consolas" w:eastAsia="Times New Roman" w:hAnsi="Consolas" w:cs="Times New Roman"/>
@@ -5083,6 +5315,7 @@
         </w:rPr>
         <w:t>p_prox</w:t>
       </w:r>
+      <w:proofErr w:type="spellEnd"/>
       <w:r>
         <w:rPr>
           <w:rFonts w:ascii="Consolas" w:eastAsia="Times New Roman" w:hAnsi="Consolas" w:cs="Times New Roman"/>
@@ -5110,6 +5343,7 @@
         </w:rPr>
         <w:t xml:space="preserve"> </w:t>
       </w:r>
+      <w:proofErr w:type="spellStart"/>
       <w:r>
         <w:rPr>
           <w:rFonts w:ascii="Consolas" w:eastAsia="Times New Roman" w:hAnsi="Consolas" w:cs="Times New Roman"/>
@@ -5119,6 +5353,7 @@
         </w:rPr>
         <w:t>createOccurrence</w:t>
       </w:r>
+      <w:proofErr w:type="spellEnd"/>
       <w:r>
         <w:rPr>
           <w:rFonts w:ascii="Consolas" w:eastAsia="Times New Roman" w:hAnsi="Consolas" w:cs="Times New Roman"/>
@@ -5170,6 +5405,7 @@
         </w:rPr>
         <w:t xml:space="preserve">        </w:t>
       </w:r>
+      <w:proofErr w:type="spellStart"/>
       <w:r>
         <w:rPr>
           <w:rFonts w:ascii="Consolas" w:eastAsia="Times New Roman" w:hAnsi="Consolas" w:cs="Times New Roman"/>
@@ -5181,6 +5417,7 @@
         </w:rPr>
         <w:t>hashCell</w:t>
       </w:r>
+      <w:proofErr w:type="spellEnd"/>
       <w:r>
         <w:rPr>
           <w:rFonts w:ascii="Consolas" w:eastAsia="Times New Roman" w:hAnsi="Consolas" w:cs="Times New Roman"/>
@@ -5297,7 +5534,31 @@
           <w:sz w:val="21"/>
           <w:szCs w:val="21"/>
         </w:rPr>
-        <w:t>// Insert the string in hashTable by hash</w:t>
+        <w:t xml:space="preserve">// Insert the string in </w:t>
+      </w:r>
+      <w:proofErr w:type="spellStart"/>
+      <w:r>
+        <w:rPr>
+          <w:rFonts w:ascii="Consolas" w:eastAsia="Times New Roman" w:hAnsi="Consolas" w:cs="Times New Roman"/>
+          <w:i/>
+          <w:iCs/>
+          <w:color w:val="6B7A84"/>
+          <w:sz w:val="21"/>
+          <w:szCs w:val="21"/>
+        </w:rPr>
+        <w:t>hashTable</w:t>
+      </w:r>
+      <w:proofErr w:type="spellEnd"/>
+      <w:r>
+        <w:rPr>
+          <w:rFonts w:ascii="Consolas" w:eastAsia="Times New Roman" w:hAnsi="Consolas" w:cs="Times New Roman"/>
+          <w:i/>
+          <w:iCs/>
+          <w:color w:val="6B7A84"/>
+          <w:sz w:val="21"/>
+          <w:szCs w:val="21"/>
+        </w:rPr>
+        <w:t xml:space="preserve"> by hash</w:t>
       </w:r>
     </w:p>
     <w:p>
@@ -5330,6 +5591,8 @@
         </w:rPr>
         <w:t xml:space="preserve"> </w:t>
       </w:r>
+      <w:proofErr w:type="spellStart"/>
+      <w:proofErr w:type="gramStart"/>
       <w:r>
         <w:rPr>
           <w:rFonts w:ascii="Consolas" w:eastAsia="Times New Roman" w:hAnsi="Consolas" w:cs="Times New Roman"/>
@@ -5339,6 +5602,7 @@
         </w:rPr>
         <w:t>insertElement</w:t>
       </w:r>
+      <w:proofErr w:type="spellEnd"/>
       <w:r>
         <w:rPr>
           <w:rFonts w:ascii="Consolas" w:eastAsia="Times New Roman" w:hAnsi="Consolas" w:cs="Times New Roman"/>
@@ -5348,6 +5612,7 @@
         </w:rPr>
         <w:t>(</w:t>
       </w:r>
+      <w:proofErr w:type="gramEnd"/>
       <w:r>
         <w:rPr>
           <w:rFonts w:ascii="Consolas" w:eastAsia="Times New Roman" w:hAnsi="Consolas" w:cs="Times New Roman"/>
@@ -5375,6 +5640,7 @@
         </w:rPr>
         <w:t xml:space="preserve"> </w:t>
       </w:r>
+      <w:proofErr w:type="spellStart"/>
       <w:r>
         <w:rPr>
           <w:rFonts w:ascii="Consolas" w:eastAsia="Times New Roman" w:hAnsi="Consolas" w:cs="Times New Roman"/>
@@ -5386,6 +5652,7 @@
         </w:rPr>
         <w:t>hashTable</w:t>
       </w:r>
+      <w:proofErr w:type="spellEnd"/>
       <w:r>
         <w:rPr>
           <w:rFonts w:ascii="Consolas" w:eastAsia="Times New Roman" w:hAnsi="Consolas" w:cs="Times New Roman"/>
@@ -5565,6 +5832,7 @@
         </w:rPr>
         <w:t xml:space="preserve"> </w:t>
       </w:r>
+      <w:proofErr w:type="spellStart"/>
       <w:r>
         <w:rPr>
           <w:rFonts w:ascii="Consolas" w:eastAsia="Times New Roman" w:hAnsi="Consolas" w:cs="Times New Roman"/>
@@ -5574,6 +5842,7 @@
         </w:rPr>
         <w:t>hashGenerator</w:t>
       </w:r>
+      <w:proofErr w:type="spellEnd"/>
       <w:r>
         <w:rPr>
           <w:rFonts w:ascii="Consolas" w:eastAsia="Times New Roman" w:hAnsi="Consolas" w:cs="Times New Roman"/>
@@ -5877,6 +6146,7 @@
         </w:rPr>
         <w:t xml:space="preserve"> (</w:t>
       </w:r>
+      <w:proofErr w:type="spellStart"/>
       <w:r>
         <w:rPr>
           <w:rFonts w:ascii="Consolas" w:eastAsia="Times New Roman" w:hAnsi="Consolas" w:cs="Times New Roman"/>
@@ -5886,6 +6156,7 @@
         </w:rPr>
         <w:t>strcmp</w:t>
       </w:r>
+      <w:proofErr w:type="spellEnd"/>
       <w:r>
         <w:rPr>
           <w:rFonts w:ascii="Consolas" w:eastAsia="Times New Roman" w:hAnsi="Consolas" w:cs="Times New Roman"/>
@@ -5895,6 +6166,7 @@
         </w:rPr>
         <w:t>(</w:t>
       </w:r>
+      <w:proofErr w:type="spellStart"/>
       <w:r>
         <w:rPr>
           <w:rFonts w:ascii="Consolas" w:eastAsia="Times New Roman" w:hAnsi="Consolas" w:cs="Times New Roman"/>
@@ -5906,6 +6178,7 @@
         </w:rPr>
         <w:t>hashTable</w:t>
       </w:r>
+      <w:proofErr w:type="spellEnd"/>
       <w:r>
         <w:rPr>
           <w:rFonts w:ascii="Consolas" w:eastAsia="Times New Roman" w:hAnsi="Consolas" w:cs="Times New Roman"/>
@@ -5924,6 +6197,7 @@
         </w:rPr>
         <w:t>index</w:t>
       </w:r>
+      <w:proofErr w:type="gramStart"/>
       <w:r>
         <w:rPr>
           <w:rFonts w:ascii="Consolas" w:eastAsia="Times New Roman" w:hAnsi="Consolas" w:cs="Times New Roman"/>
@@ -5942,6 +6216,7 @@
         </w:rPr>
         <w:t>word</w:t>
       </w:r>
+      <w:proofErr w:type="gramEnd"/>
       <w:r>
         <w:rPr>
           <w:rFonts w:ascii="Consolas" w:eastAsia="Times New Roman" w:hAnsi="Consolas" w:cs="Times New Roman"/>
@@ -6027,6 +6302,7 @@
         </w:rPr>
         <w:t xml:space="preserve">            </w:t>
       </w:r>
+      <w:proofErr w:type="spellStart"/>
       <w:r>
         <w:rPr>
           <w:rFonts w:ascii="Consolas" w:eastAsia="Times New Roman" w:hAnsi="Consolas" w:cs="Times New Roman"/>
@@ -6036,6 +6312,7 @@
         </w:rPr>
         <w:t>strcpy</w:t>
       </w:r>
+      <w:proofErr w:type="spellEnd"/>
       <w:r>
         <w:rPr>
           <w:rFonts w:ascii="Consolas" w:eastAsia="Times New Roman" w:hAnsi="Consolas" w:cs="Times New Roman"/>
@@ -6045,6 +6322,7 @@
         </w:rPr>
         <w:t>(</w:t>
       </w:r>
+      <w:proofErr w:type="spellStart"/>
       <w:r>
         <w:rPr>
           <w:rFonts w:ascii="Consolas" w:eastAsia="Times New Roman" w:hAnsi="Consolas" w:cs="Times New Roman"/>
@@ -6056,6 +6334,7 @@
         </w:rPr>
         <w:t>hashTable</w:t>
       </w:r>
+      <w:proofErr w:type="spellEnd"/>
       <w:r>
         <w:rPr>
           <w:rFonts w:ascii="Consolas" w:eastAsia="Times New Roman" w:hAnsi="Consolas" w:cs="Times New Roman"/>
@@ -6074,6 +6353,7 @@
         </w:rPr>
         <w:t>index</w:t>
       </w:r>
+      <w:proofErr w:type="gramStart"/>
       <w:r>
         <w:rPr>
           <w:rFonts w:ascii="Consolas" w:eastAsia="Times New Roman" w:hAnsi="Consolas" w:cs="Times New Roman"/>
@@ -6092,6 +6372,7 @@
         </w:rPr>
         <w:t>word</w:t>
       </w:r>
+      <w:proofErr w:type="gramEnd"/>
       <w:r>
         <w:rPr>
           <w:rFonts w:ascii="Consolas" w:eastAsia="Times New Roman" w:hAnsi="Consolas" w:cs="Times New Roman"/>
@@ -6143,6 +6424,7 @@
         </w:rPr>
         <w:t xml:space="preserve">            </w:t>
       </w:r>
+      <w:proofErr w:type="spellStart"/>
       <w:r>
         <w:rPr>
           <w:rFonts w:ascii="Consolas" w:eastAsia="Times New Roman" w:hAnsi="Consolas" w:cs="Times New Roman"/>
@@ -6152,6 +6434,7 @@
         </w:rPr>
         <w:t>addOccurrence</w:t>
       </w:r>
+      <w:proofErr w:type="spellEnd"/>
       <w:r>
         <w:rPr>
           <w:rFonts w:ascii="Consolas" w:eastAsia="Times New Roman" w:hAnsi="Consolas" w:cs="Times New Roman"/>
@@ -6170,6 +6453,7 @@
         </w:rPr>
         <w:t>&amp;</w:t>
       </w:r>
+      <w:proofErr w:type="spellStart"/>
       <w:r>
         <w:rPr>
           <w:rFonts w:ascii="Consolas" w:eastAsia="Times New Roman" w:hAnsi="Consolas" w:cs="Times New Roman"/>
@@ -6181,6 +6465,7 @@
         </w:rPr>
         <w:t>hashTable</w:t>
       </w:r>
+      <w:proofErr w:type="spellEnd"/>
       <w:r>
         <w:rPr>
           <w:rFonts w:ascii="Consolas" w:eastAsia="Times New Roman" w:hAnsi="Consolas" w:cs="Times New Roman"/>
@@ -6376,6 +6661,7 @@
         </w:rPr>
         <w:t xml:space="preserve"> (</w:t>
       </w:r>
+      <w:proofErr w:type="spellStart"/>
       <w:r>
         <w:rPr>
           <w:rFonts w:ascii="Consolas" w:eastAsia="Times New Roman" w:hAnsi="Consolas" w:cs="Times New Roman"/>
@@ -6385,6 +6671,7 @@
         </w:rPr>
         <w:t>strcmp</w:t>
       </w:r>
+      <w:proofErr w:type="spellEnd"/>
       <w:r>
         <w:rPr>
           <w:rFonts w:ascii="Consolas" w:eastAsia="Times New Roman" w:hAnsi="Consolas" w:cs="Times New Roman"/>
@@ -6394,6 +6681,7 @@
         </w:rPr>
         <w:t>(</w:t>
       </w:r>
+      <w:proofErr w:type="spellStart"/>
       <w:r>
         <w:rPr>
           <w:rFonts w:ascii="Consolas" w:eastAsia="Times New Roman" w:hAnsi="Consolas" w:cs="Times New Roman"/>
@@ -6405,6 +6693,7 @@
         </w:rPr>
         <w:t>hashTable</w:t>
       </w:r>
+      <w:proofErr w:type="spellEnd"/>
       <w:r>
         <w:rPr>
           <w:rFonts w:ascii="Consolas" w:eastAsia="Times New Roman" w:hAnsi="Consolas" w:cs="Times New Roman"/>
@@ -6423,6 +6712,7 @@
         </w:rPr>
         <w:t>index</w:t>
       </w:r>
+      <w:proofErr w:type="gramStart"/>
       <w:r>
         <w:rPr>
           <w:rFonts w:ascii="Consolas" w:eastAsia="Times New Roman" w:hAnsi="Consolas" w:cs="Times New Roman"/>
@@ -6441,6 +6731,7 @@
         </w:rPr>
         <w:t>word</w:t>
       </w:r>
+      <w:proofErr w:type="gramEnd"/>
       <w:r>
         <w:rPr>
           <w:rFonts w:ascii="Consolas" w:eastAsia="Times New Roman" w:hAnsi="Consolas" w:cs="Times New Roman"/>
@@ -6528,6 +6819,7 @@
         </w:rPr>
         <w:t xml:space="preserve">            </w:t>
       </w:r>
+      <w:proofErr w:type="spellStart"/>
       <w:r>
         <w:rPr>
           <w:rFonts w:ascii="Consolas" w:eastAsia="Times New Roman" w:hAnsi="Consolas" w:cs="Times New Roman"/>
@@ -6537,6 +6829,7 @@
         </w:rPr>
         <w:t>addOccurrence</w:t>
       </w:r>
+      <w:proofErr w:type="spellEnd"/>
       <w:r>
         <w:rPr>
           <w:rFonts w:ascii="Consolas" w:eastAsia="Times New Roman" w:hAnsi="Consolas" w:cs="Times New Roman"/>
@@ -6555,6 +6848,7 @@
         </w:rPr>
         <w:t>&amp;</w:t>
       </w:r>
+      <w:proofErr w:type="spellStart"/>
       <w:r>
         <w:rPr>
           <w:rFonts w:ascii="Consolas" w:eastAsia="Times New Roman" w:hAnsi="Consolas" w:cs="Times New Roman"/>
@@ -6566,6 +6860,7 @@
         </w:rPr>
         <w:t>hashTable</w:t>
       </w:r>
+      <w:proofErr w:type="spellEnd"/>
       <w:r>
         <w:rPr>
           <w:rFonts w:ascii="Consolas" w:eastAsia="Times New Roman" w:hAnsi="Consolas" w:cs="Times New Roman"/>
@@ -6955,6 +7250,8 @@
         </w:rPr>
         <w:t xml:space="preserve">    </w:t>
       </w:r>
+      <w:proofErr w:type="spellStart"/>
+      <w:proofErr w:type="gramStart"/>
       <w:r>
         <w:rPr>
           <w:rFonts w:ascii="Consolas" w:eastAsia="Times New Roman" w:hAnsi="Consolas" w:cs="Times New Roman"/>
@@ -6964,6 +7261,7 @@
         </w:rPr>
         <w:t>printf</w:t>
       </w:r>
+      <w:proofErr w:type="spellEnd"/>
       <w:r>
         <w:rPr>
           <w:rFonts w:ascii="Consolas" w:eastAsia="Times New Roman" w:hAnsi="Consolas" w:cs="Times New Roman"/>
@@ -6973,6 +7271,7 @@
         </w:rPr>
         <w:t>(</w:t>
       </w:r>
+      <w:proofErr w:type="gramEnd"/>
       <w:r>
         <w:rPr>
           <w:rFonts w:ascii="Consolas" w:eastAsia="Times New Roman" w:hAnsi="Consolas" w:cs="Times New Roman"/>
@@ -6989,7 +7288,17 @@
           <w:sz w:val="21"/>
           <w:szCs w:val="21"/>
         </w:rPr>
-        <w:t>\n</w:t>
+        <w:t>\</w:t>
+      </w:r>
+      <w:proofErr w:type="spellStart"/>
+      <w:r>
+        <w:rPr>
+          <w:rFonts w:ascii="Consolas" w:eastAsia="Times New Roman" w:hAnsi="Consolas" w:cs="Times New Roman"/>
+          <w:color w:val="C2CDDB"/>
+          <w:sz w:val="21"/>
+          <w:szCs w:val="21"/>
+        </w:rPr>
+        <w:t>n</w:t>
       </w:r>
       <w:r>
         <w:rPr>
@@ -6998,7 +7307,37 @@
           <w:sz w:val="21"/>
           <w:szCs w:val="21"/>
         </w:rPr>
-        <w:t>ERROR - HashTable full (</w:t>
+        <w:t>ERROR</w:t>
+      </w:r>
+      <w:proofErr w:type="spellEnd"/>
+      <w:r>
+        <w:rPr>
+          <w:rFonts w:ascii="Consolas" w:eastAsia="Times New Roman" w:hAnsi="Consolas" w:cs="Times New Roman"/>
+          <w:color w:val="A092FF"/>
+          <w:sz w:val="21"/>
+          <w:szCs w:val="21"/>
+        </w:rPr>
+        <w:t xml:space="preserve"> - </w:t>
+      </w:r>
+      <w:proofErr w:type="spellStart"/>
+      <w:r>
+        <w:rPr>
+          <w:rFonts w:ascii="Consolas" w:eastAsia="Times New Roman" w:hAnsi="Consolas" w:cs="Times New Roman"/>
+          <w:color w:val="A092FF"/>
+          <w:sz w:val="21"/>
+          <w:szCs w:val="21"/>
+        </w:rPr>
+        <w:t>HashTable</w:t>
+      </w:r>
+      <w:proofErr w:type="spellEnd"/>
+      <w:r>
+        <w:rPr>
+          <w:rFonts w:ascii="Consolas" w:eastAsia="Times New Roman" w:hAnsi="Consolas" w:cs="Times New Roman"/>
+          <w:color w:val="A092FF"/>
+          <w:sz w:val="21"/>
+          <w:szCs w:val="21"/>
+        </w:rPr>
+        <w:t xml:space="preserve"> full (</w:t>
       </w:r>
       <w:r>
         <w:rPr>
@@ -7253,7 +7592,7 @@
     </w:p>
     <w:p>
       <w:pPr>
-        <w:pStyle w:val="Legenda"/>
+        <w:pStyle w:val="Caption"/>
         <w:keepNext/>
         <w:rPr>
           <w:lang w:val="pt-BR"/>
@@ -7266,6 +7605,9 @@
         <w:t xml:space="preserve">Figura </w:t>
       </w:r>
       <w:r>
+        <w:rPr>
+          <w:lang w:val="pt-BR"/>
+        </w:rPr>
         <w:fldChar w:fldCharType="begin"/>
       </w:r>
       <w:r>
@@ -7275,6 +7617,9 @@
         <w:instrText xml:space="preserve"> SEQ Figura \* ARABIC </w:instrText>
       </w:r>
       <w:r>
+        <w:rPr>
+          <w:lang w:val="pt-BR"/>
+        </w:rPr>
         <w:fldChar w:fldCharType="separate"/>
       </w:r>
       <w:r>
@@ -7285,6 +7630,9 @@
         <w:t>6</w:t>
       </w:r>
       <w:r>
+        <w:rPr>
+          <w:lang w:val="pt-BR"/>
+        </w:rPr>
         <w:fldChar w:fldCharType="end"/>
       </w:r>
       <w:r>
@@ -7345,7 +7693,7 @@
     </w:p>
     <w:p>
       <w:pPr>
-        <w:pStyle w:val="Legenda"/>
+        <w:pStyle w:val="Caption"/>
         <w:rPr>
           <w:lang w:val="pt-BR"/>
         </w:rPr>
@@ -7436,18 +7784,22 @@
         </w:rPr>
         <w:t xml:space="preserve"> </w:t>
       </w:r>
+      <w:proofErr w:type="spellStart"/>
+      <w:proofErr w:type="gramStart"/>
       <w:r>
         <w:rPr>
           <w:color w:val="5EFFA8"/>
         </w:rPr>
         <w:t>searchElementIndex</w:t>
       </w:r>
+      <w:proofErr w:type="spellEnd"/>
       <w:r>
         <w:rPr>
           <w:color w:val="BFC9D7"/>
         </w:rPr>
         <w:t>(</w:t>
       </w:r>
+      <w:proofErr w:type="gramEnd"/>
       <w:r>
         <w:rPr>
           <w:color w:val="E8E8E8"/>
@@ -7463,6 +7815,7 @@
         </w:rPr>
         <w:t xml:space="preserve"> </w:t>
       </w:r>
+      <w:proofErr w:type="spellStart"/>
       <w:r>
         <w:rPr>
           <w:i/>
@@ -7471,6 +7824,7 @@
         </w:rPr>
         <w:t>hashTable</w:t>
       </w:r>
+      <w:proofErr w:type="spellEnd"/>
       <w:r>
         <w:rPr>
           <w:color w:val="BFC9D7"/>
@@ -7551,12 +7905,14 @@
         </w:rPr>
         <w:t xml:space="preserve"> </w:t>
       </w:r>
+      <w:proofErr w:type="spellStart"/>
       <w:r>
         <w:rPr>
           <w:color w:val="5EFFA8"/>
         </w:rPr>
         <w:t>hashGenerator</w:t>
       </w:r>
+      <w:proofErr w:type="spellEnd"/>
       <w:r>
         <w:rPr>
           <w:color w:val="BFC9D7"/>
@@ -7738,18 +8094,21 @@
         </w:rPr>
         <w:t xml:space="preserve"> (</w:t>
       </w:r>
+      <w:proofErr w:type="spellStart"/>
       <w:r>
         <w:rPr>
           <w:color w:val="5EFFA8"/>
         </w:rPr>
         <w:t>strcmp</w:t>
       </w:r>
+      <w:proofErr w:type="spellEnd"/>
       <w:r>
         <w:rPr>
           <w:color w:val="BFC9D7"/>
         </w:rPr>
         <w:t>(</w:t>
       </w:r>
+      <w:proofErr w:type="spellStart"/>
       <w:r>
         <w:rPr>
           <w:i/>
@@ -7758,6 +8117,7 @@
         </w:rPr>
         <w:t>hashTable</w:t>
       </w:r>
+      <w:proofErr w:type="spellEnd"/>
       <w:r>
         <w:rPr>
           <w:color w:val="BFC9D7"/>
@@ -7770,6 +8130,7 @@
         </w:rPr>
         <w:t>index</w:t>
       </w:r>
+      <w:proofErr w:type="gramStart"/>
       <w:r>
         <w:rPr>
           <w:color w:val="BFC9D7"/>
@@ -7782,6 +8143,7 @@
         </w:rPr>
         <w:t>word</w:t>
       </w:r>
+      <w:proofErr w:type="gramEnd"/>
       <w:r>
         <w:rPr>
           <w:color w:val="BFC9D7"/>
@@ -7928,18 +8290,21 @@
         </w:rPr>
         <w:t xml:space="preserve"> (</w:t>
       </w:r>
+      <w:proofErr w:type="spellStart"/>
       <w:r>
         <w:rPr>
           <w:color w:val="5EFFA8"/>
         </w:rPr>
         <w:t>strcmp</w:t>
       </w:r>
+      <w:proofErr w:type="spellEnd"/>
       <w:r>
         <w:rPr>
           <w:color w:val="BFC9D7"/>
         </w:rPr>
         <w:t>(</w:t>
       </w:r>
+      <w:proofErr w:type="spellStart"/>
       <w:r>
         <w:rPr>
           <w:i/>
@@ -7948,6 +8313,7 @@
         </w:rPr>
         <w:t>hashTable</w:t>
       </w:r>
+      <w:proofErr w:type="spellEnd"/>
       <w:r>
         <w:rPr>
           <w:color w:val="BFC9D7"/>
@@ -7960,6 +8326,7 @@
         </w:rPr>
         <w:t>index</w:t>
       </w:r>
+      <w:proofErr w:type="gramStart"/>
       <w:r>
         <w:rPr>
           <w:color w:val="BFC9D7"/>
@@ -7972,6 +8339,7 @@
         </w:rPr>
         <w:t>word</w:t>
       </w:r>
+      <w:proofErr w:type="gramEnd"/>
       <w:r>
         <w:rPr>
           <w:color w:val="BFC9D7"/>
@@ -8239,7 +8607,25 @@
           <w:iCs/>
           <w:color w:val="6B7A84"/>
         </w:rPr>
-        <w:t>// Seached in all HASH_SLOTS but did not found</w:t>
+        <w:t xml:space="preserve">// </w:t>
+      </w:r>
+      <w:proofErr w:type="spellStart"/>
+      <w:r>
+        <w:rPr>
+          <w:i/>
+          <w:iCs/>
+          <w:color w:val="6B7A84"/>
+        </w:rPr>
+        <w:t>Seached</w:t>
+      </w:r>
+      <w:proofErr w:type="spellEnd"/>
+      <w:r>
+        <w:rPr>
+          <w:i/>
+          <w:iCs/>
+          <w:color w:val="6B7A84"/>
+        </w:rPr>
+        <w:t xml:space="preserve"> in all HASH_SLOTS but did not found</w:t>
       </w:r>
     </w:p>
     <w:p>
@@ -8649,13 +9035,25 @@
       </w:pPr>
       <w:r>
         <w:tab/>
-        <w:t>A realização desse projeto colaborou para o nosso aprendizado em relação à implementação desse algoritmo</w:t>
-      </w:r>
-      <w:r>
-        <w:t xml:space="preserve"> de pesquisa</w:t>
-      </w:r>
-      <w:r>
-        <w:t xml:space="preserve"> e d</w:t>
+        <w:t>A realização desse projeto colaborou para o</w:t>
+      </w:r>
+      <w:r>
+        <w:t xml:space="preserve"> </w:t>
+      </w:r>
+      <w:r>
+        <w:t>aprendizado</w:t>
+      </w:r>
+      <w:r>
+        <w:t xml:space="preserve"> da dupla</w:t>
+      </w:r>
+      <w:r>
+        <w:t xml:space="preserve"> em relação à implementação </w:t>
+      </w:r>
+      <w:r>
+        <w:t xml:space="preserve">de uma tabela hash para strings </w:t>
+      </w:r>
+      <w:r>
+        <w:t>e d</w:t>
       </w:r>
       <w:r>
         <w:t>e sua</w:t>
@@ -8726,9 +9124,8 @@
     </w:p>
     <w:p>
       <w:pPr>
-        <w:pStyle w:val="Legenda"/>
+        <w:pStyle w:val="Caption"/>
         <w:keepNext/>
-        <w:ind w:left="720"/>
         <w:rPr>
           <w:lang w:val="pt-BR"/>
         </w:rPr>
@@ -8743,61 +9140,48 @@
         <w:rPr>
           <w:lang w:val="pt-BR"/>
         </w:rPr>
+        <w:fldChar w:fldCharType="begin"/>
+      </w:r>
+      <w:r>
+        <w:rPr>
+          <w:lang w:val="pt-BR"/>
+        </w:rPr>
+        <w:instrText xml:space="preserve"> SEQ Figura \* ARABIC </w:instrText>
+      </w:r>
+      <w:r>
+        <w:rPr>
+          <w:lang w:val="pt-BR"/>
+        </w:rPr>
+        <w:fldChar w:fldCharType="separate"/>
+      </w:r>
+      <w:r>
+        <w:rPr>
+          <w:lang w:val="pt-BR"/>
+        </w:rPr>
         <w:t>7</w:t>
       </w:r>
       <w:r>
         <w:rPr>
           <w:lang w:val="pt-BR"/>
         </w:rPr>
-        <w:t xml:space="preserve"> </w:t>
-      </w:r>
-      <w:r>
-        <w:rPr>
-          <w:lang w:val="pt-BR"/>
-        </w:rPr>
-        <w:t>–</w:t>
-      </w:r>
-      <w:r>
-        <w:rPr>
-          <w:lang w:val="pt-BR"/>
-        </w:rPr>
-        <w:t xml:space="preserve"> </w:t>
-      </w:r>
-      <w:r>
-        <w:rPr>
-          <w:lang w:val="pt-BR"/>
-        </w:rPr>
-        <w:t xml:space="preserve">Relação do </w:t>
-      </w:r>
-      <w:r>
-        <w:rPr>
-          <w:lang w:val="pt-BR"/>
-        </w:rPr>
-        <w:t>H</w:t>
-      </w:r>
-      <w:r>
-        <w:rPr>
-          <w:lang w:val="pt-BR"/>
-        </w:rPr>
-        <w:t>ash com criptomoedas</w:t>
+        <w:fldChar w:fldCharType="end"/>
+      </w:r>
+      <w:r>
+        <w:rPr>
+          <w:lang w:val="pt-BR"/>
+        </w:rPr>
+        <w:t xml:space="preserve"> - Relação do Hash com criptomoedas</w:t>
       </w:r>
     </w:p>
     <w:p>
       <w:pPr>
         <w:pStyle w:val="Paragrafo-ABNT"/>
         <w:ind w:left="720"/>
-        <w:jc w:val="center"/>
-      </w:pPr>
-    </w:p>
-    <w:p>
-      <w:pPr>
-        <w:pStyle w:val="Paragrafo-ABNT"/>
-        <w:ind w:left="720"/>
       </w:pPr>
       <w:r>
         <w:drawing>
-          <wp:inline distT="0" distB="0" distL="0" distR="0" wp14:anchorId="7CB2131B" wp14:editId="5693DE41">
-            <wp:extent cx="5162550" cy="2333625"/>
+          <wp:inline distT="0" distB="0" distL="0" distR="0" wp14:anchorId="7CB2131B" wp14:editId="5ABDECC7">
+            <wp:extent cx="5162550" cy="2085976"/>
             <wp:effectExtent l="0" t="0" r="0" b="9525"/>
             <wp:docPr id="7" name="Imagem 7"/>
             <wp:cNvGraphicFramePr>
@@ -8810,20 +9194,27 @@
                     <pic:cNvPr id="1" name=""/>
                     <pic:cNvPicPr/>
                   </pic:nvPicPr>
-                  <pic:blipFill>
+                  <pic:blipFill rotWithShape="1">
                     <a:blip r:embed="rId15"/>
-                    <a:stretch>
-                      <a:fillRect/>
-                    </a:stretch>
+                    <a:srcRect t="5306" b="5306"/>
+                    <a:stretch/>
                   </pic:blipFill>
-                  <pic:spPr>
+                  <pic:spPr bwMode="auto">
                     <a:xfrm>
                       <a:off x="0" y="0"/>
-                      <a:ext cx="5162550" cy="2333625"/>
+                      <a:ext cx="5162550" cy="2085976"/>
                     </a:xfrm>
                     <a:prstGeom prst="rect">
                       <a:avLst/>
                     </a:prstGeom>
+                    <a:ln>
+                      <a:noFill/>
+                    </a:ln>
+                    <a:extLst>
+                      <a:ext uri="{53640926-AAD7-44D8-BBD7-CCE9431645EC}">
+                        <a14:shadowObscured xmlns:a14="http://schemas.microsoft.com/office/drawing/2010/main"/>
+                      </a:ext>
+                    </a:extLst>
                   </pic:spPr>
                 </pic:pic>
               </a:graphicData>
@@ -8834,32 +9225,17 @@
     </w:p>
     <w:p>
       <w:pPr>
-        <w:pStyle w:val="Paragrafo-ABNT"/>
-        <w:ind w:left="720"/>
-        <w:jc w:val="center"/>
-        <w:rPr>
-          <w:sz w:val="20"/>
-          <w:szCs w:val="20"/>
-        </w:rPr>
-      </w:pPr>
-      <w:r>
-        <w:rPr>
-          <w:sz w:val="20"/>
-          <w:szCs w:val="20"/>
+        <w:pStyle w:val="Caption"/>
+        <w:rPr>
+          <w:lang w:val="pt-BR"/>
+        </w:rPr>
+      </w:pPr>
+      <w:r>
+        <w:rPr>
+          <w:lang w:val="pt-BR"/>
         </w:rPr>
         <w:t>Fonte: Blog Voitto</w:t>
       </w:r>
-    </w:p>
-    <w:p>
-      <w:pPr>
-        <w:pStyle w:val="Paragrafo-ABNT"/>
-        <w:ind w:left="720"/>
-        <w:jc w:val="center"/>
-        <w:rPr>
-          <w:sz w:val="20"/>
-          <w:szCs w:val="20"/>
-        </w:rPr>
-      </w:pPr>
     </w:p>
     <w:p>
       <w:pPr>
@@ -8870,7 +9246,22 @@
         <w:t xml:space="preserve">Dado que </w:t>
       </w:r>
       <w:r>
-        <w:t>as operações de pesquisa, inserção e retirada no hash são de ordem O(1 + N/M), ele é um ótimo algori</w:t>
+        <w:t>o melhor caso e o caso médio de</w:t>
+      </w:r>
+      <w:r>
+        <w:t xml:space="preserve"> operações de pesquisa, inserção e retirada no hash são de ordem O(</w:t>
+      </w:r>
+      <w:r>
+        <w:t>1</w:t>
+      </w:r>
+      <w:r>
+        <w:t xml:space="preserve">), </w:t>
+      </w:r>
+      <w:r>
+        <w:t>uma tabela hash</w:t>
+      </w:r>
+      <w:r>
+        <w:t xml:space="preserve"> é um ótimo algori</w:t>
       </w:r>
       <w:r>
         <w:t>t</w:t>
@@ -8879,22 +9270,31 @@
         <w:t>mo a ser implementado</w:t>
       </w:r>
       <w:r>
-        <w:t>.</w:t>
+        <w:t xml:space="preserve"> em sistemas de busca,</w:t>
       </w:r>
       <w:r>
         <w:t xml:space="preserve"> </w:t>
       </w:r>
       <w:r>
-        <w:t>Possuindo</w:t>
-      </w:r>
-      <w:r>
-        <w:t xml:space="preserve"> um custo consideravelmente baixo, principal</w:t>
-      </w:r>
-      <w:r>
-        <w:t>men</w:t>
-      </w:r>
-      <w:r>
-        <w:t>te para valores de M próximos de N, onde o tempo se torna constante.</w:t>
+        <w:t>por p</w:t>
+      </w:r>
+      <w:r>
+        <w:t>ossui</w:t>
+      </w:r>
+      <w:r>
+        <w:t>r</w:t>
+      </w:r>
+      <w:r>
+        <w:t xml:space="preserve"> um custo </w:t>
+      </w:r>
+      <w:r>
+        <w:t xml:space="preserve">de processamento e memória </w:t>
+      </w:r>
+      <w:r>
+        <w:t>consideravelmente baixo</w:t>
+      </w:r>
+      <w:r>
+        <w:t>s.</w:t>
       </w:r>
     </w:p>
     <w:p>
@@ -8912,13 +9312,19 @@
         <w:t xml:space="preserve">também </w:t>
       </w:r>
       <w:r>
-        <w:t>corroborou a importância do trabalho em equipe, que é importante nas diversas áreas da vida, tanto no socia</w:t>
+        <w:t>corroborou a importância do trabalho em equipe</w:t>
+      </w:r>
+      <w:r>
+        <w:t>, muito</w:t>
+      </w:r>
+      <w:r>
+        <w:t xml:space="preserve"> importante nas diversas áreas da vida, tanto no socia</w:t>
       </w:r>
       <w:r>
         <w:t>l</w:t>
       </w:r>
       <w:r>
-        <w:t>, quanto no profissional e no científico, foi uma experiência enriquecedora.</w:t>
+        <w:t>, quanto profissional e científico.</w:t>
       </w:r>
     </w:p>
     <w:p>
@@ -8976,7 +9382,7 @@
       </w:pPr>
       <w:r>
         <w:rPr>
-          <w:rStyle w:val="Forte"/>
+          <w:rStyle w:val="Strong"/>
           <w:rFonts w:ascii="Arial" w:hAnsi="Arial" w:cs="Arial"/>
           <w:color w:val="000000"/>
         </w:rPr>
@@ -9029,7 +9435,7 @@
       </w:pPr>
       <w:r>
         <w:rPr>
-          <w:rStyle w:val="Forte"/>
+          <w:rStyle w:val="Strong"/>
           <w:rFonts w:cs="Arial"/>
           <w:color w:val="000000"/>
           <w:szCs w:val="24"/>
@@ -9077,7 +9483,7 @@
       </w:pPr>
       <w:r>
         <w:rPr>
-          <w:rStyle w:val="Forte"/>
+          <w:rStyle w:val="Strong"/>
           <w:rFonts w:ascii="Arial" w:hAnsi="Arial" w:cs="Arial"/>
           <w:color w:val="000000"/>
           <w:lang w:val="pt-BR"/>
@@ -9117,7 +9523,7 @@
       </w:pPr>
       <w:r>
         <w:rPr>
-          <w:rStyle w:val="Forte"/>
+          <w:rStyle w:val="Strong"/>
           <w:rFonts w:cs="Arial"/>
           <w:color w:val="000000"/>
           <w:szCs w:val="24"/>
@@ -9139,7 +9545,7 @@
       <w:pPr>
         <w:spacing w:after="0" w:line="240" w:lineRule="auto"/>
         <w:rPr>
-          <w:rStyle w:val="Forte"/>
+          <w:rStyle w:val="Strong"/>
           <w:rFonts w:cs="Arial"/>
           <w:b w:val="0"/>
           <w:bCs w:val="0"/>
@@ -9161,7 +9567,7 @@
       </w:pPr>
       <w:r>
         <w:rPr>
-          <w:rStyle w:val="Forte"/>
+          <w:rStyle w:val="Strong"/>
           <w:rFonts w:ascii="Arial" w:hAnsi="Arial" w:cs="Arial"/>
           <w:color w:val="000000"/>
           <w:lang w:val="pt-BR"/>
@@ -9176,12 +9582,53 @@
         </w:rPr>
         <w:t xml:space="preserve"> Disponível em: &lt;https://wagnergaspar.com/como-implementar-uma-tabela-hash-com-string-na-pratica/&gt;. </w:t>
       </w:r>
+      <w:proofErr w:type="spellStart"/>
       <w:r>
         <w:rPr>
           <w:rFonts w:ascii="Arial" w:hAnsi="Arial" w:cs="Arial"/>
           <w:color w:val="000000"/>
         </w:rPr>
-        <w:t xml:space="preserve">Acesso em: 8 nov. 2022. </w:t>
+        <w:t>Acesso</w:t>
+      </w:r>
+      <w:proofErr w:type="spellEnd"/>
+      <w:r>
+        <w:rPr>
+          <w:rFonts w:ascii="Arial" w:hAnsi="Arial" w:cs="Arial"/>
+          <w:color w:val="000000"/>
+        </w:rPr>
+        <w:t xml:space="preserve"> </w:t>
+      </w:r>
+      <w:proofErr w:type="spellStart"/>
+      <w:r>
+        <w:rPr>
+          <w:rFonts w:ascii="Arial" w:hAnsi="Arial" w:cs="Arial"/>
+          <w:color w:val="000000"/>
+        </w:rPr>
+        <w:t>em</w:t>
+      </w:r>
+      <w:proofErr w:type="spellEnd"/>
+      <w:r>
+        <w:rPr>
+          <w:rFonts w:ascii="Arial" w:hAnsi="Arial" w:cs="Arial"/>
+          <w:color w:val="000000"/>
+        </w:rPr>
+        <w:t xml:space="preserve">: 8 </w:t>
+      </w:r>
+      <w:proofErr w:type="spellStart"/>
+      <w:r>
+        <w:rPr>
+          <w:rFonts w:ascii="Arial" w:hAnsi="Arial" w:cs="Arial"/>
+          <w:color w:val="000000"/>
+        </w:rPr>
+        <w:t>nov.</w:t>
+      </w:r>
+      <w:proofErr w:type="spellEnd"/>
+      <w:r>
+        <w:rPr>
+          <w:rFonts w:ascii="Arial" w:hAnsi="Arial" w:cs="Arial"/>
+          <w:color w:val="000000"/>
+        </w:rPr>
+        <w:t xml:space="preserve"> 2022. </w:t>
       </w:r>
     </w:p>
     <w:p>
@@ -9206,14 +9653,62 @@
           <w:lang w:val="pt-BR"/>
         </w:rPr>
       </w:pPr>
-      <w:r>
-        <w:rPr>
-          <w:rStyle w:val="Forte"/>
+      <w:proofErr w:type="spellStart"/>
+      <w:proofErr w:type="gramStart"/>
+      <w:r>
+        <w:rPr>
+          <w:rStyle w:val="Strong"/>
           <w:rFonts w:ascii="Arial" w:hAnsi="Arial" w:cs="Arial"/>
           <w:color w:val="000000"/>
         </w:rPr>
-        <w:t>strtok() and strtok_r() functions in C with examples - GeeksforGeeks</w:t>
-      </w:r>
+        <w:t>strtok</w:t>
+      </w:r>
+      <w:proofErr w:type="spellEnd"/>
+      <w:r>
+        <w:rPr>
+          <w:rStyle w:val="Strong"/>
+          <w:rFonts w:ascii="Arial" w:hAnsi="Arial" w:cs="Arial"/>
+          <w:color w:val="000000"/>
+        </w:rPr>
+        <w:t>(</w:t>
+      </w:r>
+      <w:proofErr w:type="gramEnd"/>
+      <w:r>
+        <w:rPr>
+          <w:rStyle w:val="Strong"/>
+          <w:rFonts w:ascii="Arial" w:hAnsi="Arial" w:cs="Arial"/>
+          <w:color w:val="000000"/>
+        </w:rPr>
+        <w:t xml:space="preserve">) and </w:t>
+      </w:r>
+      <w:proofErr w:type="spellStart"/>
+      <w:r>
+        <w:rPr>
+          <w:rStyle w:val="Strong"/>
+          <w:rFonts w:ascii="Arial" w:hAnsi="Arial" w:cs="Arial"/>
+          <w:color w:val="000000"/>
+        </w:rPr>
+        <w:t>strtok_r</w:t>
+      </w:r>
+      <w:proofErr w:type="spellEnd"/>
+      <w:r>
+        <w:rPr>
+          <w:rStyle w:val="Strong"/>
+          <w:rFonts w:ascii="Arial" w:hAnsi="Arial" w:cs="Arial"/>
+          <w:color w:val="000000"/>
+        </w:rPr>
+        <w:t xml:space="preserve">() functions in C with examples - </w:t>
+      </w:r>
+      <w:proofErr w:type="spellStart"/>
+      <w:r>
+        <w:rPr>
+          <w:rStyle w:val="Strong"/>
+          <w:rFonts w:ascii="Arial" w:hAnsi="Arial" w:cs="Arial"/>
+          <w:color w:val="000000"/>
+        </w:rPr>
+        <w:t>GeeksforGeeks</w:t>
+      </w:r>
+      <w:proofErr w:type="spellEnd"/>
       <w:r>
         <w:rPr>
           <w:rFonts w:ascii="Arial" w:hAnsi="Arial" w:cs="Arial"/>
@@ -9247,33 +9742,8 @@
         </w:rPr>
         <w:t>‌</w:t>
       </w:r>
-    </w:p>
-    <w:p>
-      <w:pPr>
-        <w:pStyle w:val="NormalWeb"/>
-        <w:shd w:val="clear" w:color="auto" w:fill="FFFFFF"/>
-        <w:rPr>
-          <w:rFonts w:ascii="Calibri" w:hAnsi="Calibri" w:cs="Calibri"/>
-          <w:color w:val="000000"/>
-        </w:rPr>
-      </w:pPr>
-      <w:r>
-        <w:rPr>
-          <w:rFonts w:ascii="Calibri" w:hAnsi="Calibri" w:cs="Calibri"/>
-          <w:color w:val="000000"/>
-        </w:rPr>
-        <w:t>‌</w:t>
-      </w:r>
-    </w:p>
-    <w:p>
-      <w:pPr>
-        <w:pStyle w:val="NormalWeb"/>
-        <w:shd w:val="clear" w:color="auto" w:fill="FFFFFF"/>
-        <w:rPr>
-          <w:rFonts w:ascii="Calibri" w:hAnsi="Calibri" w:cs="Calibri"/>
-          <w:color w:val="000000"/>
-        </w:rPr>
-      </w:pPr>
+      <w:bookmarkStart w:id="4" w:name="_GoBack"/>
+      <w:bookmarkEnd w:id="4"/>
     </w:p>
     <w:sectPr>
       <w:headerReference w:type="default" r:id="rId16"/>
@@ -9288,7 +9758,7 @@
 </file>
 
 <file path=word/endnotes.xml><?xml version="1.0" encoding="utf-8"?>
-<w:endnotes xmlns:wpc="http://schemas.microsoft.com/office/word/2010/wordprocessingCanvas" xmlns:cx="http://schemas.microsoft.com/office/drawing/2014/chartex" xmlns:cx1="http://schemas.microsoft.com/office/drawing/2015/9/8/chartex" xmlns:cx2="http://schemas.microsoft.com/office/drawing/2015/10/21/chartex" xmlns:cx3="http://schemas.microsoft.com/office/drawing/2016/5/9/chartex" xmlns:cx4="http://schemas.microsoft.com/office/drawing/2016/5/10/chartex" xmlns:cx5="http://schemas.microsoft.com/office/drawing/2016/5/11/chartex" xmlns:cx6="http://schemas.microsoft.com/office/drawing/2016/5/12/chartex" xmlns:cx7="http://schemas.microsoft.com/office/drawing/2016/5/13/chartex" xmlns:cx8="http://schemas.microsoft.com/office/drawing/2016/5/14/chartex" xmlns:mc="http://schemas.openxmlformats.org/markup-compatibility/2006" xmlns:aink="http://schemas.microsoft.com/office/drawing/2016/ink" xmlns:am3d="http://schemas.microsoft.com/office/drawing/2017/model3d" xmlns:o="urn:schemas-microsoft-com:office:office" xmlns:oel="http://schemas.microsoft.com/office/2019/extlst" xmlns:r="http://schemas.openxmlformats.org/officeDocument/2006/relationships" xmlns:m="http://schemas.openxmlformats.org/officeDocument/2006/math" xmlns:v="urn:schemas-microsoft-com:vml" xmlns:wp14="http://schemas.microsoft.com/office/word/2010/wordprocessingDrawing" xmlns:wp="http://schemas.openxmlformats.org/drawingml/2006/wordprocessingDrawing" xmlns:w10="urn:schemas-microsoft-com:office:word" xmlns:w="http://schemas.openxmlformats.org/wordprocessingml/2006/main" xmlns:w14="http://schemas.microsoft.com/office/word/2010/wordml" xmlns:w15="http://schemas.microsoft.com/office/word/2012/wordml" xmlns:w16cex="http://schemas.microsoft.com/office/word/2018/wordml/cex" xmlns:w16cid="http://schemas.microsoft.com/office/word/2016/wordml/cid" xmlns:w16="http://schemas.microsoft.com/office/word/2018/wordml" xmlns:w16sdtdh="http://schemas.microsoft.com/office/word/2020/wordml/sdtdatahash" xmlns:w16se="http://schemas.microsoft.com/office/word/2015/wordml/symex" xmlns:wpg="http://schemas.microsoft.com/office/word/2010/wordprocessingGroup" xmlns:wpi="http://schemas.microsoft.com/office/word/2010/wordprocessingInk" xmlns:wne="http://schemas.microsoft.com/office/word/2006/wordml" xmlns:wps="http://schemas.microsoft.com/office/word/2010/wordprocessingShape" mc:Ignorable="w14 w15 w16se w16cid w16 w16cex w16sdtdh wp14">
+<w:endnotes xmlns:wpc="http://schemas.microsoft.com/office/word/2010/wordprocessingCanvas" xmlns:cx="http://schemas.microsoft.com/office/drawing/2014/chartex" xmlns:cx1="http://schemas.microsoft.com/office/drawing/2015/9/8/chartex" xmlns:cx2="http://schemas.microsoft.com/office/drawing/2015/10/21/chartex" xmlns:cx3="http://schemas.microsoft.com/office/drawing/2016/5/9/chartex" xmlns:cx4="http://schemas.microsoft.com/office/drawing/2016/5/10/chartex" xmlns:cx5="http://schemas.microsoft.com/office/drawing/2016/5/11/chartex" xmlns:cx6="http://schemas.microsoft.com/office/drawing/2016/5/12/chartex" xmlns:cx7="http://schemas.microsoft.com/office/drawing/2016/5/13/chartex" xmlns:cx8="http://schemas.microsoft.com/office/drawing/2016/5/14/chartex" xmlns:mc="http://schemas.openxmlformats.org/markup-compatibility/2006" xmlns:aink="http://schemas.microsoft.com/office/drawing/2016/ink" xmlns:am3d="http://schemas.microsoft.com/office/drawing/2017/model3d" xmlns:o="urn:schemas-microsoft-com:office:office" xmlns:r="http://schemas.openxmlformats.org/officeDocument/2006/relationships" xmlns:m="http://schemas.openxmlformats.org/officeDocument/2006/math" xmlns:v="urn:schemas-microsoft-com:vml" xmlns:wp14="http://schemas.microsoft.com/office/word/2010/wordprocessingDrawing" xmlns:wp="http://schemas.openxmlformats.org/drawingml/2006/wordprocessingDrawing" xmlns:w10="urn:schemas-microsoft-com:office:word" xmlns:w="http://schemas.openxmlformats.org/wordprocessingml/2006/main" xmlns:w14="http://schemas.microsoft.com/office/word/2010/wordml" xmlns:w15="http://schemas.microsoft.com/office/word/2012/wordml" xmlns:w16cid="http://schemas.microsoft.com/office/word/2016/wordml/cid" xmlns:w16se="http://schemas.microsoft.com/office/word/2015/wordml/symex" xmlns:wpg="http://schemas.microsoft.com/office/word/2010/wordprocessingGroup" xmlns:wpi="http://schemas.microsoft.com/office/word/2010/wordprocessingInk" xmlns:wne="http://schemas.microsoft.com/office/word/2006/wordml" xmlns:wps="http://schemas.microsoft.com/office/word/2010/wordprocessingShape" mc:Ignorable="w14 w15 w16se w16cid wp14">
   <w:endnote w:type="separator" w:id="-1">
     <w:p>
       <w:pPr>
@@ -9313,7 +9783,7 @@
 </file>
 
 <file path=word/footnotes.xml><?xml version="1.0" encoding="utf-8"?>
-<w:footnotes xmlns:wpc="http://schemas.microsoft.com/office/word/2010/wordprocessingCanvas" xmlns:cx="http://schemas.microsoft.com/office/drawing/2014/chartex" xmlns:cx1="http://schemas.microsoft.com/office/drawing/2015/9/8/chartex" xmlns:cx2="http://schemas.microsoft.com/office/drawing/2015/10/21/chartex" xmlns:cx3="http://schemas.microsoft.com/office/drawing/2016/5/9/chartex" xmlns:cx4="http://schemas.microsoft.com/office/drawing/2016/5/10/chartex" xmlns:cx5="http://schemas.microsoft.com/office/drawing/2016/5/11/chartex" xmlns:cx6="http://schemas.microsoft.com/office/drawing/2016/5/12/chartex" xmlns:cx7="http://schemas.microsoft.com/office/drawing/2016/5/13/chartex" xmlns:cx8="http://schemas.microsoft.com/office/drawing/2016/5/14/chartex" xmlns:mc="http://schemas.openxmlformats.org/markup-compatibility/2006" xmlns:aink="http://schemas.microsoft.com/office/drawing/2016/ink" xmlns:am3d="http://schemas.microsoft.com/office/drawing/2017/model3d" xmlns:o="urn:schemas-microsoft-com:office:office" xmlns:oel="http://schemas.microsoft.com/office/2019/extlst" xmlns:r="http://schemas.openxmlformats.org/officeDocument/2006/relationships" xmlns:m="http://schemas.openxmlformats.org/officeDocument/2006/math" xmlns:v="urn:schemas-microsoft-com:vml" xmlns:wp14="http://schemas.microsoft.com/office/word/2010/wordprocessingDrawing" xmlns:wp="http://schemas.openxmlformats.org/drawingml/2006/wordprocessingDrawing" xmlns:w10="urn:schemas-microsoft-com:office:word" xmlns:w="http://schemas.openxmlformats.org/wordprocessingml/2006/main" xmlns:w14="http://schemas.microsoft.com/office/word/2010/wordml" xmlns:w15="http://schemas.microsoft.com/office/word/2012/wordml" xmlns:w16cex="http://schemas.microsoft.com/office/word/2018/wordml/cex" xmlns:w16cid="http://schemas.microsoft.com/office/word/2016/wordml/cid" xmlns:w16="http://schemas.microsoft.com/office/word/2018/wordml" xmlns:w16sdtdh="http://schemas.microsoft.com/office/word/2020/wordml/sdtdatahash" xmlns:w16se="http://schemas.microsoft.com/office/word/2015/wordml/symex" xmlns:wpg="http://schemas.microsoft.com/office/word/2010/wordprocessingGroup" xmlns:wpi="http://schemas.microsoft.com/office/word/2010/wordprocessingInk" xmlns:wne="http://schemas.microsoft.com/office/word/2006/wordml" xmlns:wps="http://schemas.microsoft.com/office/word/2010/wordprocessingShape" mc:Ignorable="w14 w15 w16se w16cid w16 w16cex w16sdtdh wp14">
+<w:footnotes xmlns:wpc="http://schemas.microsoft.com/office/word/2010/wordprocessingCanvas" xmlns:cx="http://schemas.microsoft.com/office/drawing/2014/chartex" xmlns:cx1="http://schemas.microsoft.com/office/drawing/2015/9/8/chartex" xmlns:cx2="http://schemas.microsoft.com/office/drawing/2015/10/21/chartex" xmlns:cx3="http://schemas.microsoft.com/office/drawing/2016/5/9/chartex" xmlns:cx4="http://schemas.microsoft.com/office/drawing/2016/5/10/chartex" xmlns:cx5="http://schemas.microsoft.com/office/drawing/2016/5/11/chartex" xmlns:cx6="http://schemas.microsoft.com/office/drawing/2016/5/12/chartex" xmlns:cx7="http://schemas.microsoft.com/office/drawing/2016/5/13/chartex" xmlns:cx8="http://schemas.microsoft.com/office/drawing/2016/5/14/chartex" xmlns:mc="http://schemas.openxmlformats.org/markup-compatibility/2006" xmlns:aink="http://schemas.microsoft.com/office/drawing/2016/ink" xmlns:am3d="http://schemas.microsoft.com/office/drawing/2017/model3d" xmlns:o="urn:schemas-microsoft-com:office:office" xmlns:r="http://schemas.openxmlformats.org/officeDocument/2006/relationships" xmlns:m="http://schemas.openxmlformats.org/officeDocument/2006/math" xmlns:v="urn:schemas-microsoft-com:vml" xmlns:wp14="http://schemas.microsoft.com/office/word/2010/wordprocessingDrawing" xmlns:wp="http://schemas.openxmlformats.org/drawingml/2006/wordprocessingDrawing" xmlns:w10="urn:schemas-microsoft-com:office:word" xmlns:w="http://schemas.openxmlformats.org/wordprocessingml/2006/main" xmlns:w14="http://schemas.microsoft.com/office/word/2010/wordml" xmlns:w15="http://schemas.microsoft.com/office/word/2012/wordml" xmlns:w16cid="http://schemas.microsoft.com/office/word/2016/wordml/cid" xmlns:w16se="http://schemas.microsoft.com/office/word/2015/wordml/symex" xmlns:wpg="http://schemas.microsoft.com/office/word/2010/wordprocessingGroup" xmlns:wpi="http://schemas.microsoft.com/office/word/2010/wordprocessingInk" xmlns:wne="http://schemas.microsoft.com/office/word/2006/wordml" xmlns:wps="http://schemas.microsoft.com/office/word/2010/wordprocessingShape" mc:Ignorable="w14 w15 w16se w16cid wp14">
   <w:footnote w:type="separator" w:id="-1">
     <w:p>
       <w:pPr>
@@ -9338,23 +9808,23 @@
 </file>
 
 <file path=word/header1.xml><?xml version="1.0" encoding="utf-8"?>
-<w:hdr xmlns:wpc="http://schemas.microsoft.com/office/word/2010/wordprocessingCanvas" xmlns:cx="http://schemas.microsoft.com/office/drawing/2014/chartex" xmlns:cx1="http://schemas.microsoft.com/office/drawing/2015/9/8/chartex" xmlns:cx2="http://schemas.microsoft.com/office/drawing/2015/10/21/chartex" xmlns:cx3="http://schemas.microsoft.com/office/drawing/2016/5/9/chartex" xmlns:cx4="http://schemas.microsoft.com/office/drawing/2016/5/10/chartex" xmlns:cx5="http://schemas.microsoft.com/office/drawing/2016/5/11/chartex" xmlns:cx6="http://schemas.microsoft.com/office/drawing/2016/5/12/chartex" xmlns:cx7="http://schemas.microsoft.com/office/drawing/2016/5/13/chartex" xmlns:cx8="http://schemas.microsoft.com/office/drawing/2016/5/14/chartex" xmlns:mc="http://schemas.openxmlformats.org/markup-compatibility/2006" xmlns:aink="http://schemas.microsoft.com/office/drawing/2016/ink" xmlns:am3d="http://schemas.microsoft.com/office/drawing/2017/model3d" xmlns:o="urn:schemas-microsoft-com:office:office" xmlns:oel="http://schemas.microsoft.com/office/2019/extlst" xmlns:r="http://schemas.openxmlformats.org/officeDocument/2006/relationships" xmlns:m="http://schemas.openxmlformats.org/officeDocument/2006/math" xmlns:v="urn:schemas-microsoft-com:vml" xmlns:wp14="http://schemas.microsoft.com/office/word/2010/wordprocessingDrawing" xmlns:wp="http://schemas.openxmlformats.org/drawingml/2006/wordprocessingDrawing" xmlns:w10="urn:schemas-microsoft-com:office:word" xmlns:w="http://schemas.openxmlformats.org/wordprocessingml/2006/main" xmlns:w14="http://schemas.microsoft.com/office/word/2010/wordml" xmlns:w15="http://schemas.microsoft.com/office/word/2012/wordml" xmlns:w16cex="http://schemas.microsoft.com/office/word/2018/wordml/cex" xmlns:w16cid="http://schemas.microsoft.com/office/word/2016/wordml/cid" xmlns:w16="http://schemas.microsoft.com/office/word/2018/wordml" xmlns:w16sdtdh="http://schemas.microsoft.com/office/word/2020/wordml/sdtdatahash" xmlns:w16se="http://schemas.microsoft.com/office/word/2015/wordml/symex" xmlns:wpg="http://schemas.microsoft.com/office/word/2010/wordprocessingGroup" xmlns:wpi="http://schemas.microsoft.com/office/word/2010/wordprocessingInk" xmlns:wne="http://schemas.microsoft.com/office/word/2006/wordml" xmlns:wps="http://schemas.microsoft.com/office/word/2010/wordprocessingShape" mc:Ignorable="w14 w15 w16se w16cid w16 w16cex w16sdtdh wp14">
+<w:hdr xmlns:wpc="http://schemas.microsoft.com/office/word/2010/wordprocessingCanvas" xmlns:cx="http://schemas.microsoft.com/office/drawing/2014/chartex" xmlns:cx1="http://schemas.microsoft.com/office/drawing/2015/9/8/chartex" xmlns:cx2="http://schemas.microsoft.com/office/drawing/2015/10/21/chartex" xmlns:cx3="http://schemas.microsoft.com/office/drawing/2016/5/9/chartex" xmlns:cx4="http://schemas.microsoft.com/office/drawing/2016/5/10/chartex" xmlns:cx5="http://schemas.microsoft.com/office/drawing/2016/5/11/chartex" xmlns:cx6="http://schemas.microsoft.com/office/drawing/2016/5/12/chartex" xmlns:cx7="http://schemas.microsoft.com/office/drawing/2016/5/13/chartex" xmlns:cx8="http://schemas.microsoft.com/office/drawing/2016/5/14/chartex" xmlns:mc="http://schemas.openxmlformats.org/markup-compatibility/2006" xmlns:aink="http://schemas.microsoft.com/office/drawing/2016/ink" xmlns:am3d="http://schemas.microsoft.com/office/drawing/2017/model3d" xmlns:o="urn:schemas-microsoft-com:office:office" xmlns:r="http://schemas.openxmlformats.org/officeDocument/2006/relationships" xmlns:m="http://schemas.openxmlformats.org/officeDocument/2006/math" xmlns:v="urn:schemas-microsoft-com:vml" xmlns:wp14="http://schemas.microsoft.com/office/word/2010/wordprocessingDrawing" xmlns:wp="http://schemas.openxmlformats.org/drawingml/2006/wordprocessingDrawing" xmlns:w10="urn:schemas-microsoft-com:office:word" xmlns:w="http://schemas.openxmlformats.org/wordprocessingml/2006/main" xmlns:w14="http://schemas.microsoft.com/office/word/2010/wordml" xmlns:w15="http://schemas.microsoft.com/office/word/2012/wordml" xmlns:w16cid="http://schemas.microsoft.com/office/word/2016/wordml/cid" xmlns:w16se="http://schemas.microsoft.com/office/word/2015/wordml/symex" xmlns:wpg="http://schemas.microsoft.com/office/word/2010/wordprocessingGroup" xmlns:wpi="http://schemas.microsoft.com/office/word/2010/wordprocessingInk" xmlns:wne="http://schemas.microsoft.com/office/word/2006/wordml" xmlns:wps="http://schemas.microsoft.com/office/word/2010/wordprocessingShape" mc:Ignorable="w14 w15 w16se w16cid wp14">
   <w:p>
     <w:pPr>
-      <w:pStyle w:val="Cabealho"/>
+      <w:pStyle w:val="Header"/>
       <w:jc w:val="right"/>
     </w:pPr>
   </w:p>
   <w:p>
     <w:pPr>
-      <w:pStyle w:val="Cabealho"/>
+      <w:pStyle w:val="Header"/>
     </w:pPr>
   </w:p>
 </w:hdr>
 </file>
 
 <file path=word/header2.xml><?xml version="1.0" encoding="utf-8"?>
-<w:hdr xmlns:wpc="http://schemas.microsoft.com/office/word/2010/wordprocessingCanvas" xmlns:cx="http://schemas.microsoft.com/office/drawing/2014/chartex" xmlns:cx1="http://schemas.microsoft.com/office/drawing/2015/9/8/chartex" xmlns:cx2="http://schemas.microsoft.com/office/drawing/2015/10/21/chartex" xmlns:cx3="http://schemas.microsoft.com/office/drawing/2016/5/9/chartex" xmlns:cx4="http://schemas.microsoft.com/office/drawing/2016/5/10/chartex" xmlns:cx5="http://schemas.microsoft.com/office/drawing/2016/5/11/chartex" xmlns:cx6="http://schemas.microsoft.com/office/drawing/2016/5/12/chartex" xmlns:cx7="http://schemas.microsoft.com/office/drawing/2016/5/13/chartex" xmlns:cx8="http://schemas.microsoft.com/office/drawing/2016/5/14/chartex" xmlns:mc="http://schemas.openxmlformats.org/markup-compatibility/2006" xmlns:aink="http://schemas.microsoft.com/office/drawing/2016/ink" xmlns:am3d="http://schemas.microsoft.com/office/drawing/2017/model3d" xmlns:o="urn:schemas-microsoft-com:office:office" xmlns:oel="http://schemas.microsoft.com/office/2019/extlst" xmlns:r="http://schemas.openxmlformats.org/officeDocument/2006/relationships" xmlns:m="http://schemas.openxmlformats.org/officeDocument/2006/math" xmlns:v="urn:schemas-microsoft-com:vml" xmlns:wp14="http://schemas.microsoft.com/office/word/2010/wordprocessingDrawing" xmlns:wp="http://schemas.openxmlformats.org/drawingml/2006/wordprocessingDrawing" xmlns:w10="urn:schemas-microsoft-com:office:word" xmlns:w="http://schemas.openxmlformats.org/wordprocessingml/2006/main" xmlns:w14="http://schemas.microsoft.com/office/word/2010/wordml" xmlns:w15="http://schemas.microsoft.com/office/word/2012/wordml" xmlns:w16cex="http://schemas.microsoft.com/office/word/2018/wordml/cex" xmlns:w16cid="http://schemas.microsoft.com/office/word/2016/wordml/cid" xmlns:w16="http://schemas.microsoft.com/office/word/2018/wordml" xmlns:w16sdtdh="http://schemas.microsoft.com/office/word/2020/wordml/sdtdatahash" xmlns:w16se="http://schemas.microsoft.com/office/word/2015/wordml/symex" xmlns:wpg="http://schemas.microsoft.com/office/word/2010/wordprocessingGroup" xmlns:wpi="http://schemas.microsoft.com/office/word/2010/wordprocessingInk" xmlns:wne="http://schemas.microsoft.com/office/word/2006/wordml" xmlns:wps="http://schemas.microsoft.com/office/word/2010/wordprocessingShape" mc:Ignorable="w14 w15 w16se w16cid w16 w16cex w16sdtdh wp14">
+<w:hdr xmlns:wpc="http://schemas.microsoft.com/office/word/2010/wordprocessingCanvas" xmlns:cx="http://schemas.microsoft.com/office/drawing/2014/chartex" xmlns:cx1="http://schemas.microsoft.com/office/drawing/2015/9/8/chartex" xmlns:cx2="http://schemas.microsoft.com/office/drawing/2015/10/21/chartex" xmlns:cx3="http://schemas.microsoft.com/office/drawing/2016/5/9/chartex" xmlns:cx4="http://schemas.microsoft.com/office/drawing/2016/5/10/chartex" xmlns:cx5="http://schemas.microsoft.com/office/drawing/2016/5/11/chartex" xmlns:cx6="http://schemas.microsoft.com/office/drawing/2016/5/12/chartex" xmlns:cx7="http://schemas.microsoft.com/office/drawing/2016/5/13/chartex" xmlns:cx8="http://schemas.microsoft.com/office/drawing/2016/5/14/chartex" xmlns:mc="http://schemas.openxmlformats.org/markup-compatibility/2006" xmlns:aink="http://schemas.microsoft.com/office/drawing/2016/ink" xmlns:am3d="http://schemas.microsoft.com/office/drawing/2017/model3d" xmlns:o="urn:schemas-microsoft-com:office:office" xmlns:r="http://schemas.openxmlformats.org/officeDocument/2006/relationships" xmlns:m="http://schemas.openxmlformats.org/officeDocument/2006/math" xmlns:v="urn:schemas-microsoft-com:vml" xmlns:wp14="http://schemas.microsoft.com/office/word/2010/wordprocessingDrawing" xmlns:wp="http://schemas.openxmlformats.org/drawingml/2006/wordprocessingDrawing" xmlns:w10="urn:schemas-microsoft-com:office:word" xmlns:w="http://schemas.openxmlformats.org/wordprocessingml/2006/main" xmlns:w14="http://schemas.microsoft.com/office/word/2010/wordml" xmlns:w15="http://schemas.microsoft.com/office/word/2012/wordml" xmlns:w16cid="http://schemas.microsoft.com/office/word/2016/wordml/cid" xmlns:w16se="http://schemas.microsoft.com/office/word/2015/wordml/symex" xmlns:wpg="http://schemas.microsoft.com/office/word/2010/wordprocessingGroup" xmlns:wpi="http://schemas.microsoft.com/office/word/2010/wordprocessingInk" xmlns:wne="http://schemas.microsoft.com/office/word/2006/wordml" xmlns:wps="http://schemas.microsoft.com/office/word/2010/wordprocessingShape" mc:Ignorable="w14 w15 w16se w16cid wp14">
   <w:sdt>
     <w:sdtPr>
       <w:id w:val="-539670652"/>
@@ -9371,7 +9841,7 @@
     <w:sdtContent>
       <w:p>
         <w:pPr>
-          <w:pStyle w:val="Cabealho"/>
+          <w:pStyle w:val="Header"/>
           <w:jc w:val="right"/>
         </w:pPr>
         <w:r>
@@ -9400,14 +9870,14 @@
   </w:sdt>
   <w:p>
     <w:pPr>
-      <w:pStyle w:val="Cabealho"/>
+      <w:pStyle w:val="Header"/>
     </w:pPr>
   </w:p>
 </w:hdr>
 </file>
 
 <file path=word/numbering.xml><?xml version="1.0" encoding="utf-8"?>
-<w:numbering xmlns:wpc="http://schemas.microsoft.com/office/word/2010/wordprocessingCanvas" xmlns:cx="http://schemas.microsoft.com/office/drawing/2014/chartex" xmlns:cx1="http://schemas.microsoft.com/office/drawing/2015/9/8/chartex" xmlns:cx2="http://schemas.microsoft.com/office/drawing/2015/10/21/chartex" xmlns:cx3="http://schemas.microsoft.com/office/drawing/2016/5/9/chartex" xmlns:cx4="http://schemas.microsoft.com/office/drawing/2016/5/10/chartex" xmlns:cx5="http://schemas.microsoft.com/office/drawing/2016/5/11/chartex" xmlns:cx6="http://schemas.microsoft.com/office/drawing/2016/5/12/chartex" xmlns:cx7="http://schemas.microsoft.com/office/drawing/2016/5/13/chartex" xmlns:cx8="http://schemas.microsoft.com/office/drawing/2016/5/14/chartex" xmlns:mc="http://schemas.openxmlformats.org/markup-compatibility/2006" xmlns:aink="http://schemas.microsoft.com/office/drawing/2016/ink" xmlns:am3d="http://schemas.microsoft.com/office/drawing/2017/model3d" xmlns:o="urn:schemas-microsoft-com:office:office" xmlns:oel="http://schemas.microsoft.com/office/2019/extlst" xmlns:r="http://schemas.openxmlformats.org/officeDocument/2006/relationships" xmlns:m="http://schemas.openxmlformats.org/officeDocument/2006/math" xmlns:v="urn:schemas-microsoft-com:vml" xmlns:wp14="http://schemas.microsoft.com/office/word/2010/wordprocessingDrawing" xmlns:wp="http://schemas.openxmlformats.org/drawingml/2006/wordprocessingDrawing" xmlns:w10="urn:schemas-microsoft-com:office:word" xmlns:w="http://schemas.openxmlformats.org/wordprocessingml/2006/main" xmlns:w14="http://schemas.microsoft.com/office/word/2010/wordml" xmlns:w15="http://schemas.microsoft.com/office/word/2012/wordml" xmlns:w16cex="http://schemas.microsoft.com/office/word/2018/wordml/cex" xmlns:w16cid="http://schemas.microsoft.com/office/word/2016/wordml/cid" xmlns:w16="http://schemas.microsoft.com/office/word/2018/wordml" xmlns:w16sdtdh="http://schemas.microsoft.com/office/word/2020/wordml/sdtdatahash" xmlns:w16se="http://schemas.microsoft.com/office/word/2015/wordml/symex" xmlns:wpg="http://schemas.microsoft.com/office/word/2010/wordprocessingGroup" xmlns:wpi="http://schemas.microsoft.com/office/word/2010/wordprocessingInk" xmlns:wne="http://schemas.microsoft.com/office/word/2006/wordml" xmlns:wps="http://schemas.microsoft.com/office/word/2010/wordprocessingShape" mc:Ignorable="w14 w15 w16se w16cid w16 w16cex w16sdtdh wp14">
+<w:numbering xmlns:wpc="http://schemas.microsoft.com/office/word/2010/wordprocessingCanvas" xmlns:cx="http://schemas.microsoft.com/office/drawing/2014/chartex" xmlns:cx1="http://schemas.microsoft.com/office/drawing/2015/9/8/chartex" xmlns:cx2="http://schemas.microsoft.com/office/drawing/2015/10/21/chartex" xmlns:cx3="http://schemas.microsoft.com/office/drawing/2016/5/9/chartex" xmlns:cx4="http://schemas.microsoft.com/office/drawing/2016/5/10/chartex" xmlns:cx5="http://schemas.microsoft.com/office/drawing/2016/5/11/chartex" xmlns:cx6="http://schemas.microsoft.com/office/drawing/2016/5/12/chartex" xmlns:cx7="http://schemas.microsoft.com/office/drawing/2016/5/13/chartex" xmlns:cx8="http://schemas.microsoft.com/office/drawing/2016/5/14/chartex" xmlns:mc="http://schemas.openxmlformats.org/markup-compatibility/2006" xmlns:aink="http://schemas.microsoft.com/office/drawing/2016/ink" xmlns:am3d="http://schemas.microsoft.com/office/drawing/2017/model3d" xmlns:o="urn:schemas-microsoft-com:office:office" xmlns:r="http://schemas.openxmlformats.org/officeDocument/2006/relationships" xmlns:m="http://schemas.openxmlformats.org/officeDocument/2006/math" xmlns:v="urn:schemas-microsoft-com:vml" xmlns:wp14="http://schemas.microsoft.com/office/word/2010/wordprocessingDrawing" xmlns:wp="http://schemas.openxmlformats.org/drawingml/2006/wordprocessingDrawing" xmlns:w10="urn:schemas-microsoft-com:office:word" xmlns:w="http://schemas.openxmlformats.org/wordprocessingml/2006/main" xmlns:w14="http://schemas.microsoft.com/office/word/2010/wordml" xmlns:w15="http://schemas.microsoft.com/office/word/2012/wordml" xmlns:w16cid="http://schemas.microsoft.com/office/word/2016/wordml/cid" xmlns:w16se="http://schemas.microsoft.com/office/word/2015/wordml/symex" xmlns:wpg="http://schemas.microsoft.com/office/word/2010/wordprocessingGroup" xmlns:wpi="http://schemas.microsoft.com/office/word/2010/wordprocessingInk" xmlns:wne="http://schemas.microsoft.com/office/word/2006/wordml" xmlns:wps="http://schemas.microsoft.com/office/word/2010/wordprocessingShape" mc:Ignorable="w14 w15 w16se w16cid wp14">
   <w:abstractNum w:abstractNumId="0" w15:restartNumberingAfterBreak="0">
     <w:nsid w:val="FFFFFF7C"/>
     <w:multiLevelType w:val="singleLevel"/>
@@ -9449,7 +9919,7 @@
     <w:lvl w:ilvl="0">
       <w:start w:val="1"/>
       <w:numFmt w:val="decimal"/>
-      <w:pStyle w:val="Numerada3"/>
+      <w:pStyle w:val="ListNumber3"/>
       <w:lvlText w:val="%1."/>
       <w:lvlJc w:val="left"/>
       <w:pPr>
@@ -9467,7 +9937,7 @@
     <w:lvl w:ilvl="0">
       <w:start w:val="1"/>
       <w:numFmt w:val="decimal"/>
-      <w:pStyle w:val="Numerada2"/>
+      <w:pStyle w:val="ListNumber2"/>
       <w:lvlText w:val="%1."/>
       <w:lvlJc w:val="left"/>
       <w:pPr>
@@ -9505,7 +9975,7 @@
     <w:lvl w:ilvl="0">
       <w:start w:val="1"/>
       <w:numFmt w:val="bullet"/>
-      <w:pStyle w:val="Commarcadores3"/>
+      <w:pStyle w:val="ListBullet3"/>
       <w:lvlText w:val=""/>
       <w:lvlJc w:val="left"/>
       <w:pPr>
@@ -9526,7 +9996,7 @@
     <w:lvl w:ilvl="0">
       <w:start w:val="1"/>
       <w:numFmt w:val="bullet"/>
-      <w:pStyle w:val="Commarcadores2"/>
+      <w:pStyle w:val="ListBullet2"/>
       <w:lvlText w:val=""/>
       <w:lvlJc w:val="left"/>
       <w:pPr>
@@ -9547,7 +10017,7 @@
     <w:lvl w:ilvl="0">
       <w:start w:val="1"/>
       <w:numFmt w:val="decimal"/>
-      <w:pStyle w:val="Numerada"/>
+      <w:pStyle w:val="ListNumber"/>
       <w:lvlText w:val="%1."/>
       <w:lvlJc w:val="left"/>
       <w:pPr>
@@ -9565,7 +10035,7 @@
     <w:lvl w:ilvl="0">
       <w:start w:val="1"/>
       <w:numFmt w:val="bullet"/>
-      <w:pStyle w:val="Commarcadores"/>
+      <w:pStyle w:val="ListBullet"/>
       <w:lvlText w:val=""/>
       <w:lvlJc w:val="left"/>
       <w:pPr>
@@ -10257,56 +10727,56 @@
       </w:rPr>
     </w:lvl>
   </w:abstractNum>
-  <w:num w:numId="1" w16cid:durableId="1921017272">
+  <w:num w:numId="1">
     <w:abstractNumId w:val="8"/>
   </w:num>
-  <w:num w:numId="2" w16cid:durableId="374045133">
+  <w:num w:numId="2">
     <w:abstractNumId w:val="6"/>
   </w:num>
-  <w:num w:numId="3" w16cid:durableId="793838226">
+  <w:num w:numId="3">
     <w:abstractNumId w:val="5"/>
   </w:num>
-  <w:num w:numId="4" w16cid:durableId="715350695">
+  <w:num w:numId="4">
     <w:abstractNumId w:val="4"/>
   </w:num>
-  <w:num w:numId="5" w16cid:durableId="1424649255">
+  <w:num w:numId="5">
     <w:abstractNumId w:val="7"/>
   </w:num>
-  <w:num w:numId="6" w16cid:durableId="1384132443">
+  <w:num w:numId="6">
     <w:abstractNumId w:val="3"/>
   </w:num>
-  <w:num w:numId="7" w16cid:durableId="763260409">
+  <w:num w:numId="7">
     <w:abstractNumId w:val="2"/>
   </w:num>
-  <w:num w:numId="8" w16cid:durableId="2056469218">
+  <w:num w:numId="8">
     <w:abstractNumId w:val="1"/>
   </w:num>
-  <w:num w:numId="9" w16cid:durableId="1847936336">
+  <w:num w:numId="9">
     <w:abstractNumId w:val="0"/>
   </w:num>
-  <w:num w:numId="10" w16cid:durableId="1365329353">
+  <w:num w:numId="10">
     <w:abstractNumId w:val="14"/>
   </w:num>
-  <w:num w:numId="11" w16cid:durableId="1522671414">
+  <w:num w:numId="11">
     <w:abstractNumId w:val="10"/>
   </w:num>
-  <w:num w:numId="12" w16cid:durableId="60492161">
+  <w:num w:numId="12">
     <w:abstractNumId w:val="11"/>
   </w:num>
-  <w:num w:numId="13" w16cid:durableId="2139297592">
+  <w:num w:numId="13">
     <w:abstractNumId w:val="12"/>
   </w:num>
-  <w:num w:numId="14" w16cid:durableId="1808474323">
+  <w:num w:numId="14">
     <w:abstractNumId w:val="13"/>
   </w:num>
-  <w:num w:numId="15" w16cid:durableId="739408073">
+  <w:num w:numId="15">
     <w:abstractNumId w:val="9"/>
   </w:num>
 </w:numbering>
 </file>
 
 <file path=word/styles.xml><?xml version="1.0" encoding="utf-8"?>
-<w:styles xmlns:mc="http://schemas.openxmlformats.org/markup-compatibility/2006" xmlns:r="http://schemas.openxmlformats.org/officeDocument/2006/relationships" xmlns:w="http://schemas.openxmlformats.org/wordprocessingml/2006/main" xmlns:w14="http://schemas.microsoft.com/office/word/2010/wordml" xmlns:w15="http://schemas.microsoft.com/office/word/2012/wordml" xmlns:w16cex="http://schemas.microsoft.com/office/word/2018/wordml/cex" xmlns:w16cid="http://schemas.microsoft.com/office/word/2016/wordml/cid" xmlns:w16="http://schemas.microsoft.com/office/word/2018/wordml" xmlns:w16sdtdh="http://schemas.microsoft.com/office/word/2020/wordml/sdtdatahash" xmlns:w16se="http://schemas.microsoft.com/office/word/2015/wordml/symex" mc:Ignorable="w14 w15 w16se w16cid w16 w16cex w16sdtdh">
+<w:styles xmlns:mc="http://schemas.openxmlformats.org/markup-compatibility/2006" xmlns:r="http://schemas.openxmlformats.org/officeDocument/2006/relationships" xmlns:w="http://schemas.openxmlformats.org/wordprocessingml/2006/main" xmlns:w14="http://schemas.microsoft.com/office/word/2010/wordml" xmlns:w15="http://schemas.microsoft.com/office/word/2012/wordml" xmlns:w16cid="http://schemas.microsoft.com/office/word/2016/wordml/cid" xmlns:w16se="http://schemas.microsoft.com/office/word/2015/wordml/symex" mc:Ignorable="w14 w15 w16se w16cid">
   <w:docDefaults>
     <w:rPrDefault>
       <w:rPr>
@@ -10322,7 +10792,7 @@
       </w:pPr>
     </w:pPrDefault>
   </w:docDefaults>
-  <w:latentStyles w:defLockedState="0" w:defUIPriority="99" w:defSemiHidden="0" w:defUnhideWhenUsed="0" w:defQFormat="0" w:count="376">
+  <w:latentStyles w:defLockedState="0" w:defUIPriority="99" w:defSemiHidden="0" w:defUnhideWhenUsed="0" w:defQFormat="0" w:count="375">
     <w:lsdException w:name="Normal" w:uiPriority="0" w:qFormat="1"/>
     <w:lsdException w:name="heading 1" w:uiPriority="9" w:qFormat="1"/>
     <w:lsdException w:name="heading 2" w:semiHidden="1" w:uiPriority="9" w:unhideWhenUsed="1" w:qFormat="1"/>
@@ -10689,7 +11159,6 @@
     <w:lsdException w:name="Smart Hyperlink" w:semiHidden="1" w:unhideWhenUsed="1"/>
     <w:lsdException w:name="Hashtag" w:semiHidden="1" w:unhideWhenUsed="1"/>
     <w:lsdException w:name="Unresolved Mention" w:semiHidden="1" w:unhideWhenUsed="1"/>
-    <w:lsdException w:name="Smart Link" w:semiHidden="1" w:unhideWhenUsed="1"/>
   </w:latentStyles>
   <w:style w:type="paragraph" w:default="1" w:styleId="Normal">
     <w:name w:val="Normal"/>
@@ -10700,11 +11169,11 @@
       <w:sz w:val="24"/>
     </w:rPr>
   </w:style>
-  <w:style w:type="paragraph" w:styleId="Ttulo1">
+  <w:style w:type="paragraph" w:styleId="Heading1">
     <w:name w:val="heading 1"/>
     <w:basedOn w:val="Normal"/>
     <w:next w:val="Normal"/>
-    <w:link w:val="Ttulo1Char"/>
+    <w:link w:val="Heading1Char"/>
     <w:uiPriority w:val="9"/>
     <w:qFormat/>
     <w:rsid w:val="00FC693F"/>
@@ -10723,11 +11192,11 @@
       <w:szCs w:val="28"/>
     </w:rPr>
   </w:style>
-  <w:style w:type="paragraph" w:styleId="Ttulo2">
+  <w:style w:type="paragraph" w:styleId="Heading2">
     <w:name w:val="heading 2"/>
     <w:basedOn w:val="Normal"/>
     <w:next w:val="Normal"/>
-    <w:link w:val="Ttulo2Char"/>
+    <w:link w:val="Heading2Char"/>
     <w:uiPriority w:val="9"/>
     <w:unhideWhenUsed/>
     <w:qFormat/>
@@ -10747,11 +11216,11 @@
       <w:szCs w:val="26"/>
     </w:rPr>
   </w:style>
-  <w:style w:type="paragraph" w:styleId="Ttulo3">
+  <w:style w:type="paragraph" w:styleId="Heading3">
     <w:name w:val="heading 3"/>
     <w:basedOn w:val="Normal"/>
     <w:next w:val="Normal"/>
-    <w:link w:val="Ttulo3Char"/>
+    <w:link w:val="Heading3Char"/>
     <w:uiPriority w:val="9"/>
     <w:unhideWhenUsed/>
     <w:qFormat/>
@@ -10769,11 +11238,11 @@
       <w:color w:val="4F81BD" w:themeColor="accent1"/>
     </w:rPr>
   </w:style>
-  <w:style w:type="paragraph" w:styleId="Ttulo4">
+  <w:style w:type="paragraph" w:styleId="Heading4">
     <w:name w:val="heading 4"/>
     <w:basedOn w:val="Normal"/>
     <w:next w:val="Normal"/>
-    <w:link w:val="Ttulo4Char"/>
+    <w:link w:val="Heading4Char"/>
     <w:uiPriority w:val="9"/>
     <w:semiHidden/>
     <w:unhideWhenUsed/>
@@ -10794,11 +11263,11 @@
       <w:color w:val="4F81BD" w:themeColor="accent1"/>
     </w:rPr>
   </w:style>
-  <w:style w:type="paragraph" w:styleId="Ttulo5">
+  <w:style w:type="paragraph" w:styleId="Heading5">
     <w:name w:val="heading 5"/>
     <w:basedOn w:val="Normal"/>
     <w:next w:val="Normal"/>
-    <w:link w:val="Ttulo5Char"/>
+    <w:link w:val="Heading5Char"/>
     <w:uiPriority w:val="9"/>
     <w:semiHidden/>
     <w:unhideWhenUsed/>
@@ -10815,11 +11284,11 @@
       <w:color w:val="243F60" w:themeColor="accent1" w:themeShade="7F"/>
     </w:rPr>
   </w:style>
-  <w:style w:type="paragraph" w:styleId="Ttulo6">
+  <w:style w:type="paragraph" w:styleId="Heading6">
     <w:name w:val="heading 6"/>
     <w:basedOn w:val="Normal"/>
     <w:next w:val="Normal"/>
-    <w:link w:val="Ttulo6Char"/>
+    <w:link w:val="Heading6Char"/>
     <w:uiPriority w:val="9"/>
     <w:semiHidden/>
     <w:unhideWhenUsed/>
@@ -10838,11 +11307,11 @@
       <w:color w:val="243F60" w:themeColor="accent1" w:themeShade="7F"/>
     </w:rPr>
   </w:style>
-  <w:style w:type="paragraph" w:styleId="Ttulo7">
+  <w:style w:type="paragraph" w:styleId="Heading7">
     <w:name w:val="heading 7"/>
     <w:basedOn w:val="Normal"/>
     <w:next w:val="Normal"/>
-    <w:link w:val="Ttulo7Char"/>
+    <w:link w:val="Heading7Char"/>
     <w:uiPriority w:val="9"/>
     <w:semiHidden/>
     <w:unhideWhenUsed/>
@@ -10861,11 +11330,11 @@
       <w:color w:val="404040" w:themeColor="text1" w:themeTint="BF"/>
     </w:rPr>
   </w:style>
-  <w:style w:type="paragraph" w:styleId="Ttulo8">
+  <w:style w:type="paragraph" w:styleId="Heading8">
     <w:name w:val="heading 8"/>
     <w:basedOn w:val="Normal"/>
     <w:next w:val="Normal"/>
-    <w:link w:val="Ttulo8Char"/>
+    <w:link w:val="Heading8Char"/>
     <w:uiPriority w:val="9"/>
     <w:semiHidden/>
     <w:unhideWhenUsed/>
@@ -10884,11 +11353,11 @@
       <w:szCs w:val="20"/>
     </w:rPr>
   </w:style>
-  <w:style w:type="paragraph" w:styleId="Ttulo9">
+  <w:style w:type="paragraph" w:styleId="Heading9">
     <w:name w:val="heading 9"/>
     <w:basedOn w:val="Normal"/>
     <w:next w:val="Normal"/>
-    <w:link w:val="Ttulo9Char"/>
+    <w:link w:val="Heading9Char"/>
     <w:uiPriority w:val="9"/>
     <w:semiHidden/>
     <w:unhideWhenUsed/>
@@ -10909,13 +11378,13 @@
       <w:szCs w:val="20"/>
     </w:rPr>
   </w:style>
-  <w:style w:type="character" w:default="1" w:styleId="Fontepargpadro">
+  <w:style w:type="character" w:default="1" w:styleId="DefaultParagraphFont">
     <w:name w:val="Default Paragraph Font"/>
     <w:uiPriority w:val="1"/>
     <w:semiHidden/>
     <w:unhideWhenUsed/>
   </w:style>
-  <w:style w:type="table" w:default="1" w:styleId="Tabelanormal">
+  <w:style w:type="table" w:default="1" w:styleId="TableNormal">
     <w:name w:val="Normal Table"/>
     <w:uiPriority w:val="99"/>
     <w:semiHidden/>
@@ -10930,16 +11399,16 @@
       </w:tblCellMar>
     </w:tblPr>
   </w:style>
-  <w:style w:type="numbering" w:default="1" w:styleId="Semlista">
+  <w:style w:type="numbering" w:default="1" w:styleId="NoList">
     <w:name w:val="No List"/>
     <w:uiPriority w:val="99"/>
     <w:semiHidden/>
     <w:unhideWhenUsed/>
   </w:style>
-  <w:style w:type="paragraph" w:styleId="Cabealho">
+  <w:style w:type="paragraph" w:styleId="Header">
     <w:name w:val="header"/>
     <w:basedOn w:val="Normal"/>
-    <w:link w:val="CabealhoChar"/>
+    <w:link w:val="HeaderChar"/>
     <w:uiPriority w:val="99"/>
     <w:unhideWhenUsed/>
     <w:rsid w:val="00E618BF"/>
@@ -10951,17 +11420,17 @@
       <w:spacing w:after="0" w:line="240" w:lineRule="auto"/>
     </w:pPr>
   </w:style>
-  <w:style w:type="character" w:customStyle="1" w:styleId="CabealhoChar">
-    <w:name w:val="Cabeçalho Char"/>
-    <w:basedOn w:val="Fontepargpadro"/>
-    <w:link w:val="Cabealho"/>
+  <w:style w:type="character" w:customStyle="1" w:styleId="HeaderChar">
+    <w:name w:val="Header Char"/>
+    <w:basedOn w:val="DefaultParagraphFont"/>
+    <w:link w:val="Header"/>
     <w:uiPriority w:val="99"/>
     <w:rsid w:val="00E618BF"/>
   </w:style>
-  <w:style w:type="paragraph" w:styleId="Rodap">
+  <w:style w:type="paragraph" w:styleId="Footer">
     <w:name w:val="footer"/>
     <w:basedOn w:val="Normal"/>
-    <w:link w:val="RodapChar"/>
+    <w:link w:val="FooterChar"/>
     <w:uiPriority w:val="99"/>
     <w:unhideWhenUsed/>
     <w:rsid w:val="00E618BF"/>
@@ -10973,14 +11442,14 @@
       <w:spacing w:after="0" w:line="240" w:lineRule="auto"/>
     </w:pPr>
   </w:style>
-  <w:style w:type="character" w:customStyle="1" w:styleId="RodapChar">
-    <w:name w:val="Rodapé Char"/>
-    <w:basedOn w:val="Fontepargpadro"/>
-    <w:link w:val="Rodap"/>
+  <w:style w:type="character" w:customStyle="1" w:styleId="FooterChar">
+    <w:name w:val="Footer Char"/>
+    <w:basedOn w:val="DefaultParagraphFont"/>
+    <w:link w:val="Footer"/>
     <w:uiPriority w:val="99"/>
     <w:rsid w:val="00E618BF"/>
   </w:style>
-  <w:style w:type="paragraph" w:styleId="SemEspaamento">
+  <w:style w:type="paragraph" w:styleId="NoSpacing">
     <w:name w:val="No Spacing"/>
     <w:uiPriority w:val="1"/>
     <w:qFormat/>
@@ -10989,10 +11458,10 @@
       <w:spacing w:after="0" w:line="240" w:lineRule="auto"/>
     </w:pPr>
   </w:style>
-  <w:style w:type="character" w:customStyle="1" w:styleId="Ttulo1Char">
-    <w:name w:val="Título 1 Char"/>
-    <w:basedOn w:val="Fontepargpadro"/>
-    <w:link w:val="Ttulo1"/>
+  <w:style w:type="character" w:customStyle="1" w:styleId="Heading1Char">
+    <w:name w:val="Heading 1 Char"/>
+    <w:basedOn w:val="DefaultParagraphFont"/>
+    <w:link w:val="Heading1"/>
     <w:uiPriority w:val="9"/>
     <w:rsid w:val="00FC693F"/>
     <w:rPr>
@@ -11004,10 +11473,10 @@
       <w:szCs w:val="28"/>
     </w:rPr>
   </w:style>
-  <w:style w:type="character" w:customStyle="1" w:styleId="Ttulo2Char">
-    <w:name w:val="Título 2 Char"/>
-    <w:basedOn w:val="Fontepargpadro"/>
-    <w:link w:val="Ttulo2"/>
+  <w:style w:type="character" w:customStyle="1" w:styleId="Heading2Char">
+    <w:name w:val="Heading 2 Char"/>
+    <w:basedOn w:val="DefaultParagraphFont"/>
+    <w:link w:val="Heading2"/>
     <w:uiPriority w:val="9"/>
     <w:rsid w:val="00FC693F"/>
     <w:rPr>
@@ -11019,10 +11488,10 @@
       <w:szCs w:val="26"/>
     </w:rPr>
   </w:style>
-  <w:style w:type="character" w:customStyle="1" w:styleId="Ttulo3Char">
-    <w:name w:val="Título 3 Char"/>
-    <w:basedOn w:val="Fontepargpadro"/>
-    <w:link w:val="Ttulo3"/>
+  <w:style w:type="character" w:customStyle="1" w:styleId="Heading3Char">
+    <w:name w:val="Heading 3 Char"/>
+    <w:basedOn w:val="DefaultParagraphFont"/>
+    <w:link w:val="Heading3"/>
     <w:uiPriority w:val="9"/>
     <w:rsid w:val="00FC693F"/>
     <w:rPr>
@@ -11032,11 +11501,11 @@
       <w:color w:val="4F81BD" w:themeColor="accent1"/>
     </w:rPr>
   </w:style>
-  <w:style w:type="paragraph" w:styleId="Ttulo">
+  <w:style w:type="paragraph" w:styleId="Title">
     <w:name w:val="Title"/>
     <w:basedOn w:val="Normal"/>
     <w:next w:val="Normal"/>
-    <w:link w:val="TtuloChar"/>
+    <w:link w:val="TitleChar"/>
     <w:uiPriority w:val="10"/>
     <w:qFormat/>
     <w:rsid w:val="00FC693F"/>
@@ -11056,10 +11525,10 @@
       <w:szCs w:val="52"/>
     </w:rPr>
   </w:style>
-  <w:style w:type="character" w:customStyle="1" w:styleId="TtuloChar">
-    <w:name w:val="Título Char"/>
-    <w:basedOn w:val="Fontepargpadro"/>
-    <w:link w:val="Ttulo"/>
+  <w:style w:type="character" w:customStyle="1" w:styleId="TitleChar">
+    <w:name w:val="Title Char"/>
+    <w:basedOn w:val="DefaultParagraphFont"/>
+    <w:link w:val="Title"/>
     <w:uiPriority w:val="10"/>
     <w:rsid w:val="00FC693F"/>
     <w:rPr>
@@ -11071,11 +11540,11 @@
       <w:szCs w:val="52"/>
     </w:rPr>
   </w:style>
-  <w:style w:type="paragraph" w:styleId="Subttulo">
+  <w:style w:type="paragraph" w:styleId="Subtitle">
     <w:name w:val="Subtitle"/>
     <w:basedOn w:val="Normal"/>
     <w:next w:val="Normal"/>
-    <w:link w:val="SubttuloChar"/>
+    <w:link w:val="SubtitleChar"/>
     <w:uiPriority w:val="11"/>
     <w:qFormat/>
     <w:rsid w:val="00FC693F"/>
@@ -11093,10 +11562,10 @@
       <w:szCs w:val="24"/>
     </w:rPr>
   </w:style>
-  <w:style w:type="character" w:customStyle="1" w:styleId="SubttuloChar">
-    <w:name w:val="Subtítulo Char"/>
-    <w:basedOn w:val="Fontepargpadro"/>
-    <w:link w:val="Subttulo"/>
+  <w:style w:type="character" w:customStyle="1" w:styleId="SubtitleChar">
+    <w:name w:val="Subtitle Char"/>
+    <w:basedOn w:val="DefaultParagraphFont"/>
+    <w:link w:val="Subtitle"/>
     <w:uiPriority w:val="11"/>
     <w:rsid w:val="00FC693F"/>
     <w:rPr>
@@ -11109,7 +11578,7 @@
       <w:szCs w:val="24"/>
     </w:rPr>
   </w:style>
-  <w:style w:type="paragraph" w:styleId="PargrafodaLista">
+  <w:style w:type="paragraph" w:styleId="ListParagraph">
     <w:name w:val="List Paragraph"/>
     <w:basedOn w:val="Normal"/>
     <w:uiPriority w:val="34"/>
@@ -11120,10 +11589,10 @@
       <w:contextualSpacing/>
     </w:pPr>
   </w:style>
-  <w:style w:type="paragraph" w:styleId="Corpodetexto">
+  <w:style w:type="paragraph" w:styleId="BodyText">
     <w:name w:val="Body Text"/>
     <w:basedOn w:val="Normal"/>
-    <w:link w:val="CorpodetextoChar"/>
+    <w:link w:val="BodyTextChar"/>
     <w:uiPriority w:val="99"/>
     <w:unhideWhenUsed/>
     <w:rsid w:val="00AA1D8D"/>
@@ -11131,17 +11600,17 @@
       <w:spacing w:after="120"/>
     </w:pPr>
   </w:style>
-  <w:style w:type="character" w:customStyle="1" w:styleId="CorpodetextoChar">
-    <w:name w:val="Corpo de texto Char"/>
-    <w:basedOn w:val="Fontepargpadro"/>
-    <w:link w:val="Corpodetexto"/>
+  <w:style w:type="character" w:customStyle="1" w:styleId="BodyTextChar">
+    <w:name w:val="Body Text Char"/>
+    <w:basedOn w:val="DefaultParagraphFont"/>
+    <w:link w:val="BodyText"/>
     <w:uiPriority w:val="99"/>
     <w:rsid w:val="00AA1D8D"/>
   </w:style>
-  <w:style w:type="paragraph" w:styleId="Corpodetexto2">
+  <w:style w:type="paragraph" w:styleId="BodyText2">
     <w:name w:val="Body Text 2"/>
     <w:basedOn w:val="Normal"/>
-    <w:link w:val="Corpodetexto2Char"/>
+    <w:link w:val="BodyText2Char"/>
     <w:uiPriority w:val="99"/>
     <w:unhideWhenUsed/>
     <w:rsid w:val="00AA1D8D"/>
@@ -11149,17 +11618,17 @@
       <w:spacing w:after="120" w:line="480" w:lineRule="auto"/>
     </w:pPr>
   </w:style>
-  <w:style w:type="character" w:customStyle="1" w:styleId="Corpodetexto2Char">
-    <w:name w:val="Corpo de texto 2 Char"/>
-    <w:basedOn w:val="Fontepargpadro"/>
-    <w:link w:val="Corpodetexto2"/>
+  <w:style w:type="character" w:customStyle="1" w:styleId="BodyText2Char">
+    <w:name w:val="Body Text 2 Char"/>
+    <w:basedOn w:val="DefaultParagraphFont"/>
+    <w:link w:val="BodyText2"/>
     <w:uiPriority w:val="99"/>
     <w:rsid w:val="00AA1D8D"/>
   </w:style>
-  <w:style w:type="paragraph" w:styleId="Corpodetexto3">
+  <w:style w:type="paragraph" w:styleId="BodyText3">
     <w:name w:val="Body Text 3"/>
     <w:basedOn w:val="Normal"/>
-    <w:link w:val="Corpodetexto3Char"/>
+    <w:link w:val="BodyText3Char"/>
     <w:uiPriority w:val="99"/>
     <w:unhideWhenUsed/>
     <w:rsid w:val="00AA1D8D"/>
@@ -11171,10 +11640,10 @@
       <w:szCs w:val="16"/>
     </w:rPr>
   </w:style>
-  <w:style w:type="character" w:customStyle="1" w:styleId="Corpodetexto3Char">
-    <w:name w:val="Corpo de texto 3 Char"/>
-    <w:basedOn w:val="Fontepargpadro"/>
-    <w:link w:val="Corpodetexto3"/>
+  <w:style w:type="character" w:customStyle="1" w:styleId="BodyText3Char">
+    <w:name w:val="Body Text 3 Char"/>
+    <w:basedOn w:val="DefaultParagraphFont"/>
+    <w:link w:val="BodyText3"/>
     <w:uiPriority w:val="99"/>
     <w:rsid w:val="00AA1D8D"/>
     <w:rPr>
@@ -11182,7 +11651,7 @@
       <w:szCs w:val="16"/>
     </w:rPr>
   </w:style>
-  <w:style w:type="paragraph" w:styleId="Lista">
+  <w:style w:type="paragraph" w:styleId="List">
     <w:name w:val="List"/>
     <w:basedOn w:val="Normal"/>
     <w:uiPriority w:val="99"/>
@@ -11193,7 +11662,7 @@
       <w:contextualSpacing/>
     </w:pPr>
   </w:style>
-  <w:style w:type="paragraph" w:styleId="Lista2">
+  <w:style w:type="paragraph" w:styleId="List2">
     <w:name w:val="List 2"/>
     <w:basedOn w:val="Normal"/>
     <w:uiPriority w:val="99"/>
@@ -11204,7 +11673,7 @@
       <w:contextualSpacing/>
     </w:pPr>
   </w:style>
-  <w:style w:type="paragraph" w:styleId="Lista3">
+  <w:style w:type="paragraph" w:styleId="List3">
     <w:name w:val="List 3"/>
     <w:basedOn w:val="Normal"/>
     <w:uiPriority w:val="99"/>
@@ -11215,7 +11684,7 @@
       <w:contextualSpacing/>
     </w:pPr>
   </w:style>
-  <w:style w:type="paragraph" w:styleId="Commarcadores">
+  <w:style w:type="paragraph" w:styleId="ListBullet">
     <w:name w:val="List Bullet"/>
     <w:basedOn w:val="Normal"/>
     <w:uiPriority w:val="99"/>
@@ -11228,7 +11697,7 @@
       <w:contextualSpacing/>
     </w:pPr>
   </w:style>
-  <w:style w:type="paragraph" w:styleId="Commarcadores2">
+  <w:style w:type="paragraph" w:styleId="ListBullet2">
     <w:name w:val="List Bullet 2"/>
     <w:basedOn w:val="Normal"/>
     <w:uiPriority w:val="99"/>
@@ -11241,7 +11710,7 @@
       <w:contextualSpacing/>
     </w:pPr>
   </w:style>
-  <w:style w:type="paragraph" w:styleId="Commarcadores3">
+  <w:style w:type="paragraph" w:styleId="ListBullet3">
     <w:name w:val="List Bullet 3"/>
     <w:basedOn w:val="Normal"/>
     <w:uiPriority w:val="99"/>
@@ -11254,7 +11723,7 @@
       <w:contextualSpacing/>
     </w:pPr>
   </w:style>
-  <w:style w:type="paragraph" w:styleId="Numerada">
+  <w:style w:type="paragraph" w:styleId="ListNumber">
     <w:name w:val="List Number"/>
     <w:basedOn w:val="Normal"/>
     <w:uiPriority w:val="99"/>
@@ -11267,7 +11736,7 @@
       <w:contextualSpacing/>
     </w:pPr>
   </w:style>
-  <w:style w:type="paragraph" w:styleId="Numerada2">
+  <w:style w:type="paragraph" w:styleId="ListNumber2">
     <w:name w:val="List Number 2"/>
     <w:basedOn w:val="Normal"/>
     <w:uiPriority w:val="99"/>
@@ -11280,7 +11749,7 @@
       <w:contextualSpacing/>
     </w:pPr>
   </w:style>
-  <w:style w:type="paragraph" w:styleId="Numerada3">
+  <w:style w:type="paragraph" w:styleId="ListNumber3">
     <w:name w:val="List Number 3"/>
     <w:basedOn w:val="Normal"/>
     <w:uiPriority w:val="99"/>
@@ -11293,7 +11762,7 @@
       <w:contextualSpacing/>
     </w:pPr>
   </w:style>
-  <w:style w:type="paragraph" w:styleId="Listadecontinuao">
+  <w:style w:type="paragraph" w:styleId="ListContinue">
     <w:name w:val="List Continue"/>
     <w:basedOn w:val="Normal"/>
     <w:uiPriority w:val="99"/>
@@ -11305,7 +11774,7 @@
       <w:contextualSpacing/>
     </w:pPr>
   </w:style>
-  <w:style w:type="paragraph" w:styleId="Listadecontinuao2">
+  <w:style w:type="paragraph" w:styleId="ListContinue2">
     <w:name w:val="List Continue 2"/>
     <w:basedOn w:val="Normal"/>
     <w:uiPriority w:val="99"/>
@@ -11317,7 +11786,7 @@
       <w:contextualSpacing/>
     </w:pPr>
   </w:style>
-  <w:style w:type="paragraph" w:styleId="Listadecontinuao3">
+  <w:style w:type="paragraph" w:styleId="ListContinue3">
     <w:name w:val="List Continue 3"/>
     <w:basedOn w:val="Normal"/>
     <w:uiPriority w:val="99"/>
@@ -11329,9 +11798,9 @@
       <w:contextualSpacing/>
     </w:pPr>
   </w:style>
-  <w:style w:type="paragraph" w:styleId="Textodemacro">
+  <w:style w:type="paragraph" w:styleId="MacroText">
     <w:name w:val="macro"/>
-    <w:link w:val="TextodemacroChar"/>
+    <w:link w:val="MacroTextChar"/>
     <w:uiPriority w:val="99"/>
     <w:unhideWhenUsed/>
     <w:rsid w:val="0029639D"/>
@@ -11352,10 +11821,10 @@
       <w:szCs w:val="20"/>
     </w:rPr>
   </w:style>
-  <w:style w:type="character" w:customStyle="1" w:styleId="TextodemacroChar">
-    <w:name w:val="Texto de macro Char"/>
-    <w:basedOn w:val="Fontepargpadro"/>
-    <w:link w:val="Textodemacro"/>
+  <w:style w:type="character" w:customStyle="1" w:styleId="MacroTextChar">
+    <w:name w:val="Macro Text Char"/>
+    <w:basedOn w:val="DefaultParagraphFont"/>
+    <w:link w:val="MacroText"/>
     <w:uiPriority w:val="99"/>
     <w:rsid w:val="0029639D"/>
     <w:rPr>
@@ -11364,11 +11833,11 @@
       <w:szCs w:val="20"/>
     </w:rPr>
   </w:style>
-  <w:style w:type="paragraph" w:styleId="Citao">
+  <w:style w:type="paragraph" w:styleId="Quote">
     <w:name w:val="Quote"/>
     <w:basedOn w:val="Normal"/>
     <w:next w:val="Normal"/>
-    <w:link w:val="CitaoChar"/>
+    <w:link w:val="QuoteChar"/>
     <w:uiPriority w:val="29"/>
     <w:qFormat/>
     <w:rsid w:val="00FC693F"/>
@@ -11378,10 +11847,10 @@
       <w:color w:val="000000" w:themeColor="text1"/>
     </w:rPr>
   </w:style>
-  <w:style w:type="character" w:customStyle="1" w:styleId="CitaoChar">
-    <w:name w:val="Citação Char"/>
-    <w:basedOn w:val="Fontepargpadro"/>
-    <w:link w:val="Citao"/>
+  <w:style w:type="character" w:customStyle="1" w:styleId="QuoteChar">
+    <w:name w:val="Quote Char"/>
+    <w:basedOn w:val="DefaultParagraphFont"/>
+    <w:link w:val="Quote"/>
     <w:uiPriority w:val="29"/>
     <w:rsid w:val="00FC693F"/>
     <w:rPr>
@@ -11390,10 +11859,10 @@
       <w:color w:val="000000" w:themeColor="text1"/>
     </w:rPr>
   </w:style>
-  <w:style w:type="character" w:customStyle="1" w:styleId="Ttulo4Char">
-    <w:name w:val="Título 4 Char"/>
-    <w:basedOn w:val="Fontepargpadro"/>
-    <w:link w:val="Ttulo4"/>
+  <w:style w:type="character" w:customStyle="1" w:styleId="Heading4Char">
+    <w:name w:val="Heading 4 Char"/>
+    <w:basedOn w:val="DefaultParagraphFont"/>
+    <w:link w:val="Heading4"/>
     <w:uiPriority w:val="9"/>
     <w:semiHidden/>
     <w:rsid w:val="00FC693F"/>
@@ -11406,10 +11875,10 @@
       <w:color w:val="4F81BD" w:themeColor="accent1"/>
     </w:rPr>
   </w:style>
-  <w:style w:type="character" w:customStyle="1" w:styleId="Ttulo5Char">
-    <w:name w:val="Título 5 Char"/>
-    <w:basedOn w:val="Fontepargpadro"/>
-    <w:link w:val="Ttulo5"/>
+  <w:style w:type="character" w:customStyle="1" w:styleId="Heading5Char">
+    <w:name w:val="Heading 5 Char"/>
+    <w:basedOn w:val="DefaultParagraphFont"/>
+    <w:link w:val="Heading5"/>
     <w:uiPriority w:val="9"/>
     <w:semiHidden/>
     <w:rsid w:val="00FC693F"/>
@@ -11418,10 +11887,10 @@
       <w:color w:val="243F60" w:themeColor="accent1" w:themeShade="7F"/>
     </w:rPr>
   </w:style>
-  <w:style w:type="character" w:customStyle="1" w:styleId="Ttulo6Char">
-    <w:name w:val="Título 6 Char"/>
-    <w:basedOn w:val="Fontepargpadro"/>
-    <w:link w:val="Ttulo6"/>
+  <w:style w:type="character" w:customStyle="1" w:styleId="Heading6Char">
+    <w:name w:val="Heading 6 Char"/>
+    <w:basedOn w:val="DefaultParagraphFont"/>
+    <w:link w:val="Heading6"/>
     <w:uiPriority w:val="9"/>
     <w:semiHidden/>
     <w:rsid w:val="00FC693F"/>
@@ -11432,10 +11901,10 @@
       <w:color w:val="243F60" w:themeColor="accent1" w:themeShade="7F"/>
     </w:rPr>
   </w:style>
-  <w:style w:type="character" w:customStyle="1" w:styleId="Ttulo7Char">
-    <w:name w:val="Título 7 Char"/>
-    <w:basedOn w:val="Fontepargpadro"/>
-    <w:link w:val="Ttulo7"/>
+  <w:style w:type="character" w:customStyle="1" w:styleId="Heading7Char">
+    <w:name w:val="Heading 7 Char"/>
+    <w:basedOn w:val="DefaultParagraphFont"/>
+    <w:link w:val="Heading7"/>
     <w:uiPriority w:val="9"/>
     <w:semiHidden/>
     <w:rsid w:val="00FC693F"/>
@@ -11446,10 +11915,10 @@
       <w:color w:val="404040" w:themeColor="text1" w:themeTint="BF"/>
     </w:rPr>
   </w:style>
-  <w:style w:type="character" w:customStyle="1" w:styleId="Ttulo8Char">
-    <w:name w:val="Título 8 Char"/>
-    <w:basedOn w:val="Fontepargpadro"/>
-    <w:link w:val="Ttulo8"/>
+  <w:style w:type="character" w:customStyle="1" w:styleId="Heading8Char">
+    <w:name w:val="Heading 8 Char"/>
+    <w:basedOn w:val="DefaultParagraphFont"/>
+    <w:link w:val="Heading8"/>
     <w:uiPriority w:val="9"/>
     <w:semiHidden/>
     <w:rsid w:val="00FC693F"/>
@@ -11460,10 +11929,10 @@
       <w:szCs w:val="20"/>
     </w:rPr>
   </w:style>
-  <w:style w:type="character" w:customStyle="1" w:styleId="Ttulo9Char">
-    <w:name w:val="Título 9 Char"/>
-    <w:basedOn w:val="Fontepargpadro"/>
-    <w:link w:val="Ttulo9"/>
+  <w:style w:type="character" w:customStyle="1" w:styleId="Heading9Char">
+    <w:name w:val="Heading 9 Char"/>
+    <w:basedOn w:val="DefaultParagraphFont"/>
+    <w:link w:val="Heading9"/>
     <w:uiPriority w:val="9"/>
     <w:semiHidden/>
     <w:rsid w:val="00FC693F"/>
@@ -11476,7 +11945,7 @@
       <w:szCs w:val="20"/>
     </w:rPr>
   </w:style>
-  <w:style w:type="paragraph" w:styleId="Legenda">
+  <w:style w:type="paragraph" w:styleId="Caption">
     <w:name w:val="caption"/>
     <w:basedOn w:val="Normal"/>
     <w:next w:val="Normal"/>
@@ -11494,9 +11963,9 @@
       <w:szCs w:val="18"/>
     </w:rPr>
   </w:style>
-  <w:style w:type="character" w:styleId="Forte">
+  <w:style w:type="character" w:styleId="Strong">
     <w:name w:val="Strong"/>
-    <w:basedOn w:val="Fontepargpadro"/>
+    <w:basedOn w:val="DefaultParagraphFont"/>
     <w:uiPriority w:val="22"/>
     <w:qFormat/>
     <w:rsid w:val="00FC693F"/>
@@ -11505,9 +11974,9 @@
       <w:bCs/>
     </w:rPr>
   </w:style>
-  <w:style w:type="character" w:styleId="nfase">
+  <w:style w:type="character" w:styleId="Emphasis">
     <w:name w:val="Emphasis"/>
-    <w:basedOn w:val="Fontepargpadro"/>
+    <w:basedOn w:val="DefaultParagraphFont"/>
     <w:uiPriority w:val="20"/>
     <w:qFormat/>
     <w:rsid w:val="00FC693F"/>
@@ -11516,11 +11985,11 @@
       <w:iCs/>
     </w:rPr>
   </w:style>
-  <w:style w:type="paragraph" w:styleId="CitaoIntensa">
+  <w:style w:type="paragraph" w:styleId="IntenseQuote">
     <w:name w:val="Intense Quote"/>
     <w:basedOn w:val="Normal"/>
     <w:next w:val="Normal"/>
-    <w:link w:val="CitaoIntensaChar"/>
+    <w:link w:val="IntenseQuoteChar"/>
     <w:uiPriority w:val="30"/>
     <w:qFormat/>
     <w:rsid w:val="00FC693F"/>
@@ -11539,10 +12008,10 @@
       <w:color w:val="4F81BD" w:themeColor="accent1"/>
     </w:rPr>
   </w:style>
-  <w:style w:type="character" w:customStyle="1" w:styleId="CitaoIntensaChar">
-    <w:name w:val="Citação Intensa Char"/>
-    <w:basedOn w:val="Fontepargpadro"/>
-    <w:link w:val="CitaoIntensa"/>
+  <w:style w:type="character" w:customStyle="1" w:styleId="IntenseQuoteChar">
+    <w:name w:val="Intense Quote Char"/>
+    <w:basedOn w:val="DefaultParagraphFont"/>
+    <w:link w:val="IntenseQuote"/>
     <w:uiPriority w:val="30"/>
     <w:rsid w:val="00FC693F"/>
     <w:rPr>
@@ -11553,9 +12022,9 @@
       <w:color w:val="4F81BD" w:themeColor="accent1"/>
     </w:rPr>
   </w:style>
-  <w:style w:type="character" w:styleId="nfaseSutil">
+  <w:style w:type="character" w:styleId="SubtleEmphasis">
     <w:name w:val="Subtle Emphasis"/>
-    <w:basedOn w:val="Fontepargpadro"/>
+    <w:basedOn w:val="DefaultParagraphFont"/>
     <w:uiPriority w:val="19"/>
     <w:qFormat/>
     <w:rsid w:val="00FC693F"/>
@@ -11565,9 +12034,9 @@
       <w:color w:val="808080" w:themeColor="text1" w:themeTint="7F"/>
     </w:rPr>
   </w:style>
-  <w:style w:type="character" w:styleId="nfaseIntensa">
+  <w:style w:type="character" w:styleId="IntenseEmphasis">
     <w:name w:val="Intense Emphasis"/>
-    <w:basedOn w:val="Fontepargpadro"/>
+    <w:basedOn w:val="DefaultParagraphFont"/>
     <w:uiPriority w:val="21"/>
     <w:qFormat/>
     <w:rsid w:val="00FC693F"/>
@@ -11579,9 +12048,9 @@
       <w:color w:val="4F81BD" w:themeColor="accent1"/>
     </w:rPr>
   </w:style>
-  <w:style w:type="character" w:styleId="RefernciaSutil">
+  <w:style w:type="character" w:styleId="SubtleReference">
     <w:name w:val="Subtle Reference"/>
-    <w:basedOn w:val="Fontepargpadro"/>
+    <w:basedOn w:val="DefaultParagraphFont"/>
     <w:uiPriority w:val="31"/>
     <w:qFormat/>
     <w:rsid w:val="00FC693F"/>
@@ -11591,9 +12060,9 @@
       <w:u w:val="single"/>
     </w:rPr>
   </w:style>
-  <w:style w:type="character" w:styleId="RefernciaIntensa">
+  <w:style w:type="character" w:styleId="IntenseReference">
     <w:name w:val="Intense Reference"/>
-    <w:basedOn w:val="Fontepargpadro"/>
+    <w:basedOn w:val="DefaultParagraphFont"/>
     <w:uiPriority w:val="32"/>
     <w:qFormat/>
     <w:rsid w:val="00FC693F"/>
@@ -11606,9 +12075,9 @@
       <w:u w:val="single"/>
     </w:rPr>
   </w:style>
-  <w:style w:type="character" w:styleId="TtulodoLivro">
+  <w:style w:type="character" w:styleId="BookTitle">
     <w:name w:val="Book Title"/>
-    <w:basedOn w:val="Fontepargpadro"/>
+    <w:basedOn w:val="DefaultParagraphFont"/>
     <w:uiPriority w:val="33"/>
     <w:qFormat/>
     <w:rsid w:val="00FC693F"/>
@@ -11619,9 +12088,9 @@
       <w:spacing w:val="5"/>
     </w:rPr>
   </w:style>
-  <w:style w:type="paragraph" w:styleId="CabealhodoSumrio">
+  <w:style w:type="paragraph" w:styleId="TOCHeading">
     <w:name w:val="TOC Heading"/>
-    <w:basedOn w:val="Ttulo1"/>
+    <w:basedOn w:val="Heading1"/>
     <w:next w:val="Normal"/>
     <w:uiPriority w:val="39"/>
     <w:semiHidden/>
@@ -11632,9 +12101,9 @@
       <w:outlineLvl w:val="9"/>
     </w:pPr>
   </w:style>
-  <w:style w:type="table" w:styleId="Tabelacomgrade">
+  <w:style w:type="table" w:styleId="TableGrid">
     <w:name w:val="Table Grid"/>
-    <w:basedOn w:val="Tabelanormal"/>
+    <w:basedOn w:val="TableNormal"/>
     <w:uiPriority w:val="59"/>
     <w:rsid w:val="00FC693F"/>
     <w:pPr>
@@ -11651,9 +12120,9 @@
       </w:tblBorders>
     </w:tblPr>
   </w:style>
-  <w:style w:type="table" w:styleId="SombreamentoClaro">
+  <w:style w:type="table" w:styleId="LightShading">
     <w:name w:val="Light Shading"/>
-    <w:basedOn w:val="Tabelanormal"/>
+    <w:basedOn w:val="TableNormal"/>
     <w:uiPriority w:val="60"/>
     <w:rsid w:val="00FC693F"/>
     <w:pPr>
@@ -11747,9 +12216,9 @@
       </w:tcPr>
     </w:tblStylePr>
   </w:style>
-  <w:style w:type="table" w:styleId="SombreamentoClaro-nfase1">
+  <w:style w:type="table" w:styleId="LightShading-Accent1">
     <w:name w:val="Light Shading Accent 1"/>
-    <w:basedOn w:val="Tabelanormal"/>
+    <w:basedOn w:val="TableNormal"/>
     <w:uiPriority w:val="60"/>
     <w:rsid w:val="00FC693F"/>
     <w:pPr>
@@ -11843,9 +12312,9 @@
       </w:tcPr>
     </w:tblStylePr>
   </w:style>
-  <w:style w:type="table" w:styleId="SombreamentoClaro-nfase2">
+  <w:style w:type="table" w:styleId="LightShading-Accent2">
     <w:name w:val="Light Shading Accent 2"/>
-    <w:basedOn w:val="Tabelanormal"/>
+    <w:basedOn w:val="TableNormal"/>
     <w:uiPriority w:val="60"/>
     <w:rsid w:val="00FC693F"/>
     <w:pPr>
@@ -11939,9 +12408,9 @@
       </w:tcPr>
     </w:tblStylePr>
   </w:style>
-  <w:style w:type="table" w:styleId="SombreamentoClaro-nfase3">
+  <w:style w:type="table" w:styleId="LightShading-Accent3">
     <w:name w:val="Light Shading Accent 3"/>
-    <w:basedOn w:val="Tabelanormal"/>
+    <w:basedOn w:val="TableNormal"/>
     <w:uiPriority w:val="60"/>
     <w:rsid w:val="00FC693F"/>
     <w:pPr>
@@ -12035,9 +12504,9 @@
       </w:tcPr>
     </w:tblStylePr>
   </w:style>
-  <w:style w:type="table" w:styleId="SombreamentoClaro-nfase4">
+  <w:style w:type="table" w:styleId="LightShading-Accent4">
     <w:name w:val="Light Shading Accent 4"/>
-    <w:basedOn w:val="Tabelanormal"/>
+    <w:basedOn w:val="TableNormal"/>
     <w:uiPriority w:val="60"/>
     <w:rsid w:val="00FC693F"/>
     <w:pPr>
@@ -12131,9 +12600,9 @@
       </w:tcPr>
     </w:tblStylePr>
   </w:style>
-  <w:style w:type="table" w:styleId="SombreamentoClaro-nfase5">
+  <w:style w:type="table" w:styleId="LightShading-Accent5">
     <w:name w:val="Light Shading Accent 5"/>
-    <w:basedOn w:val="Tabelanormal"/>
+    <w:basedOn w:val="TableNormal"/>
     <w:uiPriority w:val="60"/>
     <w:rsid w:val="00FC693F"/>
     <w:pPr>
@@ -12227,9 +12696,9 @@
       </w:tcPr>
     </w:tblStylePr>
   </w:style>
-  <w:style w:type="table" w:styleId="SombreamentoClaro-nfase6">
+  <w:style w:type="table" w:styleId="LightShading-Accent6">
     <w:name w:val="Light Shading Accent 6"/>
-    <w:basedOn w:val="Tabelanormal"/>
+    <w:basedOn w:val="TableNormal"/>
     <w:uiPriority w:val="60"/>
     <w:rsid w:val="00FC693F"/>
     <w:pPr>
@@ -12323,9 +12792,9 @@
       </w:tcPr>
     </w:tblStylePr>
   </w:style>
-  <w:style w:type="table" w:styleId="ListaClara">
+  <w:style w:type="table" w:styleId="LightList">
     <w:name w:val="Light List"/>
-    <w:basedOn w:val="Tabelanormal"/>
+    <w:basedOn w:val="TableNormal"/>
     <w:uiPriority w:val="61"/>
     <w:rsid w:val="00FC693F"/>
     <w:pPr>
@@ -12408,9 +12877,9 @@
       </w:tcPr>
     </w:tblStylePr>
   </w:style>
-  <w:style w:type="table" w:styleId="ListaClara-nfase1">
+  <w:style w:type="table" w:styleId="LightList-Accent1">
     <w:name w:val="Light List Accent 1"/>
-    <w:basedOn w:val="Tabelanormal"/>
+    <w:basedOn w:val="TableNormal"/>
     <w:uiPriority w:val="61"/>
     <w:rsid w:val="00FC693F"/>
     <w:pPr>
@@ -12493,9 +12962,9 @@
       </w:tcPr>
     </w:tblStylePr>
   </w:style>
-  <w:style w:type="table" w:styleId="ListaClara-nfase2">
+  <w:style w:type="table" w:styleId="LightList-Accent2">
     <w:name w:val="Light List Accent 2"/>
-    <w:basedOn w:val="Tabelanormal"/>
+    <w:basedOn w:val="TableNormal"/>
     <w:uiPriority w:val="61"/>
     <w:rsid w:val="00CB0664"/>
     <w:pPr>
@@ -12578,9 +13047,9 @@
       </w:tcPr>
     </w:tblStylePr>
   </w:style>
-  <w:style w:type="table" w:styleId="ListaClara-nfase3">
+  <w:style w:type="table" w:styleId="LightList-Accent3">
     <w:name w:val="Light List Accent 3"/>
-    <w:basedOn w:val="Tabelanormal"/>
+    <w:basedOn w:val="TableNormal"/>
     <w:uiPriority w:val="61"/>
     <w:rsid w:val="00CB0664"/>
     <w:pPr>
@@ -12663,9 +13132,9 @@
       </w:tcPr>
     </w:tblStylePr>
   </w:style>
-  <w:style w:type="table" w:styleId="ListaClara-nfase4">
+  <w:style w:type="table" w:styleId="LightList-Accent4">
     <w:name w:val="Light List Accent 4"/>
-    <w:basedOn w:val="Tabelanormal"/>
+    <w:basedOn w:val="TableNormal"/>
     <w:uiPriority w:val="61"/>
     <w:rsid w:val="00CB0664"/>
     <w:pPr>
@@ -12748,9 +13217,9 @@
       </w:tcPr>
     </w:tblStylePr>
   </w:style>
-  <w:style w:type="table" w:styleId="ListaClara-nfase5">
+  <w:style w:type="table" w:styleId="LightList-Accent5">
     <w:name w:val="Light List Accent 5"/>
-    <w:basedOn w:val="Tabelanormal"/>
+    <w:basedOn w:val="TableNormal"/>
     <w:uiPriority w:val="61"/>
     <w:rsid w:val="00CB0664"/>
     <w:pPr>
@@ -12833,9 +13302,9 @@
       </w:tcPr>
     </w:tblStylePr>
   </w:style>
-  <w:style w:type="table" w:styleId="ListaClara-nfase6">
+  <w:style w:type="table" w:styleId="LightList-Accent6">
     <w:name w:val="Light List Accent 6"/>
-    <w:basedOn w:val="Tabelanormal"/>
+    <w:basedOn w:val="TableNormal"/>
     <w:uiPriority w:val="61"/>
     <w:rsid w:val="00CB0664"/>
     <w:pPr>
@@ -12918,9 +13387,9 @@
       </w:tcPr>
     </w:tblStylePr>
   </w:style>
-  <w:style w:type="table" w:styleId="GradeClara">
+  <w:style w:type="table" w:styleId="LightGrid">
     <w:name w:val="Light Grid"/>
-    <w:basedOn w:val="Tabelanormal"/>
+    <w:basedOn w:val="TableNormal"/>
     <w:uiPriority w:val="62"/>
     <w:rsid w:val="00CB0664"/>
     <w:pPr>
@@ -13041,9 +13510,9 @@
       </w:tcPr>
     </w:tblStylePr>
   </w:style>
-  <w:style w:type="table" w:styleId="GradeClara-nfase1">
+  <w:style w:type="table" w:styleId="LightGrid-Accent1">
     <w:name w:val="Light Grid Accent 1"/>
-    <w:basedOn w:val="Tabelanormal"/>
+    <w:basedOn w:val="TableNormal"/>
     <w:uiPriority w:val="62"/>
     <w:rsid w:val="00CB0664"/>
     <w:pPr>
@@ -13164,9 +13633,9 @@
       </w:tcPr>
     </w:tblStylePr>
   </w:style>
-  <w:style w:type="table" w:styleId="GradeClara-nfase2">
+  <w:style w:type="table" w:styleId="LightGrid-Accent2">
     <w:name w:val="Light Grid Accent 2"/>
-    <w:basedOn w:val="Tabelanormal"/>
+    <w:basedOn w:val="TableNormal"/>
     <w:uiPriority w:val="62"/>
     <w:rsid w:val="00CB0664"/>
     <w:pPr>
@@ -13287,9 +13756,9 @@
       </w:tcPr>
     </w:tblStylePr>
   </w:style>
-  <w:style w:type="table" w:styleId="GradeClara-nfase3">
+  <w:style w:type="table" w:styleId="LightGrid-Accent3">
     <w:name w:val="Light Grid Accent 3"/>
-    <w:basedOn w:val="Tabelanormal"/>
+    <w:basedOn w:val="TableNormal"/>
     <w:uiPriority w:val="62"/>
     <w:rsid w:val="00CB0664"/>
     <w:pPr>
@@ -13410,9 +13879,9 @@
       </w:tcPr>
     </w:tblStylePr>
   </w:style>
-  <w:style w:type="table" w:styleId="GradeClara-nfase4">
+  <w:style w:type="table" w:styleId="LightGrid-Accent4">
     <w:name w:val="Light Grid Accent 4"/>
-    <w:basedOn w:val="Tabelanormal"/>
+    <w:basedOn w:val="TableNormal"/>
     <w:uiPriority w:val="62"/>
     <w:rsid w:val="00CB0664"/>
     <w:pPr>
@@ -13533,9 +14002,9 @@
       </w:tcPr>
     </w:tblStylePr>
   </w:style>
-  <w:style w:type="table" w:styleId="GradeClara-nfase5">
+  <w:style w:type="table" w:styleId="LightGrid-Accent5">
     <w:name w:val="Light Grid Accent 5"/>
-    <w:basedOn w:val="Tabelanormal"/>
+    <w:basedOn w:val="TableNormal"/>
     <w:uiPriority w:val="62"/>
     <w:rsid w:val="00CB0664"/>
     <w:pPr>
@@ -13656,9 +14125,9 @@
       </w:tcPr>
     </w:tblStylePr>
   </w:style>
-  <w:style w:type="table" w:styleId="GradeClara-nfase6">
+  <w:style w:type="table" w:styleId="LightGrid-Accent6">
     <w:name w:val="Light Grid Accent 6"/>
-    <w:basedOn w:val="Tabelanormal"/>
+    <w:basedOn w:val="TableNormal"/>
     <w:uiPriority w:val="62"/>
     <w:rsid w:val="00CB0664"/>
     <w:pPr>
@@ -13779,9 +14248,9 @@
       </w:tcPr>
     </w:tblStylePr>
   </w:style>
-  <w:style w:type="table" w:styleId="SombreamentoMdio1">
+  <w:style w:type="table" w:styleId="MediumShading1">
     <w:name w:val="Medium Shading 1"/>
-    <w:basedOn w:val="Tabelanormal"/>
+    <w:basedOn w:val="TableNormal"/>
     <w:uiPriority w:val="63"/>
     <w:rsid w:val="00CB0664"/>
     <w:pPr>
@@ -13878,9 +14347,9 @@
       </w:tcPr>
     </w:tblStylePr>
   </w:style>
-  <w:style w:type="table" w:styleId="SombreamentoMdio1-nfase1">
+  <w:style w:type="table" w:styleId="MediumShading1-Accent1">
     <w:name w:val="Medium Shading 1 Accent 1"/>
-    <w:basedOn w:val="Tabelanormal"/>
+    <w:basedOn w:val="TableNormal"/>
     <w:uiPriority w:val="63"/>
     <w:rsid w:val="00CB0664"/>
     <w:pPr>
@@ -13977,9 +14446,9 @@
       </w:tcPr>
     </w:tblStylePr>
   </w:style>
-  <w:style w:type="table" w:styleId="SombreamentoMdio1-nfase2">
+  <w:style w:type="table" w:styleId="MediumShading1-Accent2">
     <w:name w:val="Medium Shading 1 Accent 2"/>
-    <w:basedOn w:val="Tabelanormal"/>
+    <w:basedOn w:val="TableNormal"/>
     <w:uiPriority w:val="63"/>
     <w:rsid w:val="00CB0664"/>
     <w:pPr>
@@ -14076,9 +14545,9 @@
       </w:tcPr>
     </w:tblStylePr>
   </w:style>
-  <w:style w:type="table" w:styleId="SombreamentoMdio1-nfase3">
+  <w:style w:type="table" w:styleId="MediumShading1-Accent3">
     <w:name w:val="Medium Shading 1 Accent 3"/>
-    <w:basedOn w:val="Tabelanormal"/>
+    <w:basedOn w:val="TableNormal"/>
     <w:uiPriority w:val="63"/>
     <w:rsid w:val="00CB0664"/>
     <w:pPr>
@@ -14175,9 +14644,9 @@
       </w:tcPr>
     </w:tblStylePr>
   </w:style>
-  <w:style w:type="table" w:styleId="SombreamentoMdio1-nfase4">
+  <w:style w:type="table" w:styleId="MediumShading1-Accent4">
     <w:name w:val="Medium Shading 1 Accent 4"/>
-    <w:basedOn w:val="Tabelanormal"/>
+    <w:basedOn w:val="TableNormal"/>
     <w:uiPriority w:val="63"/>
     <w:rsid w:val="00CB0664"/>
     <w:pPr>
@@ -14274,9 +14743,9 @@
       </w:tcPr>
     </w:tblStylePr>
   </w:style>
-  <w:style w:type="table" w:styleId="SombreamentoMdio1-nfase5">
+  <w:style w:type="table" w:styleId="MediumShading1-Accent5">
     <w:name w:val="Medium Shading 1 Accent 5"/>
-    <w:basedOn w:val="Tabelanormal"/>
+    <w:basedOn w:val="TableNormal"/>
     <w:uiPriority w:val="63"/>
     <w:rsid w:val="00CB0664"/>
     <w:pPr>
@@ -14373,9 +14842,9 @@
       </w:tcPr>
     </w:tblStylePr>
   </w:style>
-  <w:style w:type="table" w:styleId="SombreamentoMdio1-nfase6">
+  <w:style w:type="table" w:styleId="MediumShading1-Accent6">
     <w:name w:val="Medium Shading 1 Accent 6"/>
-    <w:basedOn w:val="Tabelanormal"/>
+    <w:basedOn w:val="TableNormal"/>
     <w:uiPriority w:val="63"/>
     <w:rsid w:val="00CB0664"/>
     <w:pPr>
@@ -14472,9 +14941,9 @@
       </w:tcPr>
     </w:tblStylePr>
   </w:style>
-  <w:style w:type="table" w:styleId="SombreamentoMdio2">
+  <w:style w:type="table" w:styleId="MediumShading2">
     <w:name w:val="Medium Shading 2"/>
-    <w:basedOn w:val="Tabelanormal"/>
+    <w:basedOn w:val="TableNormal"/>
     <w:uiPriority w:val="64"/>
     <w:rsid w:val="00CB0664"/>
     <w:pPr>
@@ -14614,9 +15083,9 @@
       </w:tcPr>
     </w:tblStylePr>
   </w:style>
-  <w:style w:type="table" w:styleId="SombreamentoMdio2-nfase1">
+  <w:style w:type="table" w:styleId="MediumShading2-Accent1">
     <w:name w:val="Medium Shading 2 Accent 1"/>
-    <w:basedOn w:val="Tabelanormal"/>
+    <w:basedOn w:val="TableNormal"/>
     <w:uiPriority w:val="64"/>
     <w:rsid w:val="00CB0664"/>
     <w:pPr>
@@ -14756,9 +15225,9 @@
       </w:tcPr>
     </w:tblStylePr>
   </w:style>
-  <w:style w:type="table" w:styleId="SombreamentoMdio2-nfase2">
+  <w:style w:type="table" w:styleId="MediumShading2-Accent2">
     <w:name w:val="Medium Shading 2 Accent 2"/>
-    <w:basedOn w:val="Tabelanormal"/>
+    <w:basedOn w:val="TableNormal"/>
     <w:uiPriority w:val="64"/>
     <w:rsid w:val="00CB0664"/>
     <w:pPr>
@@ -14898,9 +15367,9 @@
       </w:tcPr>
     </w:tblStylePr>
   </w:style>
-  <w:style w:type="table" w:styleId="SombreamentoMdio2-nfase3">
+  <w:style w:type="table" w:styleId="MediumShading2-Accent3">
     <w:name w:val="Medium Shading 2 Accent 3"/>
-    <w:basedOn w:val="Tabelanormal"/>
+    <w:basedOn w:val="TableNormal"/>
     <w:uiPriority w:val="64"/>
     <w:rsid w:val="00CB0664"/>
     <w:pPr>
@@ -15040,9 +15509,9 @@
       </w:tcPr>
     </w:tblStylePr>
   </w:style>
-  <w:style w:type="table" w:styleId="SombreamentoMdio2-nfase4">
+  <w:style w:type="table" w:styleId="MediumShading2-Accent4">
     <w:name w:val="Medium Shading 2 Accent 4"/>
-    <w:basedOn w:val="Tabelanormal"/>
+    <w:basedOn w:val="TableNormal"/>
     <w:uiPriority w:val="64"/>
     <w:rsid w:val="00CB0664"/>
     <w:pPr>
@@ -15182,9 +15651,9 @@
       </w:tcPr>
     </w:tblStylePr>
   </w:style>
-  <w:style w:type="table" w:styleId="SombreamentoMdio2-nfase5">
+  <w:style w:type="table" w:styleId="MediumShading2-Accent5">
     <w:name w:val="Medium Shading 2 Accent 5"/>
-    <w:basedOn w:val="Tabelanormal"/>
+    <w:basedOn w:val="TableNormal"/>
     <w:uiPriority w:val="64"/>
     <w:rsid w:val="00CB0664"/>
     <w:pPr>
@@ -15324,9 +15793,9 @@
       </w:tcPr>
     </w:tblStylePr>
   </w:style>
-  <w:style w:type="table" w:styleId="SombreamentoMdio2-nfase6">
+  <w:style w:type="table" w:styleId="MediumShading2-Accent6">
     <w:name w:val="Medium Shading 2 Accent 6"/>
-    <w:basedOn w:val="Tabelanormal"/>
+    <w:basedOn w:val="TableNormal"/>
     <w:uiPriority w:val="64"/>
     <w:rsid w:val="00CB0664"/>
     <w:pPr>
@@ -15466,9 +15935,9 @@
       </w:tcPr>
     </w:tblStylePr>
   </w:style>
-  <w:style w:type="table" w:styleId="ListaMdia1">
+  <w:style w:type="table" w:styleId="MediumList1">
     <w:name w:val="Medium List 1"/>
-    <w:basedOn w:val="Tabelanormal"/>
+    <w:basedOn w:val="TableNormal"/>
     <w:uiPriority w:val="65"/>
     <w:rsid w:val="00CB0664"/>
     <w:pPr>
@@ -15543,9 +16012,9 @@
       </w:tcPr>
     </w:tblStylePr>
   </w:style>
-  <w:style w:type="table" w:styleId="ListaMdia1-nfase1">
+  <w:style w:type="table" w:styleId="MediumList1-Accent1">
     <w:name w:val="Medium List 1 Accent 1"/>
-    <w:basedOn w:val="Tabelanormal"/>
+    <w:basedOn w:val="TableNormal"/>
     <w:uiPriority w:val="65"/>
     <w:rsid w:val="00CB0664"/>
     <w:pPr>
@@ -15620,9 +16089,9 @@
       </w:tcPr>
     </w:tblStylePr>
   </w:style>
-  <w:style w:type="table" w:styleId="ListaMdia1-nfase2">
+  <w:style w:type="table" w:styleId="MediumList1-Accent2">
     <w:name w:val="Medium List 1 Accent 2"/>
-    <w:basedOn w:val="Tabelanormal"/>
+    <w:basedOn w:val="TableNormal"/>
     <w:uiPriority w:val="65"/>
     <w:rsid w:val="00CB0664"/>
     <w:pPr>
@@ -15697,9 +16166,9 @@
       </w:tcPr>
     </w:tblStylePr>
   </w:style>
-  <w:style w:type="table" w:styleId="ListaMdia1-nfase3">
+  <w:style w:type="table" w:styleId="MediumList1-Accent3">
     <w:name w:val="Medium List 1 Accent 3"/>
-    <w:basedOn w:val="Tabelanormal"/>
+    <w:basedOn w:val="TableNormal"/>
     <w:uiPriority w:val="65"/>
     <w:rsid w:val="00CB0664"/>
     <w:pPr>
@@ -15774,9 +16243,9 @@
       </w:tcPr>
     </w:tblStylePr>
   </w:style>
-  <w:style w:type="table" w:styleId="ListaMdia1-nfase4">
+  <w:style w:type="table" w:styleId="MediumList1-Accent4">
     <w:name w:val="Medium List 1 Accent 4"/>
-    <w:basedOn w:val="Tabelanormal"/>
+    <w:basedOn w:val="TableNormal"/>
     <w:uiPriority w:val="65"/>
     <w:rsid w:val="00CB0664"/>
     <w:pPr>
@@ -15851,9 +16320,9 @@
       </w:tcPr>
     </w:tblStylePr>
   </w:style>
-  <w:style w:type="table" w:styleId="ListaMdia1-nfase5">
+  <w:style w:type="table" w:styleId="MediumList1-Accent5">
     <w:name w:val="Medium List 1 Accent 5"/>
-    <w:basedOn w:val="Tabelanormal"/>
+    <w:basedOn w:val="TableNormal"/>
     <w:uiPriority w:val="65"/>
     <w:rsid w:val="00CB0664"/>
     <w:pPr>
@@ -15928,9 +16397,9 @@
       </w:tcPr>
     </w:tblStylePr>
   </w:style>
-  <w:style w:type="table" w:styleId="ListaMdia1-nfase6">
+  <w:style w:type="table" w:styleId="MediumList1-Accent6">
     <w:name w:val="Medium List 1 Accent 6"/>
-    <w:basedOn w:val="Tabelanormal"/>
+    <w:basedOn w:val="TableNormal"/>
     <w:uiPriority w:val="65"/>
     <w:rsid w:val="00CB0664"/>
     <w:pPr>
@@ -16005,9 +16474,9 @@
       </w:tcPr>
     </w:tblStylePr>
   </w:style>
-  <w:style w:type="table" w:styleId="ListaMdia2">
+  <w:style w:type="table" w:styleId="MediumList2">
     <w:name w:val="Medium List 2"/>
-    <w:basedOn w:val="Tabelanormal"/>
+    <w:basedOn w:val="TableNormal"/>
     <w:uiPriority w:val="66"/>
     <w:rsid w:val="00CB0664"/>
     <w:pPr>
@@ -16126,9 +16595,9 @@
       </w:tcPr>
     </w:tblStylePr>
   </w:style>
-  <w:style w:type="table" w:styleId="ListaMdia2-nfase1">
+  <w:style w:type="table" w:styleId="MediumList2-Accent1">
     <w:name w:val="Medium List 2 Accent 1"/>
-    <w:basedOn w:val="Tabelanormal"/>
+    <w:basedOn w:val="TableNormal"/>
     <w:uiPriority w:val="66"/>
     <w:rsid w:val="00CB0664"/>
     <w:pPr>
@@ -16247,9 +16716,9 @@
       </w:tcPr>
     </w:tblStylePr>
   </w:style>
-  <w:style w:type="table" w:styleId="ListaMdia2-nfase2">
+  <w:style w:type="table" w:styleId="MediumList2-Accent2">
     <w:name w:val="Medium List 2 Accent 2"/>
-    <w:basedOn w:val="Tabelanormal"/>
+    <w:basedOn w:val="TableNormal"/>
     <w:uiPriority w:val="66"/>
     <w:rsid w:val="00CB0664"/>
     <w:pPr>
@@ -16368,9 +16837,9 @@
       </w:tcPr>
     </w:tblStylePr>
   </w:style>
-  <w:style w:type="table" w:styleId="ListaMdia2-nfase3">
+  <w:style w:type="table" w:styleId="MediumList2-Accent3">
     <w:name w:val="Medium List 2 Accent 3"/>
-    <w:basedOn w:val="Tabelanormal"/>
+    <w:basedOn w:val="TableNormal"/>
     <w:uiPriority w:val="66"/>
     <w:rsid w:val="00CB0664"/>
     <w:pPr>
@@ -16489,9 +16958,9 @@
       </w:tcPr>
     </w:tblStylePr>
   </w:style>
-  <w:style w:type="table" w:styleId="ListaMdia2-nfase4">
+  <w:style w:type="table" w:styleId="MediumList2-Accent4">
     <w:name w:val="Medium List 2 Accent 4"/>
-    <w:basedOn w:val="Tabelanormal"/>
+    <w:basedOn w:val="TableNormal"/>
     <w:uiPriority w:val="66"/>
     <w:rsid w:val="00CB0664"/>
     <w:pPr>
@@ -16610,9 +17079,9 @@
       </w:tcPr>
     </w:tblStylePr>
   </w:style>
-  <w:style w:type="table" w:styleId="ListaMdia2-nfase5">
+  <w:style w:type="table" w:styleId="MediumList2-Accent5">
     <w:name w:val="Medium List 2 Accent 5"/>
-    <w:basedOn w:val="Tabelanormal"/>
+    <w:basedOn w:val="TableNormal"/>
     <w:uiPriority w:val="66"/>
     <w:rsid w:val="00CB0664"/>
     <w:pPr>
@@ -16731,9 +17200,9 @@
       </w:tcPr>
     </w:tblStylePr>
   </w:style>
-  <w:style w:type="table" w:styleId="ListaMdia2-nfase6">
+  <w:style w:type="table" w:styleId="MediumList2-Accent6">
     <w:name w:val="Medium List 2 Accent 6"/>
-    <w:basedOn w:val="Tabelanormal"/>
+    <w:basedOn w:val="TableNormal"/>
     <w:uiPriority w:val="66"/>
     <w:rsid w:val="00CB0664"/>
     <w:pPr>
@@ -16852,9 +17321,9 @@
       </w:tcPr>
     </w:tblStylePr>
   </w:style>
-  <w:style w:type="table" w:styleId="GradeMdia1">
+  <w:style w:type="table" w:styleId="MediumGrid1">
     <w:name w:val="Medium Grid 1"/>
-    <w:basedOn w:val="Tabelanormal"/>
+    <w:basedOn w:val="TableNormal"/>
     <w:uiPriority w:val="67"/>
     <w:rsid w:val="00CB0664"/>
     <w:pPr>
@@ -16918,9 +17387,9 @@
       </w:tcPr>
     </w:tblStylePr>
   </w:style>
-  <w:style w:type="table" w:styleId="GradeMdia1-nfase1">
+  <w:style w:type="table" w:styleId="MediumGrid1-Accent1">
     <w:name w:val="Medium Grid 1 Accent 1"/>
-    <w:basedOn w:val="Tabelanormal"/>
+    <w:basedOn w:val="TableNormal"/>
     <w:uiPriority w:val="67"/>
     <w:rsid w:val="00CB0664"/>
     <w:pPr>
@@ -16984,9 +17453,9 @@
       </w:tcPr>
     </w:tblStylePr>
   </w:style>
-  <w:style w:type="table" w:styleId="GradeMdia1-nfase2">
+  <w:style w:type="table" w:styleId="MediumGrid1-Accent2">
     <w:name w:val="Medium Grid 1 Accent 2"/>
-    <w:basedOn w:val="Tabelanormal"/>
+    <w:basedOn w:val="TableNormal"/>
     <w:uiPriority w:val="67"/>
     <w:rsid w:val="00CB0664"/>
     <w:pPr>
@@ -17050,9 +17519,9 @@
       </w:tcPr>
     </w:tblStylePr>
   </w:style>
-  <w:style w:type="table" w:styleId="GradeMdia1-nfase3">
+  <w:style w:type="table" w:styleId="MediumGrid1-Accent3">
     <w:name w:val="Medium Grid 1 Accent 3"/>
-    <w:basedOn w:val="Tabelanormal"/>
+    <w:basedOn w:val="TableNormal"/>
     <w:uiPriority w:val="67"/>
     <w:rsid w:val="00CB0664"/>
     <w:pPr>
@@ -17116,9 +17585,9 @@
       </w:tcPr>
     </w:tblStylePr>
   </w:style>
-  <w:style w:type="table" w:styleId="GradeMdia1-nfase4">
+  <w:style w:type="table" w:styleId="MediumGrid1-Accent4">
     <w:name w:val="Medium Grid 1 Accent 4"/>
-    <w:basedOn w:val="Tabelanormal"/>
+    <w:basedOn w:val="TableNormal"/>
     <w:uiPriority w:val="67"/>
     <w:rsid w:val="00CB0664"/>
     <w:pPr>
@@ -17182,9 +17651,9 @@
       </w:tcPr>
     </w:tblStylePr>
   </w:style>
-  <w:style w:type="table" w:styleId="GradeMdia1-nfase5">
+  <w:style w:type="table" w:styleId="MediumGrid1-Accent5">
     <w:name w:val="Medium Grid 1 Accent 5"/>
-    <w:basedOn w:val="Tabelanormal"/>
+    <w:basedOn w:val="TableNormal"/>
     <w:uiPriority w:val="67"/>
     <w:rsid w:val="00CB0664"/>
     <w:pPr>
@@ -17248,9 +17717,9 @@
       </w:tcPr>
     </w:tblStylePr>
   </w:style>
-  <w:style w:type="table" w:styleId="GradeMdia1-nfase6">
+  <w:style w:type="table" w:styleId="MediumGrid1-Accent6">
     <w:name w:val="Medium Grid 1 Accent 6"/>
-    <w:basedOn w:val="Tabelanormal"/>
+    <w:basedOn w:val="TableNormal"/>
     <w:uiPriority w:val="67"/>
     <w:rsid w:val="00CB0664"/>
     <w:pPr>
@@ -17314,9 +17783,9 @@
       </w:tcPr>
     </w:tblStylePr>
   </w:style>
-  <w:style w:type="table" w:styleId="GradeMdia2">
+  <w:style w:type="table" w:styleId="MediumGrid2">
     <w:name w:val="Medium Grid 2"/>
-    <w:basedOn w:val="Tabelanormal"/>
+    <w:basedOn w:val="TableNormal"/>
     <w:uiPriority w:val="68"/>
     <w:rsid w:val="00CB0664"/>
     <w:pPr>
@@ -17432,9 +17901,9 @@
       </w:tcPr>
     </w:tblStylePr>
   </w:style>
-  <w:style w:type="table" w:styleId="GradeMdia2-nfase1">
+  <w:style w:type="table" w:styleId="MediumGrid2-Accent1">
     <w:name w:val="Medium Grid 2 Accent 1"/>
-    <w:basedOn w:val="Tabelanormal"/>
+    <w:basedOn w:val="TableNormal"/>
     <w:uiPriority w:val="68"/>
     <w:rsid w:val="00CB0664"/>
     <w:pPr>
@@ -17550,9 +18019,9 @@
       </w:tcPr>
     </w:tblStylePr>
   </w:style>
-  <w:style w:type="table" w:styleId="GradeMdia2-nfase2">
+  <w:style w:type="table" w:styleId="MediumGrid2-Accent2">
     <w:name w:val="Medium Grid 2 Accent 2"/>
-    <w:basedOn w:val="Tabelanormal"/>
+    <w:basedOn w:val="TableNormal"/>
     <w:uiPriority w:val="68"/>
     <w:rsid w:val="00CB0664"/>
     <w:pPr>
@@ -17668,9 +18137,9 @@
       </w:tcPr>
     </w:tblStylePr>
   </w:style>
-  <w:style w:type="table" w:styleId="GradeMdia2-nfase3">
+  <w:style w:type="table" w:styleId="MediumGrid2-Accent3">
     <w:name w:val="Medium Grid 2 Accent 3"/>
-    <w:basedOn w:val="Tabelanormal"/>
+    <w:basedOn w:val="TableNormal"/>
     <w:uiPriority w:val="68"/>
     <w:rsid w:val="00CB0664"/>
     <w:pPr>
@@ -17786,9 +18255,9 @@
       </w:tcPr>
     </w:tblStylePr>
   </w:style>
-  <w:style w:type="table" w:styleId="GradeMdia2-nfase4">
+  <w:style w:type="table" w:styleId="MediumGrid2-Accent4">
     <w:name w:val="Medium Grid 2 Accent 4"/>
-    <w:basedOn w:val="Tabelanormal"/>
+    <w:basedOn w:val="TableNormal"/>
     <w:uiPriority w:val="68"/>
     <w:rsid w:val="00CB0664"/>
     <w:pPr>
@@ -17904,9 +18373,9 @@
       </w:tcPr>
     </w:tblStylePr>
   </w:style>
-  <w:style w:type="table" w:styleId="GradeMdia2-nfase5">
+  <w:style w:type="table" w:styleId="MediumGrid2-Accent5">
     <w:name w:val="Medium Grid 2 Accent 5"/>
-    <w:basedOn w:val="Tabelanormal"/>
+    <w:basedOn w:val="TableNormal"/>
     <w:uiPriority w:val="68"/>
     <w:rsid w:val="00CB0664"/>
     <w:pPr>
@@ -18022,9 +18491,9 @@
       </w:tcPr>
     </w:tblStylePr>
   </w:style>
-  <w:style w:type="table" w:styleId="GradeMdia2-nfase6">
+  <w:style w:type="table" w:styleId="MediumGrid2-Accent6">
     <w:name w:val="Medium Grid 2 Accent 6"/>
-    <w:basedOn w:val="Tabelanormal"/>
+    <w:basedOn w:val="TableNormal"/>
     <w:uiPriority w:val="68"/>
     <w:rsid w:val="00CB0664"/>
     <w:pPr>
@@ -18140,9 +18609,9 @@
       </w:tcPr>
     </w:tblStylePr>
   </w:style>
-  <w:style w:type="table" w:styleId="GradeMdia3">
+  <w:style w:type="table" w:styleId="MediumGrid3">
     <w:name w:val="Medium Grid 3"/>
-    <w:basedOn w:val="Tabelanormal"/>
+    <w:basedOn w:val="TableNormal"/>
     <w:uiPriority w:val="69"/>
     <w:rsid w:val="00CB0664"/>
     <w:pPr>
@@ -18274,9 +18743,9 @@
       </w:tcPr>
     </w:tblStylePr>
   </w:style>
-  <w:style w:type="table" w:styleId="GradeMdia3-nfase1">
+  <w:style w:type="table" w:styleId="MediumGrid3-Accent1">
     <w:name w:val="Medium Grid 3 Accent 1"/>
-    <w:basedOn w:val="Tabelanormal"/>
+    <w:basedOn w:val="TableNormal"/>
     <w:uiPriority w:val="69"/>
     <w:rsid w:val="00CB0664"/>
     <w:pPr>
@@ -18408,9 +18877,9 @@
       </w:tcPr>
     </w:tblStylePr>
   </w:style>
-  <w:style w:type="table" w:styleId="GradeMdia3-nfase2">
+  <w:style w:type="table" w:styleId="MediumGrid3-Accent2">
     <w:name w:val="Medium Grid 3 Accent 2"/>
-    <w:basedOn w:val="Tabelanormal"/>
+    <w:basedOn w:val="TableNormal"/>
     <w:uiPriority w:val="69"/>
     <w:rsid w:val="00CB0664"/>
     <w:pPr>
@@ -18542,9 +19011,9 @@
       </w:tcPr>
     </w:tblStylePr>
   </w:style>
-  <w:style w:type="table" w:styleId="GradeMdia3-nfase3">
+  <w:style w:type="table" w:styleId="MediumGrid3-Accent3">
     <w:name w:val="Medium Grid 3 Accent 3"/>
-    <w:basedOn w:val="Tabelanormal"/>
+    <w:basedOn w:val="TableNormal"/>
     <w:uiPriority w:val="69"/>
     <w:rsid w:val="00CB0664"/>
     <w:pPr>
@@ -18676,9 +19145,9 @@
       </w:tcPr>
     </w:tblStylePr>
   </w:style>
-  <w:style w:type="table" w:styleId="GradeMdia3-nfase4">
+  <w:style w:type="table" w:styleId="MediumGrid3-Accent4">
     <w:name w:val="Medium Grid 3 Accent 4"/>
-    <w:basedOn w:val="Tabelanormal"/>
+    <w:basedOn w:val="TableNormal"/>
     <w:uiPriority w:val="69"/>
     <w:rsid w:val="00CB0664"/>
     <w:pPr>
@@ -18810,9 +19279,9 @@
       </w:tcPr>
     </w:tblStylePr>
   </w:style>
-  <w:style w:type="table" w:styleId="GradeMdia3-nfase5">
+  <w:style w:type="table" w:styleId="MediumGrid3-Accent5">
     <w:name w:val="Medium Grid 3 Accent 5"/>
-    <w:basedOn w:val="Tabelanormal"/>
+    <w:basedOn w:val="TableNormal"/>
     <w:uiPriority w:val="69"/>
     <w:rsid w:val="00CB0664"/>
     <w:pPr>
@@ -18944,9 +19413,9 @@
       </w:tcPr>
     </w:tblStylePr>
   </w:style>
-  <w:style w:type="table" w:styleId="GradeMdia3-nfase6">
+  <w:style w:type="table" w:styleId="MediumGrid3-Accent6">
     <w:name w:val="Medium Grid 3 Accent 6"/>
-    <w:basedOn w:val="Tabelanormal"/>
+    <w:basedOn w:val="TableNormal"/>
     <w:uiPriority w:val="69"/>
     <w:rsid w:val="00CB0664"/>
     <w:pPr>
@@ -19078,9 +19547,9 @@
       </w:tcPr>
     </w:tblStylePr>
   </w:style>
-  <w:style w:type="table" w:styleId="ListaEscura">
+  <w:style w:type="table" w:styleId="DarkList">
     <w:name w:val="Dark List"/>
-    <w:basedOn w:val="Tabelanormal"/>
+    <w:basedOn w:val="TableNormal"/>
     <w:uiPriority w:val="70"/>
     <w:rsid w:val="00CB0664"/>
     <w:pPr>
@@ -19185,9 +19654,9 @@
       </w:tcPr>
     </w:tblStylePr>
   </w:style>
-  <w:style w:type="table" w:styleId="ListaEscura-nfase1">
+  <w:style w:type="table" w:styleId="DarkList-Accent1">
     <w:name w:val="Dark List Accent 1"/>
-    <w:basedOn w:val="Tabelanormal"/>
+    <w:basedOn w:val="TableNormal"/>
     <w:uiPriority w:val="70"/>
     <w:rsid w:val="00CB0664"/>
     <w:pPr>
@@ -19292,9 +19761,9 @@
       </w:tcPr>
     </w:tblStylePr>
   </w:style>
-  <w:style w:type="table" w:styleId="ListaEscura-nfase2">
+  <w:style w:type="table" w:styleId="DarkList-Accent2">
     <w:name w:val="Dark List Accent 2"/>
-    <w:basedOn w:val="Tabelanormal"/>
+    <w:basedOn w:val="TableNormal"/>
     <w:uiPriority w:val="70"/>
     <w:rsid w:val="00CB0664"/>
     <w:pPr>
@@ -19399,9 +19868,9 @@
       </w:tcPr>
     </w:tblStylePr>
   </w:style>
-  <w:style w:type="table" w:styleId="ListaEscura-nfase3">
+  <w:style w:type="table" w:styleId="DarkList-Accent3">
     <w:name w:val="Dark List Accent 3"/>
-    <w:basedOn w:val="Tabelanormal"/>
+    <w:basedOn w:val="TableNormal"/>
     <w:uiPriority w:val="70"/>
     <w:rsid w:val="00CB0664"/>
     <w:pPr>
@@ -19506,9 +19975,9 @@
       </w:tcPr>
     </w:tblStylePr>
   </w:style>
-  <w:style w:type="table" w:styleId="ListaEscura-nfase4">
+  <w:style w:type="table" w:styleId="DarkList-Accent4">
     <w:name w:val="Dark List Accent 4"/>
-    <w:basedOn w:val="Tabelanormal"/>
+    <w:basedOn w:val="TableNormal"/>
     <w:uiPriority w:val="70"/>
     <w:rsid w:val="00CB0664"/>
     <w:pPr>
@@ -19613,9 +20082,9 @@
       </w:tcPr>
     </w:tblStylePr>
   </w:style>
-  <w:style w:type="table" w:styleId="ListaEscura-nfase5">
+  <w:style w:type="table" w:styleId="DarkList-Accent5">
     <w:name w:val="Dark List Accent 5"/>
-    <w:basedOn w:val="Tabelanormal"/>
+    <w:basedOn w:val="TableNormal"/>
     <w:uiPriority w:val="70"/>
     <w:rsid w:val="00CB0664"/>
     <w:pPr>
@@ -19720,9 +20189,9 @@
       </w:tcPr>
     </w:tblStylePr>
   </w:style>
-  <w:style w:type="table" w:styleId="ListaEscura-nfase6">
+  <w:style w:type="table" w:styleId="DarkList-Accent6">
     <w:name w:val="Dark List Accent 6"/>
-    <w:basedOn w:val="Tabelanormal"/>
+    <w:basedOn w:val="TableNormal"/>
     <w:uiPriority w:val="70"/>
     <w:rsid w:val="00CB0664"/>
     <w:pPr>
@@ -19827,9 +20296,9 @@
       </w:tcPr>
     </w:tblStylePr>
   </w:style>
-  <w:style w:type="table" w:styleId="SombreamentoColorido">
+  <w:style w:type="table" w:styleId="ColorfulShading">
     <w:name w:val="Colorful Shading"/>
-    <w:basedOn w:val="Tabelanormal"/>
+    <w:basedOn w:val="TableNormal"/>
     <w:uiPriority w:val="71"/>
     <w:rsid w:val="00CB0664"/>
     <w:pPr>
@@ -19942,9 +20411,9 @@
       </w:rPr>
     </w:tblStylePr>
   </w:style>
-  <w:style w:type="table" w:styleId="SombreamentoEscuro-nfase1">
+  <w:style w:type="table" w:styleId="ColorfulShading-Accent1">
     <w:name w:val="Colorful Shading Accent 1"/>
-    <w:basedOn w:val="Tabelanormal"/>
+    <w:basedOn w:val="TableNormal"/>
     <w:uiPriority w:val="71"/>
     <w:rsid w:val="00CB0664"/>
     <w:pPr>
@@ -20057,9 +20526,9 @@
       </w:rPr>
     </w:tblStylePr>
   </w:style>
-  <w:style w:type="table" w:styleId="SombreamentoColorido-nfase2">
+  <w:style w:type="table" w:styleId="ColorfulShading-Accent2">
     <w:name w:val="Colorful Shading Accent 2"/>
-    <w:basedOn w:val="Tabelanormal"/>
+    <w:basedOn w:val="TableNormal"/>
     <w:uiPriority w:val="71"/>
     <w:rsid w:val="00CB0664"/>
     <w:pPr>
@@ -20172,9 +20641,9 @@
       </w:rPr>
     </w:tblStylePr>
   </w:style>
-  <w:style w:type="table" w:styleId="SombreamentoColorido-nfase3">
+  <w:style w:type="table" w:styleId="ColorfulShading-Accent3">
     <w:name w:val="Colorful Shading Accent 3"/>
-    <w:basedOn w:val="Tabelanormal"/>
+    <w:basedOn w:val="TableNormal"/>
     <w:uiPriority w:val="71"/>
     <w:rsid w:val="00CB0664"/>
     <w:pPr>
@@ -20277,9 +20746,9 @@
       </w:tcPr>
     </w:tblStylePr>
   </w:style>
-  <w:style w:type="table" w:styleId="SombreamentoColorido-nfase4">
+  <w:style w:type="table" w:styleId="ColorfulShading-Accent4">
     <w:name w:val="Colorful Shading Accent 4"/>
-    <w:basedOn w:val="Tabelanormal"/>
+    <w:basedOn w:val="TableNormal"/>
     <w:uiPriority w:val="71"/>
     <w:rsid w:val="00CB0664"/>
     <w:pPr>
@@ -20392,9 +20861,9 @@
       </w:rPr>
     </w:tblStylePr>
   </w:style>
-  <w:style w:type="table" w:styleId="SombreamentoColorido-nfase5">
+  <w:style w:type="table" w:styleId="ColorfulShading-Accent5">
     <w:name w:val="Colorful Shading Accent 5"/>
-    <w:basedOn w:val="Tabelanormal"/>
+    <w:basedOn w:val="TableNormal"/>
     <w:uiPriority w:val="71"/>
     <w:rsid w:val="00CB0664"/>
     <w:pPr>
@@ -20507,9 +20976,9 @@
       </w:rPr>
     </w:tblStylePr>
   </w:style>
-  <w:style w:type="table" w:styleId="SombreamentoColorido-nfase6">
+  <w:style w:type="table" w:styleId="ColorfulShading-Accent6">
     <w:name w:val="Colorful Shading Accent 6"/>
-    <w:basedOn w:val="Tabelanormal"/>
+    <w:basedOn w:val="TableNormal"/>
     <w:uiPriority w:val="71"/>
     <w:rsid w:val="00CB0664"/>
     <w:pPr>
@@ -20622,9 +21091,9 @@
       </w:rPr>
     </w:tblStylePr>
   </w:style>
-  <w:style w:type="table" w:styleId="ListaColorida">
+  <w:style w:type="table" w:styleId="ColorfulList">
     <w:name w:val="Colorful List"/>
-    <w:basedOn w:val="Tabelanormal"/>
+    <w:basedOn w:val="TableNormal"/>
     <w:uiPriority w:val="72"/>
     <w:rsid w:val="00CB0664"/>
     <w:pPr>
@@ -20701,9 +21170,9 @@
       </w:tcPr>
     </w:tblStylePr>
   </w:style>
-  <w:style w:type="table" w:styleId="ListaColorida-nfase1">
+  <w:style w:type="table" w:styleId="ColorfulList-Accent1">
     <w:name w:val="Colorful List Accent 1"/>
-    <w:basedOn w:val="Tabelanormal"/>
+    <w:basedOn w:val="TableNormal"/>
     <w:uiPriority w:val="72"/>
     <w:rsid w:val="00CB0664"/>
     <w:pPr>
@@ -20780,9 +21249,9 @@
       </w:tcPr>
     </w:tblStylePr>
   </w:style>
-  <w:style w:type="table" w:styleId="ListaColorida-nfase2">
+  <w:style w:type="table" w:styleId="ColorfulList-Accent2">
     <w:name w:val="Colorful List Accent 2"/>
-    <w:basedOn w:val="Tabelanormal"/>
+    <w:basedOn w:val="TableNormal"/>
     <w:uiPriority w:val="72"/>
     <w:rsid w:val="00CB0664"/>
     <w:pPr>
@@ -20859,9 +21328,9 @@
       </w:tcPr>
     </w:tblStylePr>
   </w:style>
-  <w:style w:type="table" w:styleId="ListaColorida-nfase3">
+  <w:style w:type="table" w:styleId="ColorfulList-Accent3">
     <w:name w:val="Colorful List Accent 3"/>
-    <w:basedOn w:val="Tabelanormal"/>
+    <w:basedOn w:val="TableNormal"/>
     <w:uiPriority w:val="72"/>
     <w:rsid w:val="00CB0664"/>
     <w:pPr>
@@ -20938,9 +21407,9 @@
       </w:tcPr>
     </w:tblStylePr>
   </w:style>
-  <w:style w:type="table" w:styleId="ListaColorida-nfase4">
+  <w:style w:type="table" w:styleId="ColorfulList-Accent4">
     <w:name w:val="Colorful List Accent 4"/>
-    <w:basedOn w:val="Tabelanormal"/>
+    <w:basedOn w:val="TableNormal"/>
     <w:uiPriority w:val="72"/>
     <w:rsid w:val="00CB0664"/>
     <w:pPr>
@@ -21017,9 +21486,9 @@
       </w:tcPr>
     </w:tblStylePr>
   </w:style>
-  <w:style w:type="table" w:styleId="ListaColorida-nfase5">
+  <w:style w:type="table" w:styleId="ColorfulList-Accent5">
     <w:name w:val="Colorful List Accent 5"/>
-    <w:basedOn w:val="Tabelanormal"/>
+    <w:basedOn w:val="TableNormal"/>
     <w:uiPriority w:val="72"/>
     <w:rsid w:val="00CB0664"/>
     <w:pPr>
@@ -21096,9 +21565,9 @@
       </w:tcPr>
     </w:tblStylePr>
   </w:style>
-  <w:style w:type="table" w:styleId="ListaColorida-nfase6">
+  <w:style w:type="table" w:styleId="ColorfulList-Accent6">
     <w:name w:val="Colorful List Accent 6"/>
-    <w:basedOn w:val="Tabelanormal"/>
+    <w:basedOn w:val="TableNormal"/>
     <w:uiPriority w:val="72"/>
     <w:rsid w:val="00CB0664"/>
     <w:pPr>
@@ -21175,9 +21644,9 @@
       </w:tcPr>
     </w:tblStylePr>
   </w:style>
-  <w:style w:type="table" w:styleId="GradeColorida">
+  <w:style w:type="table" w:styleId="ColorfulGrid">
     <w:name w:val="Colorful Grid"/>
-    <w:basedOn w:val="Tabelanormal"/>
+    <w:basedOn w:val="TableNormal"/>
     <w:uiPriority w:val="73"/>
     <w:rsid w:val="00CB0664"/>
     <w:pPr>
@@ -21248,9 +21717,9 @@
       </w:tcPr>
     </w:tblStylePr>
   </w:style>
-  <w:style w:type="table" w:styleId="GradeColorida-nfase1">
+  <w:style w:type="table" w:styleId="ColorfulGrid-Accent1">
     <w:name w:val="Colorful Grid Accent 1"/>
-    <w:basedOn w:val="Tabelanormal"/>
+    <w:basedOn w:val="TableNormal"/>
     <w:uiPriority w:val="73"/>
     <w:rsid w:val="00CB0664"/>
     <w:pPr>
@@ -21321,9 +21790,9 @@
       </w:tcPr>
     </w:tblStylePr>
   </w:style>
-  <w:style w:type="table" w:styleId="GradeColorida-nfase2">
+  <w:style w:type="table" w:styleId="ColorfulGrid-Accent2">
     <w:name w:val="Colorful Grid Accent 2"/>
-    <w:basedOn w:val="Tabelanormal"/>
+    <w:basedOn w:val="TableNormal"/>
     <w:uiPriority w:val="73"/>
     <w:rsid w:val="00CB0664"/>
     <w:pPr>
@@ -21394,9 +21863,9 @@
       </w:tcPr>
     </w:tblStylePr>
   </w:style>
-  <w:style w:type="table" w:styleId="GradeColorida-nfase3">
+  <w:style w:type="table" w:styleId="ColorfulGrid-Accent3">
     <w:name w:val="Colorful Grid Accent 3"/>
-    <w:basedOn w:val="Tabelanormal"/>
+    <w:basedOn w:val="TableNormal"/>
     <w:uiPriority w:val="73"/>
     <w:rsid w:val="00CB0664"/>
     <w:pPr>
@@ -21467,9 +21936,9 @@
       </w:tcPr>
     </w:tblStylePr>
   </w:style>
-  <w:style w:type="table" w:styleId="GradeColorida-nfase4">
+  <w:style w:type="table" w:styleId="ColorfulGrid-Accent4">
     <w:name w:val="Colorful Grid Accent 4"/>
-    <w:basedOn w:val="Tabelanormal"/>
+    <w:basedOn w:val="TableNormal"/>
     <w:uiPriority w:val="73"/>
     <w:rsid w:val="00CB0664"/>
     <w:pPr>
@@ -21540,9 +22009,9 @@
       </w:tcPr>
     </w:tblStylePr>
   </w:style>
-  <w:style w:type="table" w:styleId="GradeColorida-nfase5">
+  <w:style w:type="table" w:styleId="ColorfulGrid-Accent5">
     <w:name w:val="Colorful Grid Accent 5"/>
-    <w:basedOn w:val="Tabelanormal"/>
+    <w:basedOn w:val="TableNormal"/>
     <w:uiPriority w:val="73"/>
     <w:rsid w:val="00CB0664"/>
     <w:pPr>
@@ -21613,9 +22082,9 @@
       </w:tcPr>
     </w:tblStylePr>
   </w:style>
-  <w:style w:type="table" w:styleId="GradeColorida-nfase6">
+  <w:style w:type="table" w:styleId="ColorfulGrid-Accent6">
     <w:name w:val="Colorful Grid Accent 6"/>
-    <w:basedOn w:val="Tabelanormal"/>
+    <w:basedOn w:val="TableNormal"/>
     <w:uiPriority w:val="73"/>
     <w:rsid w:val="00CB0664"/>
     <w:pPr>
@@ -21741,7 +22210,7 @@
   </w:style>
   <w:style w:type="character" w:customStyle="1" w:styleId="Paragrafo-ABNTChar">
     <w:name w:val="Paragrafo-ABNT Char"/>
-    <w:basedOn w:val="Fontepargpadro"/>
+    <w:basedOn w:val="DefaultParagraphFont"/>
     <w:link w:val="Paragrafo-ABNT"/>
     <w:rsid w:val="00C651A0"/>
     <w:rPr>
@@ -21753,7 +22222,7 @@
   </w:style>
   <w:style w:type="character" w:customStyle="1" w:styleId="CodeChar">
     <w:name w:val="Code Char"/>
-    <w:basedOn w:val="Fontepargpadro"/>
+    <w:basedOn w:val="DefaultParagraphFont"/>
     <w:link w:val="Code"/>
     <w:rsid w:val="005F0BC6"/>
     <w:rPr>
@@ -21764,9 +22233,9 @@
       <w:shd w:val="clear" w:color="auto" w:fill="1F1F25"/>
     </w:rPr>
   </w:style>
-  <w:style w:type="character" w:styleId="TextodoEspaoReservado">
+  <w:style w:type="character" w:styleId="PlaceholderText">
     <w:name w:val="Placeholder Text"/>
-    <w:basedOn w:val="Fontepargpadro"/>
+    <w:basedOn w:val="DefaultParagraphFont"/>
     <w:uiPriority w:val="99"/>
     <w:semiHidden/>
     <w:rsid w:val="00E33CC1"/>
@@ -22116,7 +22585,7 @@
 </file>
 
 <file path=customXml/itemProps1.xml><?xml version="1.0" encoding="utf-8"?>
-<ds:datastoreItem xmlns:ds="http://schemas.openxmlformats.org/officeDocument/2006/customXml" ds:itemID="{EF278816-EC6F-A645-907D-7F25AECB1D4A}">
+<ds:datastoreItem xmlns:ds="http://schemas.openxmlformats.org/officeDocument/2006/customXml" ds:itemID="{61573F6D-E865-4E88-BD6F-370FB5A7D003}">
   <ds:schemaRefs>
     <ds:schemaRef ds:uri="http://schemas.openxmlformats.org/officeDocument/2006/bibliography"/>
   </ds:schemaRefs>

</xml_diff>

<commit_message>
📑 add random tests table, finish docs?
</commit_message>
<xml_diff>
--- a/docs/documentation.docx
+++ b/docs/documentation.docx
@@ -8959,17 +8959,525 @@
         <w:t>)</w:t>
       </w:r>
       <w:r>
-        <w:t>, que possibilitou a criação de 256 strings aleatórias de 20 caracteres cada de maneira simples e rápida.</w:t>
-      </w:r>
-    </w:p>
+        <w:t>, que possibilitou a criação de</w:t>
+      </w:r>
+      <w:r>
+        <w:t xml:space="preserve"> arquivos de texto contendo</w:t>
+      </w:r>
+      <w:r>
+        <w:t xml:space="preserve"> 256 strings aleatórias de 20 caracteres cada de maneira simples e rápida.</w:t>
+      </w:r>
+      <w:r>
+        <w:t xml:space="preserve"> Coube à dupla gerar os arquivos de entrada e contabilizar a quantidade de colisões</w:t>
+      </w:r>
+      <w:r>
+        <w:t xml:space="preserve"> em seis testes aleatórios, apenas</w:t>
+      </w:r>
+      <w:r>
+        <w:t xml:space="preserve"> realizando pequenas modificações no código.</w:t>
+      </w:r>
+    </w:p>
+    <w:p>
+      <w:pPr>
+        <w:pStyle w:val="Caption"/>
+        <w:keepNext/>
+      </w:pPr>
+      <w:proofErr w:type="spellStart"/>
+      <w:r>
+        <w:t>Tabela</w:t>
+      </w:r>
+      <w:proofErr w:type="spellEnd"/>
+      <w:r>
+        <w:t xml:space="preserve"> </w:t>
+      </w:r>
+      <w:fldSimple w:instr=" SEQ Tabela \* ARABIC ">
+        <w:r>
+          <w:rPr>
+            <w:noProof/>
+          </w:rPr>
+          <w:t>1</w:t>
+        </w:r>
+      </w:fldSimple>
+      <w:r>
+        <w:t xml:space="preserve"> - Testes </w:t>
+      </w:r>
+      <w:proofErr w:type="spellStart"/>
+      <w:r>
+        <w:t>aleatórios</w:t>
+      </w:r>
+      <w:proofErr w:type="spellEnd"/>
+      <w:r>
+        <w:t xml:space="preserve"> de </w:t>
+      </w:r>
+      <w:proofErr w:type="spellStart"/>
+      <w:r>
+        <w:t>colisões</w:t>
+      </w:r>
+      <w:proofErr w:type="spellEnd"/>
+    </w:p>
+    <w:tbl>
+      <w:tblPr>
+        <w:tblStyle w:val="TableGrid"/>
+        <w:tblW w:w="0" w:type="auto"/>
+        <w:tblLook w:val="04A0" w:firstRow="1" w:lastRow="0" w:firstColumn="1" w:lastColumn="0" w:noHBand="0" w:noVBand="1"/>
+      </w:tblPr>
+      <w:tblGrid>
+        <w:gridCol w:w="3131"/>
+        <w:gridCol w:w="3132"/>
+        <w:gridCol w:w="3132"/>
+      </w:tblGrid>
+      <w:tr>
+        <w:trPr>
+          <w:trHeight w:val="476"/>
+        </w:trPr>
+        <w:tc>
+          <w:tcPr>
+            <w:tcW w:w="3131" w:type="dxa"/>
+            <w:vAlign w:val="center"/>
+          </w:tcPr>
+          <w:p>
+            <w:pPr>
+              <w:jc w:val="center"/>
+              <w:rPr>
+                <w:b/>
+                <w:lang w:val="pt-BR"/>
+              </w:rPr>
+            </w:pPr>
+            <w:r>
+              <w:rPr>
+                <w:b/>
+                <w:lang w:val="pt-BR"/>
+              </w:rPr>
+              <w:t>256</w:t>
+            </w:r>
+          </w:p>
+        </w:tc>
+        <w:tc>
+          <w:tcPr>
+            <w:tcW w:w="3132" w:type="dxa"/>
+            <w:vAlign w:val="center"/>
+          </w:tcPr>
+          <w:p>
+            <w:pPr>
+              <w:jc w:val="center"/>
+              <w:rPr>
+                <w:b/>
+                <w:lang w:val="pt-BR"/>
+              </w:rPr>
+            </w:pPr>
+            <w:r>
+              <w:rPr>
+                <w:b/>
+                <w:lang w:val="pt-BR"/>
+              </w:rPr>
+              <w:t>509</w:t>
+            </w:r>
+          </w:p>
+        </w:tc>
+        <w:tc>
+          <w:tcPr>
+            <w:tcW w:w="3132" w:type="dxa"/>
+            <w:vAlign w:val="center"/>
+          </w:tcPr>
+          <w:p>
+            <w:pPr>
+              <w:jc w:val="center"/>
+              <w:rPr>
+                <w:b/>
+                <w:lang w:val="pt-BR"/>
+              </w:rPr>
+            </w:pPr>
+            <w:r>
+              <w:rPr>
+                <w:b/>
+                <w:lang w:val="pt-BR"/>
+              </w:rPr>
+              <w:t>512</w:t>
+            </w:r>
+          </w:p>
+        </w:tc>
+      </w:tr>
+      <w:tr>
+        <w:tc>
+          <w:tcPr>
+            <w:tcW w:w="3131" w:type="dxa"/>
+          </w:tcPr>
+          <w:p>
+            <w:pPr>
+              <w:tabs>
+                <w:tab w:val="center" w:pos="1457"/>
+                <w:tab w:val="right" w:pos="2915"/>
+              </w:tabs>
+              <w:rPr>
+                <w:lang w:val="pt-BR"/>
+              </w:rPr>
+            </w:pPr>
+            <w:r>
+              <w:rPr>
+                <w:lang w:val="pt-BR"/>
+              </w:rPr>
+              <w:tab/>
+            </w:r>
+            <w:r>
+              <w:rPr>
+                <w:lang w:val="pt-BR"/>
+              </w:rPr>
+              <w:t>2743</w:t>
+            </w:r>
+            <w:r>
+              <w:rPr>
+                <w:lang w:val="pt-BR"/>
+              </w:rPr>
+              <w:tab/>
+            </w:r>
+          </w:p>
+        </w:tc>
+        <w:tc>
+          <w:tcPr>
+            <w:tcW w:w="3132" w:type="dxa"/>
+          </w:tcPr>
+          <w:p>
+            <w:pPr>
+              <w:jc w:val="center"/>
+              <w:rPr>
+                <w:lang w:val="pt-BR"/>
+              </w:rPr>
+            </w:pPr>
+            <w:r>
+              <w:rPr>
+                <w:lang w:val="pt-BR"/>
+              </w:rPr>
+              <w:t>102</w:t>
+            </w:r>
+          </w:p>
+        </w:tc>
+        <w:tc>
+          <w:tcPr>
+            <w:tcW w:w="3132" w:type="dxa"/>
+          </w:tcPr>
+          <w:p>
+            <w:pPr>
+              <w:jc w:val="center"/>
+              <w:rPr>
+                <w:lang w:val="pt-BR"/>
+              </w:rPr>
+            </w:pPr>
+            <w:r>
+              <w:rPr>
+                <w:lang w:val="pt-BR"/>
+              </w:rPr>
+              <w:t>128</w:t>
+            </w:r>
+          </w:p>
+        </w:tc>
+      </w:tr>
+      <w:tr>
+        <w:tc>
+          <w:tcPr>
+            <w:tcW w:w="3131" w:type="dxa"/>
+          </w:tcPr>
+          <w:p>
+            <w:pPr>
+              <w:jc w:val="center"/>
+              <w:rPr>
+                <w:lang w:val="pt-BR"/>
+              </w:rPr>
+            </w:pPr>
+            <w:r>
+              <w:rPr>
+                <w:lang w:val="pt-BR"/>
+              </w:rPr>
+              <w:t>2526</w:t>
+            </w:r>
+          </w:p>
+        </w:tc>
+        <w:tc>
+          <w:tcPr>
+            <w:tcW w:w="3132" w:type="dxa"/>
+          </w:tcPr>
+          <w:p>
+            <w:pPr>
+              <w:jc w:val="center"/>
+              <w:rPr>
+                <w:lang w:val="pt-BR"/>
+              </w:rPr>
+            </w:pPr>
+            <w:r>
+              <w:rPr>
+                <w:lang w:val="pt-BR"/>
+              </w:rPr>
+              <w:t>98</w:t>
+            </w:r>
+          </w:p>
+        </w:tc>
+        <w:tc>
+          <w:tcPr>
+            <w:tcW w:w="3132" w:type="dxa"/>
+          </w:tcPr>
+          <w:p>
+            <w:pPr>
+              <w:jc w:val="center"/>
+              <w:rPr>
+                <w:lang w:val="pt-BR"/>
+              </w:rPr>
+            </w:pPr>
+            <w:r>
+              <w:rPr>
+                <w:lang w:val="pt-BR"/>
+              </w:rPr>
+              <w:t>118</w:t>
+            </w:r>
+          </w:p>
+        </w:tc>
+      </w:tr>
+      <w:tr>
+        <w:tc>
+          <w:tcPr>
+            <w:tcW w:w="3131" w:type="dxa"/>
+          </w:tcPr>
+          <w:p>
+            <w:pPr>
+              <w:jc w:val="center"/>
+              <w:rPr>
+                <w:lang w:val="pt-BR"/>
+              </w:rPr>
+            </w:pPr>
+            <w:r>
+              <w:rPr>
+                <w:lang w:val="pt-BR"/>
+              </w:rPr>
+              <w:t>2685</w:t>
+            </w:r>
+          </w:p>
+        </w:tc>
+        <w:tc>
+          <w:tcPr>
+            <w:tcW w:w="3132" w:type="dxa"/>
+          </w:tcPr>
+          <w:p>
+            <w:pPr>
+              <w:jc w:val="center"/>
+              <w:rPr>
+                <w:lang w:val="pt-BR"/>
+              </w:rPr>
+            </w:pPr>
+            <w:r>
+              <w:rPr>
+                <w:lang w:val="pt-BR"/>
+              </w:rPr>
+              <w:t>123</w:t>
+            </w:r>
+          </w:p>
+        </w:tc>
+        <w:tc>
+          <w:tcPr>
+            <w:tcW w:w="3132" w:type="dxa"/>
+          </w:tcPr>
+          <w:p>
+            <w:pPr>
+              <w:jc w:val="center"/>
+              <w:rPr>
+                <w:lang w:val="pt-BR"/>
+              </w:rPr>
+            </w:pPr>
+            <w:r>
+              <w:rPr>
+                <w:lang w:val="pt-BR"/>
+              </w:rPr>
+              <w:t>126</w:t>
+            </w:r>
+          </w:p>
+        </w:tc>
+      </w:tr>
+      <w:tr>
+        <w:tc>
+          <w:tcPr>
+            <w:tcW w:w="3131" w:type="dxa"/>
+          </w:tcPr>
+          <w:p>
+            <w:pPr>
+              <w:jc w:val="center"/>
+              <w:rPr>
+                <w:lang w:val="pt-BR"/>
+              </w:rPr>
+            </w:pPr>
+            <w:r>
+              <w:rPr>
+                <w:lang w:val="pt-BR"/>
+              </w:rPr>
+              <w:t>2928</w:t>
+            </w:r>
+          </w:p>
+        </w:tc>
+        <w:tc>
+          <w:tcPr>
+            <w:tcW w:w="3132" w:type="dxa"/>
+          </w:tcPr>
+          <w:p>
+            <w:pPr>
+              <w:jc w:val="center"/>
+              <w:rPr>
+                <w:lang w:val="pt-BR"/>
+              </w:rPr>
+            </w:pPr>
+            <w:r>
+              <w:rPr>
+                <w:lang w:val="pt-BR"/>
+              </w:rPr>
+              <w:t>99</w:t>
+            </w:r>
+          </w:p>
+        </w:tc>
+        <w:tc>
+          <w:tcPr>
+            <w:tcW w:w="3132" w:type="dxa"/>
+          </w:tcPr>
+          <w:p>
+            <w:pPr>
+              <w:jc w:val="center"/>
+              <w:rPr>
+                <w:lang w:val="pt-BR"/>
+              </w:rPr>
+            </w:pPr>
+            <w:r>
+              <w:rPr>
+                <w:lang w:val="pt-BR"/>
+              </w:rPr>
+              <w:t>95</w:t>
+            </w:r>
+          </w:p>
+        </w:tc>
+      </w:tr>
+      <w:tr>
+        <w:tc>
+          <w:tcPr>
+            <w:tcW w:w="3131" w:type="dxa"/>
+          </w:tcPr>
+          <w:p>
+            <w:pPr>
+              <w:jc w:val="center"/>
+              <w:rPr>
+                <w:lang w:val="pt-BR"/>
+              </w:rPr>
+            </w:pPr>
+            <w:r>
+              <w:rPr>
+                <w:lang w:val="pt-BR"/>
+              </w:rPr>
+              <w:t>3168</w:t>
+            </w:r>
+          </w:p>
+        </w:tc>
+        <w:tc>
+          <w:tcPr>
+            <w:tcW w:w="3132" w:type="dxa"/>
+          </w:tcPr>
+          <w:p>
+            <w:pPr>
+              <w:jc w:val="center"/>
+              <w:rPr>
+                <w:lang w:val="pt-BR"/>
+              </w:rPr>
+            </w:pPr>
+            <w:r>
+              <w:rPr>
+                <w:lang w:val="pt-BR"/>
+              </w:rPr>
+              <w:t>1</w:t>
+            </w:r>
+            <w:r>
+              <w:rPr>
+                <w:lang w:val="pt-BR"/>
+              </w:rPr>
+              <w:t>52</w:t>
+            </w:r>
+          </w:p>
+        </w:tc>
+        <w:tc>
+          <w:tcPr>
+            <w:tcW w:w="3132" w:type="dxa"/>
+          </w:tcPr>
+          <w:p>
+            <w:pPr>
+              <w:jc w:val="center"/>
+              <w:rPr>
+                <w:lang w:val="pt-BR"/>
+              </w:rPr>
+            </w:pPr>
+            <w:r>
+              <w:rPr>
+                <w:lang w:val="pt-BR"/>
+              </w:rPr>
+              <w:t>173</w:t>
+            </w:r>
+          </w:p>
+        </w:tc>
+      </w:tr>
+      <w:tr>
+        <w:tc>
+          <w:tcPr>
+            <w:tcW w:w="3131" w:type="dxa"/>
+          </w:tcPr>
+          <w:p>
+            <w:pPr>
+              <w:jc w:val="center"/>
+              <w:rPr>
+                <w:lang w:val="pt-BR"/>
+              </w:rPr>
+            </w:pPr>
+            <w:r>
+              <w:rPr>
+                <w:lang w:val="pt-BR"/>
+              </w:rPr>
+              <w:t>2566</w:t>
+            </w:r>
+          </w:p>
+        </w:tc>
+        <w:tc>
+          <w:tcPr>
+            <w:tcW w:w="3132" w:type="dxa"/>
+          </w:tcPr>
+          <w:p>
+            <w:pPr>
+              <w:jc w:val="center"/>
+              <w:rPr>
+                <w:lang w:val="pt-BR"/>
+              </w:rPr>
+            </w:pPr>
+            <w:r>
+              <w:rPr>
+                <w:lang w:val="pt-BR"/>
+              </w:rPr>
+              <w:t>108</w:t>
+            </w:r>
+          </w:p>
+        </w:tc>
+        <w:tc>
+          <w:tcPr>
+            <w:tcW w:w="3132" w:type="dxa"/>
+          </w:tcPr>
+          <w:p>
+            <w:pPr>
+              <w:jc w:val="center"/>
+              <w:rPr>
+                <w:lang w:val="pt-BR"/>
+              </w:rPr>
+            </w:pPr>
+            <w:r>
+              <w:rPr>
+                <w:lang w:val="pt-BR"/>
+              </w:rPr>
+              <w:t>92</w:t>
+            </w:r>
+          </w:p>
+        </w:tc>
+      </w:tr>
+    </w:tbl>
     <w:p>
       <w:pPr>
         <w:pStyle w:val="Paragrafo-ABNT"/>
         <w:ind w:firstLine="720"/>
       </w:pPr>
-      <w:r>
-        <w:t>Em um teste aleatório foi possível analisar os diferentes totais de colisões variando de acordo ao tamanho da tabela. Com exatamente 256 espaços houveram 2743 colisões, mais de 10 vezes a quantidade de palavras, número bem expressivo, já colocando o dobro (512) esse número cai para 128, menos de 5% do total anterior.</w:t>
-      </w:r>
     </w:p>
     <w:p>
       <w:pPr>
@@ -8977,19 +9485,37 @@
         <w:ind w:firstLine="720"/>
       </w:pPr>
       <w:r>
-        <w:t>Porém, testando com um tamanho de 509 espaços, a quantidade caiu para 102, a princípio esse resultado não faz sentido, porém analisando mais cuidadosamente, esse número é primo, o que faz com que a operação de resto da divisão r</w:t>
-      </w:r>
-      <w:r>
-        <w:t xml:space="preserve">esulte em uma quantidade menor de </w:t>
-      </w:r>
-      <w:r>
-        <w:t>valores iguais</w:t>
-      </w:r>
-      <w:r>
-        <w:t>. A explicação desse fenômeno está relacionada à “Natureza da Matemática”, que exige grande conhecimento técnico para ser explicada, porém não se aplica à finalidade desta documentação</w:t>
-      </w:r>
-      <w:r>
-        <w:t>.</w:t>
+        <w:t>Após os testes foi</w:t>
+      </w:r>
+      <w:r>
+        <w:t xml:space="preserve"> possível analisar os diferentes totais de colisões variando de acordo ao tamanho da tabela. Com exatamente 256 espaços houveram, em média, 2769 colisões, dez vezes maior que a quantidade de palavras. Já colocando o dobro (512) esse número cai para 122, menos de 5% do total anterior.</w:t>
+      </w:r>
+    </w:p>
+    <w:p>
+      <w:pPr>
+        <w:pStyle w:val="Paragrafo-ABNT"/>
+        <w:ind w:firstLine="720"/>
+      </w:pPr>
+      <w:r>
+        <w:t>Porém, testando com um tamanho de 509 espaços,</w:t>
+      </w:r>
+      <w:r>
+        <w:t xml:space="preserve"> menor que 512</w:t>
+      </w:r>
+      <w:r>
+        <w:t xml:space="preserve"> a quantidade</w:t>
+      </w:r>
+      <w:r>
+        <w:t xml:space="preserve"> média</w:t>
+      </w:r>
+      <w:r>
+        <w:t xml:space="preserve"> caiu para 1</w:t>
+      </w:r>
+      <w:r>
+        <w:t>14</w:t>
+      </w:r>
+      <w:r>
+        <w:t>, a princípio esse resultado não faz sentido, porém analisando mais cuidadosamente, esse número é primo, o que faz com que a operação de resto da divisão resulte em uma quantidade menor de valores iguais. A explicação desse fenômeno está relacionada à “Natureza da Matemática”, que exige grande conhecimento técnico para ser explicada, porém não se aplica à finalidade desta documentação.</w:t>
       </w:r>
     </w:p>
     <w:p>
@@ -9011,6 +9537,8 @@
         </w:rPr>
         <w:br w:type="page"/>
       </w:r>
+      <w:bookmarkStart w:id="4" w:name="_GoBack"/>
+      <w:bookmarkEnd w:id="4"/>
     </w:p>
     <w:p>
       <w:pPr>
@@ -9156,6 +9684,7 @@
       </w:r>
       <w:r>
         <w:rPr>
+          <w:noProof/>
           <w:lang w:val="pt-BR"/>
         </w:rPr>
         <w:t>7</w:t>
@@ -9742,8 +10271,6 @@
         </w:rPr>
         <w:t>‌</w:t>
       </w:r>
-      <w:bookmarkStart w:id="4" w:name="_GoBack"/>
-      <w:bookmarkEnd w:id="4"/>
     </w:p>
     <w:sectPr>
       <w:headerReference w:type="default" r:id="rId16"/>
@@ -22585,7 +23112,7 @@
 </file>
 
 <file path=customXml/itemProps1.xml><?xml version="1.0" encoding="utf-8"?>
-<ds:datastoreItem xmlns:ds="http://schemas.openxmlformats.org/officeDocument/2006/customXml" ds:itemID="{61573F6D-E865-4E88-BD6F-370FB5A7D003}">
+<ds:datastoreItem xmlns:ds="http://schemas.openxmlformats.org/officeDocument/2006/customXml" ds:itemID="{DE37F0FE-F45E-4D8F-8434-0205D0245543}">
   <ds:schemaRefs>
     <ds:schemaRef ds:uri="http://schemas.openxmlformats.org/officeDocument/2006/bibliography"/>
   </ds:schemaRefs>

</xml_diff>